<commit_message>
Adding to Kubernetes Notebook Guide on Pods Memory Dump
</commit_message>
<xml_diff>
--- a/המחברת של אפיק - Kubernetes.docx
+++ b/המחברת של אפיק - Kubernetes.docx
@@ -137,12 +137,14 @@
         </w:rPr>
         <w:t xml:space="preserve">הצגת כל ה </w:t>
       </w:r>
+      <w:proofErr w:type="spellStart"/>
       <w:r>
         <w:rPr>
           <w:lang w:val="en-US"/>
         </w:rPr>
         <w:t>NameSpaces</w:t>
       </w:r>
+      <w:proofErr w:type="spellEnd"/>
       <w:r>
         <w:rPr>
           <w:rFonts w:hint="cs"/>
@@ -198,12 +200,14 @@
         </w:rPr>
         <w:t xml:space="preserve">-ים תחת </w:t>
       </w:r>
+      <w:proofErr w:type="spellStart"/>
       <w:r>
         <w:rPr>
           <w:lang w:val="en-US"/>
         </w:rPr>
         <w:t>NameSpace</w:t>
       </w:r>
+      <w:proofErr w:type="spellEnd"/>
       <w:r>
         <w:rPr>
           <w:rFonts w:hint="cs"/>
@@ -241,7 +245,21 @@
         <w:rPr>
           <w:lang w:val="en-US"/>
         </w:rPr>
-        <w:t>get pods -n &lt;NameSpace&gt;</w:t>
+        <w:t>get pods -n &lt;</w:t>
+      </w:r>
+      <w:proofErr w:type="spellStart"/>
+      <w:r>
+        <w:rPr>
+          <w:lang w:val="en-US"/>
+        </w:rPr>
+        <w:t>NameSpace</w:t>
+      </w:r>
+      <w:proofErr w:type="spellEnd"/>
+      <w:r>
+        <w:rPr>
+          <w:lang w:val="en-US"/>
+        </w:rPr>
+        <w:t>&gt;</w:t>
       </w:r>
       <w:r>
         <w:rPr>
@@ -308,7 +326,35 @@
         <w:rPr>
           <w:lang w:val="en-US"/>
         </w:rPr>
-        <w:t>kubectl logs &lt;PodName&gt; -n &lt;NameSpace&gt; --follow</w:t>
+        <w:t>kubectl logs &lt;</w:t>
+      </w:r>
+      <w:proofErr w:type="spellStart"/>
+      <w:r>
+        <w:rPr>
+          <w:lang w:val="en-US"/>
+        </w:rPr>
+        <w:t>PodName</w:t>
+      </w:r>
+      <w:proofErr w:type="spellEnd"/>
+      <w:r>
+        <w:rPr>
+          <w:lang w:val="en-US"/>
+        </w:rPr>
+        <w:t>&gt; -n &lt;</w:t>
+      </w:r>
+      <w:proofErr w:type="spellStart"/>
+      <w:r>
+        <w:rPr>
+          <w:lang w:val="en-US"/>
+        </w:rPr>
+        <w:t>NameSpace</w:t>
+      </w:r>
+      <w:proofErr w:type="spellEnd"/>
+      <w:r>
+        <w:rPr>
+          <w:lang w:val="en-US"/>
+        </w:rPr>
+        <w:t>&gt; --follow</w:t>
       </w:r>
     </w:p>
     <w:p>
@@ -355,7 +401,49 @@
         <w:rPr>
           <w:lang w:val="en-US"/>
         </w:rPr>
-        <w:t>kubectl describe &lt;ResourceType&gt; &lt;ResourceName&gt; -n &lt;NameSpace&gt;</w:t>
+        <w:t>kubectl describe &lt;</w:t>
+      </w:r>
+      <w:proofErr w:type="spellStart"/>
+      <w:r>
+        <w:rPr>
+          <w:lang w:val="en-US"/>
+        </w:rPr>
+        <w:t>ResourceType</w:t>
+      </w:r>
+      <w:proofErr w:type="spellEnd"/>
+      <w:r>
+        <w:rPr>
+          <w:lang w:val="en-US"/>
+        </w:rPr>
+        <w:t>&gt; &lt;</w:t>
+      </w:r>
+      <w:proofErr w:type="spellStart"/>
+      <w:r>
+        <w:rPr>
+          <w:lang w:val="en-US"/>
+        </w:rPr>
+        <w:t>ResourceName</w:t>
+      </w:r>
+      <w:proofErr w:type="spellEnd"/>
+      <w:r>
+        <w:rPr>
+          <w:lang w:val="en-US"/>
+        </w:rPr>
+        <w:t>&gt; -n &lt;</w:t>
+      </w:r>
+      <w:proofErr w:type="spellStart"/>
+      <w:r>
+        <w:rPr>
+          <w:lang w:val="en-US"/>
+        </w:rPr>
+        <w:t>NameSpace</w:t>
+      </w:r>
+      <w:proofErr w:type="spellEnd"/>
+      <w:r>
+        <w:rPr>
+          <w:lang w:val="en-US"/>
+        </w:rPr>
+        <w:t>&gt;</w:t>
       </w:r>
     </w:p>
     <w:p>
@@ -403,7 +491,23 @@
         <w:tab/>
       </w:r>
       <w:r>
-        <w:t>kubectl exec -it &lt;PodName&gt; -n &lt;NameSpace&gt; -- /bin/bash</w:t>
+        <w:t>kubectl exec -it &lt;</w:t>
+      </w:r>
+      <w:proofErr w:type="spellStart"/>
+      <w:r>
+        <w:t>PodName</w:t>
+      </w:r>
+      <w:proofErr w:type="spellEnd"/>
+      <w:r>
+        <w:t>&gt; -n &lt;</w:t>
+      </w:r>
+      <w:proofErr w:type="spellStart"/>
+      <w:r>
+        <w:t>NameSpace</w:t>
+      </w:r>
+      <w:proofErr w:type="spellEnd"/>
+      <w:r>
+        <w:t>&gt; -- /bin/bash</w:t>
       </w:r>
     </w:p>
     <w:p>
@@ -422,9 +526,11 @@
         </w:rPr>
         <w:t xml:space="preserve">לבצע פריסה על פי </w:t>
       </w:r>
+      <w:proofErr w:type="spellStart"/>
       <w:r>
         <w:t>Kubernetes.yaml</w:t>
       </w:r>
+      <w:proofErr w:type="spellEnd"/>
       <w:r>
         <w:rPr>
           <w:rFonts w:hint="cs"/>
@@ -437,6 +543,7 @@
         <w:tab/>
         <w:t xml:space="preserve">kubectl apply -f </w:t>
       </w:r>
+      <w:proofErr w:type="spellStart"/>
       <w:r>
         <w:rPr>
           <w:b/>
@@ -446,7 +553,19 @@
         <w:t>Name</w:t>
       </w:r>
       <w:r>
-        <w:t>.yaml -n &lt;NameSpace&gt;</w:t>
+        <w:t>.yaml</w:t>
+      </w:r>
+      <w:proofErr w:type="spellEnd"/>
+      <w:r>
+        <w:t xml:space="preserve"> -n &lt;</w:t>
+      </w:r>
+      <w:proofErr w:type="spellStart"/>
+      <w:r>
+        <w:t>NameSpace</w:t>
+      </w:r>
+      <w:proofErr w:type="spellEnd"/>
+      <w:r>
+        <w:t>&gt;</w:t>
       </w:r>
     </w:p>
     <w:p>
@@ -483,7 +602,23 @@
         <w:tab/>
       </w:r>
       <w:r>
-        <w:t>kubectl top pod &lt;PodName&gt; -n &lt;NameSpace&gt;</w:t>
+        <w:t>kubectl top pod &lt;</w:t>
+      </w:r>
+      <w:proofErr w:type="spellStart"/>
+      <w:r>
+        <w:t>PodName</w:t>
+      </w:r>
+      <w:proofErr w:type="spellEnd"/>
+      <w:r>
+        <w:t>&gt; -n &lt;</w:t>
+      </w:r>
+      <w:proofErr w:type="spellStart"/>
+      <w:r>
+        <w:t>NameSpace</w:t>
+      </w:r>
+      <w:proofErr w:type="spellEnd"/>
+      <w:r>
+        <w:t>&gt;</w:t>
       </w:r>
     </w:p>
     <w:p>
@@ -502,9 +637,11 @@
         </w:rPr>
         <w:t xml:space="preserve">שליפת ה </w:t>
       </w:r>
+      <w:proofErr w:type="spellStart"/>
       <w:r>
         <w:t>Kubernetes.yaml</w:t>
       </w:r>
+      <w:proofErr w:type="spellEnd"/>
       <w:r>
         <w:rPr>
           <w:rFonts w:hint="cs"/>
@@ -533,8 +670,33 @@
         <w:ind w:left="-897" w:right="-993"/>
       </w:pPr>
       <w:r>
-        <w:t xml:space="preserve">kubectl get deployment &lt;DeploymentName&gt; -n &lt;NameSpace&gt; -o yaml &gt; </w:t>
-      </w:r>
+        <w:t>kubectl get deployment &lt;</w:t>
+      </w:r>
+      <w:proofErr w:type="spellStart"/>
+      <w:r>
+        <w:t>DeploymentName</w:t>
+      </w:r>
+      <w:proofErr w:type="spellEnd"/>
+      <w:r>
+        <w:t>&gt; -n &lt;</w:t>
+      </w:r>
+      <w:proofErr w:type="spellStart"/>
+      <w:r>
+        <w:t>NameSpace</w:t>
+      </w:r>
+      <w:proofErr w:type="spellEnd"/>
+      <w:r>
+        <w:t xml:space="preserve">&gt; -o </w:t>
+      </w:r>
+      <w:proofErr w:type="spellStart"/>
+      <w:r>
+        <w:t>yaml</w:t>
+      </w:r>
+      <w:proofErr w:type="spellEnd"/>
+      <w:r>
+        <w:t xml:space="preserve"> &gt; </w:t>
+      </w:r>
+      <w:proofErr w:type="spellStart"/>
       <w:r>
         <w:rPr>
           <w:b/>
@@ -546,6 +708,7 @@
       <w:r>
         <w:t>yaml</w:t>
       </w:r>
+      <w:proofErr w:type="spellEnd"/>
     </w:p>
     <w:p>
       <w:pPr>
@@ -627,7 +790,21 @@
         <w:rPr>
           <w:lang w:val="en-US"/>
         </w:rPr>
-        <w:t xml:space="preserve"> -o name ^| findstr </w:t>
+        <w:t xml:space="preserve"> -o name ^| </w:t>
+      </w:r>
+      <w:proofErr w:type="spellStart"/>
+      <w:r>
+        <w:rPr>
+          <w:lang w:val="en-US"/>
+        </w:rPr>
+        <w:t>findstr</w:t>
+      </w:r>
+      <w:proofErr w:type="spellEnd"/>
+      <w:r>
+        <w:rPr>
+          <w:lang w:val="en-US"/>
+        </w:rPr>
+        <w:t xml:space="preserve"> </w:t>
       </w:r>
       <w:r>
         <w:rPr>
@@ -724,13 +901,17 @@
         <w:bidi/>
         <w:ind w:left="-897" w:right="-993"/>
         <w:rPr>
-          <w:rtl/>
-          <w:lang w:val="en-US"/>
-        </w:rPr>
-      </w:pPr>
-      <w:r>
-        <w:rPr>
-          <w:rFonts w:hint="cs"/>
+          <w:b/>
+          <w:bCs/>
+          <w:rtl/>
+          <w:lang w:val="en-US"/>
+        </w:rPr>
+      </w:pPr>
+      <w:r>
+        <w:rPr>
+          <w:rFonts w:hint="cs"/>
+          <w:b/>
+          <w:bCs/>
           <w:rtl/>
           <w:lang w:val="en-US"/>
         </w:rPr>
@@ -738,6 +919,8 @@
       </w:r>
       <w:r>
         <w:rPr>
+          <w:b/>
+          <w:bCs/>
           <w:lang w:val="en-US"/>
         </w:rPr>
         <w:t>AKS Node</w:t>
@@ -745,6 +928,8 @@
       <w:r>
         <w:rPr>
           <w:rFonts w:hint="cs"/>
+          <w:b/>
+          <w:bCs/>
           <w:rtl/>
           <w:lang w:val="en-US"/>
         </w:rPr>
@@ -814,7 +999,21 @@
         <w:rPr>
           <w:lang w:val="en-US"/>
         </w:rPr>
-        <w:t>Update the ssh key of the AKS node:</w:t>
+        <w:t xml:space="preserve">Update the </w:t>
+      </w:r>
+      <w:proofErr w:type="spellStart"/>
+      <w:r>
+        <w:rPr>
+          <w:lang w:val="en-US"/>
+        </w:rPr>
+        <w:t>ssh</w:t>
+      </w:r>
+      <w:proofErr w:type="spellEnd"/>
+      <w:r>
+        <w:rPr>
+          <w:lang w:val="en-US"/>
+        </w:rPr>
+        <w:t xml:space="preserve"> key of the AKS node:</w:t>
       </w:r>
     </w:p>
     <w:p>
@@ -838,6 +1037,7 @@
         </w:rPr>
         <w:t xml:space="preserve">Open </w:t>
       </w:r>
+      <w:proofErr w:type="spellStart"/>
       <w:r>
         <w:rPr>
           <w:b/>
@@ -846,11 +1046,26 @@
         </w:rPr>
         <w:t>Powershell</w:t>
       </w:r>
-      <w:r>
-        <w:rPr>
-          <w:lang w:val="en-US"/>
-        </w:rPr>
-        <w:t xml:space="preserve"> and run the following command (By default the username is “azureuser”):</w:t>
+      <w:proofErr w:type="spellEnd"/>
+      <w:r>
+        <w:rPr>
+          <w:lang w:val="en-US"/>
+        </w:rPr>
+        <w:t xml:space="preserve"> and run the following command (By default the username is “</w:t>
+      </w:r>
+      <w:proofErr w:type="spellStart"/>
+      <w:r>
+        <w:rPr>
+          <w:lang w:val="en-US"/>
+        </w:rPr>
+        <w:t>azureuser</w:t>
+      </w:r>
+      <w:proofErr w:type="spellEnd"/>
+      <w:r>
+        <w:rPr>
+          <w:lang w:val="en-US"/>
+        </w:rPr>
+        <w:t>”):</w:t>
       </w:r>
     </w:p>
     <w:p>
@@ -865,7 +1080,21 @@
         <w:rPr>
           <w:lang w:val="en-US"/>
         </w:rPr>
-        <w:t xml:space="preserve">Az vm user update </w:t>
+        <w:t xml:space="preserve">Az </w:t>
+      </w:r>
+      <w:proofErr w:type="spellStart"/>
+      <w:r>
+        <w:rPr>
+          <w:lang w:val="en-US"/>
+        </w:rPr>
+        <w:t>vm</w:t>
+      </w:r>
+      <w:proofErr w:type="spellEnd"/>
+      <w:r>
+        <w:rPr>
+          <w:lang w:val="en-US"/>
+        </w:rPr>
+        <w:t xml:space="preserve"> user update </w:t>
       </w:r>
       <w:r>
         <w:rPr>
@@ -877,7 +1106,63 @@
         <w:rPr>
           <w:lang w:val="en-US"/>
         </w:rPr>
-        <w:t>resource-group &lt;ResourceGroupName&gt; --name &lt;AKS_NodeName&gt; --username &lt;username&gt; --ssh-key-value &lt;Path_To_”id_rsa.pub”_file&gt;</w:t>
+        <w:t>resource-group &lt;</w:t>
+      </w:r>
+      <w:proofErr w:type="spellStart"/>
+      <w:r>
+        <w:rPr>
+          <w:lang w:val="en-US"/>
+        </w:rPr>
+        <w:t>ResourceGroupName</w:t>
+      </w:r>
+      <w:proofErr w:type="spellEnd"/>
+      <w:r>
+        <w:rPr>
+          <w:lang w:val="en-US"/>
+        </w:rPr>
+        <w:t>&gt; --name &lt;</w:t>
+      </w:r>
+      <w:proofErr w:type="spellStart"/>
+      <w:r>
+        <w:rPr>
+          <w:lang w:val="en-US"/>
+        </w:rPr>
+        <w:t>AKS_NodeName</w:t>
+      </w:r>
+      <w:proofErr w:type="spellEnd"/>
+      <w:r>
+        <w:rPr>
+          <w:lang w:val="en-US"/>
+        </w:rPr>
+        <w:t>&gt; --username &lt;username&gt; --</w:t>
+      </w:r>
+      <w:proofErr w:type="spellStart"/>
+      <w:r>
+        <w:rPr>
+          <w:lang w:val="en-US"/>
+        </w:rPr>
+        <w:t>ssh</w:t>
+      </w:r>
+      <w:proofErr w:type="spellEnd"/>
+      <w:r>
+        <w:rPr>
+          <w:lang w:val="en-US"/>
+        </w:rPr>
+        <w:t>-key-value &lt;</w:t>
+      </w:r>
+      <w:proofErr w:type="spellStart"/>
+      <w:r>
+        <w:rPr>
+          <w:lang w:val="en-US"/>
+        </w:rPr>
+        <w:t>Path_To_”id_rsa.pub”_file</w:t>
+      </w:r>
+      <w:proofErr w:type="spellEnd"/>
+      <w:r>
+        <w:rPr>
+          <w:lang w:val="en-US"/>
+        </w:rPr>
+        <w:t>&gt;</w:t>
       </w:r>
     </w:p>
     <w:p>
@@ -906,7 +1191,21 @@
         <w:rPr>
           <w:lang w:val="en-US"/>
         </w:rPr>
-        <w:t>reate special pod for the ssh connection:</w:t>
+        <w:t xml:space="preserve">reate special pod for the </w:t>
+      </w:r>
+      <w:proofErr w:type="spellStart"/>
+      <w:r>
+        <w:rPr>
+          <w:lang w:val="en-US"/>
+        </w:rPr>
+        <w:t>ssh</w:t>
+      </w:r>
+      <w:proofErr w:type="spellEnd"/>
+      <w:r>
+        <w:rPr>
+          <w:lang w:val="en-US"/>
+        </w:rPr>
+        <w:t xml:space="preserve"> connection:</w:t>
       </w:r>
     </w:p>
     <w:p>
@@ -960,8 +1259,23 @@
         <w:rPr>
           <w:lang w:val="en-US"/>
         </w:rPr>
-        <w:t>kubectl run --generator=run-pod/v1 -it --rm aks-ssh --image=</w:t>
-      </w:r>
+        <w:t xml:space="preserve">kubectl run --generator=run-pod/v1 -it --rm </w:t>
+      </w:r>
+      <w:proofErr w:type="spellStart"/>
+      <w:r>
+        <w:rPr>
+          <w:lang w:val="en-US"/>
+        </w:rPr>
+        <w:t>aks-ssh</w:t>
+      </w:r>
+      <w:proofErr w:type="spellEnd"/>
+      <w:r>
+        <w:rPr>
+          <w:lang w:val="en-US"/>
+        </w:rPr>
+        <w:t xml:space="preserve"> --image=</w:t>
+      </w:r>
+      <w:proofErr w:type="spellStart"/>
       <w:r>
         <w:rPr>
           <w:lang w:val="en-US"/>
@@ -974,6 +1288,7 @@
         </w:rPr>
         <w:t>ebian</w:t>
       </w:r>
+      <w:proofErr w:type="spellEnd"/>
     </w:p>
     <w:p>
       <w:pPr>
@@ -994,7 +1309,21 @@
         <w:rPr>
           <w:lang w:val="en-US"/>
         </w:rPr>
-        <w:t>After the Pod’s shell opened, update apt-get and install openssh with the following command:</w:t>
+        <w:t xml:space="preserve">After the Pod’s shell opened, update apt-get and install </w:t>
+      </w:r>
+      <w:proofErr w:type="spellStart"/>
+      <w:r>
+        <w:rPr>
+          <w:lang w:val="en-US"/>
+        </w:rPr>
+        <w:t>openssh</w:t>
+      </w:r>
+      <w:proofErr w:type="spellEnd"/>
+      <w:r>
+        <w:rPr>
+          <w:lang w:val="en-US"/>
+        </w:rPr>
+        <w:t xml:space="preserve"> with the following command:</w:t>
       </w:r>
     </w:p>
     <w:p>
@@ -1012,7 +1341,21 @@
         <w:rPr>
           <w:lang w:val="en-US"/>
         </w:rPr>
-        <w:t>apt-get update &amp;&amp; apt-get install openssh-client -y</w:t>
+        <w:t xml:space="preserve">apt-get update &amp;&amp; apt-get install </w:t>
+      </w:r>
+      <w:proofErr w:type="spellStart"/>
+      <w:r>
+        <w:rPr>
+          <w:lang w:val="en-US"/>
+        </w:rPr>
+        <w:t>openssh</w:t>
+      </w:r>
+      <w:proofErr w:type="spellEnd"/>
+      <w:r>
+        <w:rPr>
+          <w:lang w:val="en-US"/>
+        </w:rPr>
+        <w:t>-client -y</w:t>
       </w:r>
     </w:p>
     <w:p>
@@ -1077,7 +1420,21 @@
         <w:rPr>
           <w:lang w:val="en-US"/>
         </w:rPr>
-        <w:t>and copy the id_rsa file to the pod:</w:t>
+        <w:t xml:space="preserve">and copy the </w:t>
+      </w:r>
+      <w:proofErr w:type="spellStart"/>
+      <w:r>
+        <w:rPr>
+          <w:lang w:val="en-US"/>
+        </w:rPr>
+        <w:t>id_rsa</w:t>
+      </w:r>
+      <w:proofErr w:type="spellEnd"/>
+      <w:r>
+        <w:rPr>
+          <w:lang w:val="en-US"/>
+        </w:rPr>
+        <w:t xml:space="preserve"> file to the pod:</w:t>
       </w:r>
     </w:p>
     <w:p>
@@ -1095,8 +1452,44 @@
         <w:rPr>
           <w:lang w:val="en-US"/>
         </w:rPr>
-        <w:t>kubectl cp &lt;Path_to_"id_rsa"_file&gt; aks-ssh:/id_rsa</w:t>
-      </w:r>
+        <w:t>kubectl cp &lt;Path_to_"id_</w:t>
+      </w:r>
+      <w:proofErr w:type="spellStart"/>
+      <w:r>
+        <w:rPr>
+          <w:lang w:val="en-US"/>
+        </w:rPr>
+        <w:t>rsa</w:t>
+      </w:r>
+      <w:proofErr w:type="spellEnd"/>
+      <w:r>
+        <w:rPr>
+          <w:lang w:val="en-US"/>
+        </w:rPr>
+        <w:t xml:space="preserve">"_file&gt; </w:t>
+      </w:r>
+      <w:proofErr w:type="spellStart"/>
+      <w:r>
+        <w:rPr>
+          <w:lang w:val="en-US"/>
+        </w:rPr>
+        <w:t>aks-ssh</w:t>
+      </w:r>
+      <w:proofErr w:type="spellEnd"/>
+      <w:r>
+        <w:rPr>
+          <w:lang w:val="en-US"/>
+        </w:rPr>
+        <w:t>:/</w:t>
+      </w:r>
+      <w:proofErr w:type="spellStart"/>
+      <w:r>
+        <w:rPr>
+          <w:lang w:val="en-US"/>
+        </w:rPr>
+        <w:t>id_rsa</w:t>
+      </w:r>
+      <w:proofErr w:type="spellEnd"/>
     </w:p>
     <w:p>
       <w:pPr>
@@ -1117,7 +1510,35 @@
         <w:rPr>
           <w:lang w:val="en-US"/>
         </w:rPr>
-        <w:t>Go back to the Pod’s shell, change the permissions of the id_rsa file that been copied and connect via ssh:</w:t>
+        <w:t xml:space="preserve">Go back to the Pod’s shell, change the permissions of the </w:t>
+      </w:r>
+      <w:proofErr w:type="spellStart"/>
+      <w:r>
+        <w:rPr>
+          <w:lang w:val="en-US"/>
+        </w:rPr>
+        <w:t>id_rsa</w:t>
+      </w:r>
+      <w:proofErr w:type="spellEnd"/>
+      <w:r>
+        <w:rPr>
+          <w:lang w:val="en-US"/>
+        </w:rPr>
+        <w:t xml:space="preserve"> file that been copied and connect via </w:t>
+      </w:r>
+      <w:proofErr w:type="spellStart"/>
+      <w:r>
+        <w:rPr>
+          <w:lang w:val="en-US"/>
+        </w:rPr>
+        <w:t>ssh</w:t>
+      </w:r>
+      <w:proofErr w:type="spellEnd"/>
+      <w:r>
+        <w:rPr>
+          <w:lang w:val="en-US"/>
+        </w:rPr>
+        <w:t>:</w:t>
       </w:r>
     </w:p>
     <w:p>
@@ -1131,6 +1552,7 @@
           <w:lang w:val="en-US"/>
         </w:rPr>
       </w:pPr>
+      <w:proofErr w:type="spellStart"/>
       <w:r>
         <w:rPr>
           <w:lang w:val="en-US"/>
@@ -1141,8 +1563,23 @@
         <w:rPr>
           <w:lang w:val="en-US"/>
         </w:rPr>
-        <w:t>mod 0600 id_rsa</w:t>
-      </w:r>
+        <w:t>mod</w:t>
+      </w:r>
+      <w:proofErr w:type="spellEnd"/>
+      <w:r>
+        <w:rPr>
+          <w:lang w:val="en-US"/>
+        </w:rPr>
+        <w:t xml:space="preserve"> 0600 </w:t>
+      </w:r>
+      <w:proofErr w:type="spellStart"/>
+      <w:r>
+        <w:rPr>
+          <w:lang w:val="en-US"/>
+        </w:rPr>
+        <w:t>id_rsa</w:t>
+      </w:r>
+      <w:proofErr w:type="spellEnd"/>
     </w:p>
     <w:p>
       <w:pPr>
@@ -1155,6 +1592,7 @@
           <w:lang w:val="en-US"/>
         </w:rPr>
       </w:pPr>
+      <w:proofErr w:type="spellStart"/>
       <w:r>
         <w:rPr>
           <w:lang w:val="en-US"/>
@@ -1165,22 +1603,847 @@
         <w:rPr>
           <w:lang w:val="en-US"/>
         </w:rPr>
-        <w:t>sh -</w:t>
-      </w:r>
+        <w:t>sh</w:t>
+      </w:r>
+      <w:proofErr w:type="spellEnd"/>
+      <w:r>
+        <w:rPr>
+          <w:lang w:val="en-US"/>
+        </w:rPr>
+        <w:t xml:space="preserve"> -</w:t>
+      </w:r>
+      <w:proofErr w:type="spellStart"/>
       <w:r>
         <w:rPr>
           <w:lang w:val="en-US"/>
         </w:rPr>
         <w:t>i</w:t>
       </w:r>
+      <w:proofErr w:type="spellEnd"/>
+      <w:r>
+        <w:rPr>
+          <w:lang w:val="en-US"/>
+        </w:rPr>
+        <w:t xml:space="preserve"> </w:t>
+      </w:r>
+      <w:proofErr w:type="spellStart"/>
+      <w:r>
+        <w:rPr>
+          <w:lang w:val="en-US"/>
+        </w:rPr>
+        <w:t>id_rsa</w:t>
+      </w:r>
+      <w:proofErr w:type="spellEnd"/>
+      <w:r>
+        <w:rPr>
+          <w:lang w:val="en-US"/>
+        </w:rPr>
+        <w:t xml:space="preserve"> &lt;</w:t>
+      </w:r>
+      <w:proofErr w:type="spellStart"/>
+      <w:r>
+        <w:rPr>
+          <w:lang w:val="en-US"/>
+        </w:rPr>
+        <w:t>UserName</w:t>
+      </w:r>
+      <w:proofErr w:type="spellEnd"/>
+      <w:r>
+        <w:rPr>
+          <w:lang w:val="en-US"/>
+        </w:rPr>
+        <w:t>&gt;@&lt;</w:t>
+      </w:r>
+      <w:proofErr w:type="spellStart"/>
+      <w:r>
+        <w:rPr>
+          <w:lang w:val="en-US"/>
+        </w:rPr>
+        <w:t>NodeIP</w:t>
+      </w:r>
+      <w:proofErr w:type="spellEnd"/>
+      <w:r>
+        <w:rPr>
+          <w:lang w:val="en-US"/>
+        </w:rPr>
+        <w:t xml:space="preserve">&gt; </w:t>
+      </w:r>
+    </w:p>
+    <w:p>
+      <w:pPr>
+        <w:pStyle w:val="ListParagraph"/>
+        <w:tabs>
+          <w:tab w:val="right" w:pos="4206"/>
+        </w:tabs>
+        <w:ind w:left="-537" w:right="-993"/>
+        <w:rPr>
+          <w:lang w:val="en-US"/>
+        </w:rPr>
+      </w:pPr>
+    </w:p>
+    <w:p>
+      <w:pPr>
+        <w:pStyle w:val="ListParagraph"/>
+        <w:tabs>
+          <w:tab w:val="right" w:pos="4206"/>
+        </w:tabs>
+        <w:ind w:left="-537" w:right="-993"/>
+        <w:rPr>
+          <w:lang w:val="en-US"/>
+        </w:rPr>
+      </w:pPr>
+    </w:p>
+    <w:p>
+      <w:pPr>
+        <w:pStyle w:val="ListParagraph"/>
+        <w:tabs>
+          <w:tab w:val="right" w:pos="4206"/>
+        </w:tabs>
+        <w:ind w:left="-537" w:right="-993"/>
+        <w:rPr>
+          <w:lang w:val="en-US"/>
+        </w:rPr>
+      </w:pPr>
+    </w:p>
+    <w:p>
+      <w:pPr>
+        <w:pStyle w:val="ListParagraph"/>
+        <w:tabs>
+          <w:tab w:val="right" w:pos="4206"/>
+        </w:tabs>
+        <w:ind w:left="-537" w:right="-993"/>
+        <w:rPr>
+          <w:lang w:val="en-US"/>
+        </w:rPr>
+      </w:pPr>
+    </w:p>
+    <w:p>
+      <w:pPr>
+        <w:pStyle w:val="ListParagraph"/>
+        <w:tabs>
+          <w:tab w:val="right" w:pos="4206"/>
+        </w:tabs>
+        <w:bidi/>
+        <w:ind w:left="-537" w:right="-993"/>
+        <w:rPr>
+          <w:b/>
+          <w:bCs/>
+          <w:rtl/>
+          <w:lang w:val="en-US"/>
+        </w:rPr>
+      </w:pPr>
+      <w:r>
+        <w:rPr>
+          <w:rFonts w:hint="cs"/>
+          <w:b/>
+          <w:bCs/>
+          <w:rtl/>
+          <w:lang w:val="en-US"/>
+        </w:rPr>
+        <w:t xml:space="preserve">התקנת כלים לביצוע </w:t>
+      </w:r>
+      <w:r>
+        <w:rPr>
+          <w:b/>
+          <w:bCs/>
+          <w:lang w:val="en-US"/>
+        </w:rPr>
+        <w:t>dotnet core memory dump</w:t>
+      </w:r>
+      <w:r>
+        <w:rPr>
+          <w:rFonts w:hint="cs"/>
+          <w:b/>
+          <w:bCs/>
+          <w:rtl/>
+          <w:lang w:val="en-US"/>
+        </w:rPr>
+        <w:t xml:space="preserve"> על </w:t>
+      </w:r>
+      <w:r>
+        <w:rPr>
+          <w:b/>
+          <w:bCs/>
+          <w:lang w:val="en-US"/>
+        </w:rPr>
+        <w:t>Pod</w:t>
+      </w:r>
+      <w:r>
+        <w:rPr>
+          <w:rFonts w:hint="cs"/>
+          <w:b/>
+          <w:bCs/>
+          <w:rtl/>
+          <w:lang w:val="en-US"/>
+        </w:rPr>
+        <w:t xml:space="preserve"> (</w:t>
+      </w:r>
+      <w:r>
+        <w:rPr>
+          <w:b/>
+          <w:bCs/>
+          <w:lang w:val="en-US"/>
+        </w:rPr>
+        <w:t>Ubuntu machine</w:t>
+      </w:r>
+      <w:r>
+        <w:rPr>
+          <w:rFonts w:hint="cs"/>
+          <w:b/>
+          <w:bCs/>
+          <w:rtl/>
+          <w:lang w:val="en-US"/>
+        </w:rPr>
+        <w:t>)</w:t>
+      </w:r>
+      <w:r>
+        <w:rPr>
+          <w:rFonts w:hint="cs"/>
+          <w:b/>
+          <w:bCs/>
+          <w:rtl/>
+          <w:lang w:val="en-US"/>
+        </w:rPr>
+        <w:t>:</w:t>
+      </w:r>
+    </w:p>
+    <w:p>
+      <w:pPr>
+        <w:pStyle w:val="ListParagraph"/>
+        <w:numPr>
+          <w:ilvl w:val="0"/>
+          <w:numId w:val="4"/>
+        </w:numPr>
+        <w:tabs>
+          <w:tab w:val="right" w:pos="4206"/>
+        </w:tabs>
+        <w:ind w:right="-993"/>
+        <w:rPr>
+          <w:lang w:val="en-US"/>
+        </w:rPr>
+      </w:pPr>
+      <w:r>
+        <w:rPr>
+          <w:lang w:val="en-US"/>
+        </w:rPr>
+        <w:t xml:space="preserve">Register Microsoft key and feed and install </w:t>
+      </w:r>
+      <w:proofErr w:type="spellStart"/>
+      <w:r>
+        <w:rPr>
+          <w:lang w:val="en-US"/>
+        </w:rPr>
+        <w:t>procdump</w:t>
+      </w:r>
+      <w:proofErr w:type="spellEnd"/>
+      <w:r>
+        <w:rPr>
+          <w:lang w:val="en-US"/>
+        </w:rPr>
+        <w:t>:</w:t>
+      </w:r>
+    </w:p>
+    <w:p>
+      <w:pPr>
+        <w:pStyle w:val="ListParagraph"/>
+        <w:numPr>
+          <w:ilvl w:val="1"/>
+          <w:numId w:val="4"/>
+        </w:numPr>
+        <w:tabs>
+          <w:tab w:val="right" w:pos="4206"/>
+        </w:tabs>
+        <w:ind w:right="-993"/>
+        <w:rPr>
+          <w:lang w:val="en-US"/>
+        </w:rPr>
+      </w:pPr>
+      <w:r>
+        <w:rPr>
+          <w:lang w:val="en-US"/>
+        </w:rPr>
+        <w:t>apt update</w:t>
+      </w:r>
+    </w:p>
+    <w:p>
+      <w:pPr>
+        <w:pStyle w:val="ListParagraph"/>
+        <w:numPr>
+          <w:ilvl w:val="1"/>
+          <w:numId w:val="4"/>
+        </w:numPr>
+        <w:tabs>
+          <w:tab w:val="right" w:pos="4206"/>
+        </w:tabs>
+        <w:ind w:right="-993"/>
+        <w:rPr>
+          <w:lang w:val="en-US"/>
+        </w:rPr>
+      </w:pPr>
+      <w:r>
+        <w:rPr>
+          <w:lang w:val="en-US"/>
+        </w:rPr>
+        <w:t xml:space="preserve">apt-get install </w:t>
+      </w:r>
+      <w:proofErr w:type="spellStart"/>
+      <w:r>
+        <w:rPr>
+          <w:lang w:val="en-US"/>
+        </w:rPr>
+        <w:t>wget</w:t>
+      </w:r>
+      <w:proofErr w:type="spellEnd"/>
+    </w:p>
+    <w:p>
+      <w:pPr>
+        <w:pStyle w:val="ListParagraph"/>
+        <w:numPr>
+          <w:ilvl w:val="1"/>
+          <w:numId w:val="4"/>
+        </w:numPr>
+        <w:tabs>
+          <w:tab w:val="right" w:pos="4206"/>
+        </w:tabs>
+        <w:ind w:right="-993"/>
+        <w:rPr>
+          <w:lang w:val="en-US"/>
+        </w:rPr>
+      </w:pPr>
+      <w:proofErr w:type="spellStart"/>
+      <w:r>
+        <w:rPr>
+          <w:lang w:val="en-US"/>
+        </w:rPr>
+        <w:t>wget</w:t>
+      </w:r>
+      <w:proofErr w:type="spellEnd"/>
+      <w:r>
+        <w:rPr>
+          <w:lang w:val="en-US"/>
+        </w:rPr>
+        <w:t xml:space="preserve"> -q </w:t>
+      </w:r>
+      <w:hyperlink r:id="rId5" w:history="1">
+        <w:r>
+          <w:rPr>
+            <w:rStyle w:val="Hyperlink"/>
+            <w:lang w:val="en-US"/>
+          </w:rPr>
+          <w:t>https://packages.microsoft.com/config/ubuntu/</w:t>
+        </w:r>
+        <w:r>
+          <w:rPr>
+            <w:rStyle w:val="Hyperlink"/>
+            <w:b/>
+            <w:bCs/>
+            <w:lang w:val="en-US"/>
+          </w:rPr>
+          <w:t>18.04</w:t>
+        </w:r>
+        <w:r>
+          <w:rPr>
+            <w:rStyle w:val="Hyperlink"/>
+            <w:lang w:val="en-US"/>
+          </w:rPr>
+          <w:t>/packages-microsoft-prod.deb -O packages-</w:t>
+        </w:r>
+        <w:proofErr w:type="spellStart"/>
+        <w:r>
+          <w:rPr>
+            <w:rStyle w:val="Hyperlink"/>
+            <w:lang w:val="en-US"/>
+          </w:rPr>
+          <w:t>microsoft</w:t>
+        </w:r>
+        <w:proofErr w:type="spellEnd"/>
+        <w:r>
+          <w:rPr>
+            <w:rStyle w:val="Hyperlink"/>
+            <w:lang w:val="en-US"/>
+          </w:rPr>
+          <w:t>-</w:t>
+        </w:r>
+        <w:proofErr w:type="spellStart"/>
+        <w:r>
+          <w:rPr>
+            <w:rStyle w:val="Hyperlink"/>
+            <w:lang w:val="en-US"/>
+          </w:rPr>
+          <w:t>prod.deb</w:t>
+        </w:r>
+        <w:proofErr w:type="spellEnd"/>
+      </w:hyperlink>
+    </w:p>
+    <w:p>
+      <w:pPr>
+        <w:pStyle w:val="ListParagraph"/>
+        <w:numPr>
+          <w:ilvl w:val="1"/>
+          <w:numId w:val="4"/>
+        </w:numPr>
+        <w:tabs>
+          <w:tab w:val="right" w:pos="4206"/>
+        </w:tabs>
+        <w:ind w:right="-993"/>
+        <w:rPr>
+          <w:lang w:val="en-US"/>
+        </w:rPr>
+      </w:pPr>
+      <w:proofErr w:type="spellStart"/>
+      <w:r>
+        <w:rPr>
+          <w:lang w:val="en-US"/>
+        </w:rPr>
+        <w:t>dpkg</w:t>
+      </w:r>
+      <w:proofErr w:type="spellEnd"/>
+      <w:r>
+        <w:rPr>
+          <w:lang w:val="en-US"/>
+        </w:rPr>
+        <w:t xml:space="preserve"> -</w:t>
+      </w:r>
+      <w:proofErr w:type="spellStart"/>
+      <w:r>
+        <w:rPr>
+          <w:lang w:val="en-US"/>
+        </w:rPr>
+        <w:t>i</w:t>
+      </w:r>
+      <w:proofErr w:type="spellEnd"/>
+      <w:r>
+        <w:rPr>
+          <w:lang w:val="en-US"/>
+        </w:rPr>
+        <w:t xml:space="preserve"> packages-</w:t>
+      </w:r>
+      <w:proofErr w:type="spellStart"/>
+      <w:r>
+        <w:rPr>
+          <w:lang w:val="en-US"/>
+        </w:rPr>
+        <w:t>microsoft</w:t>
+      </w:r>
+      <w:proofErr w:type="spellEnd"/>
+      <w:r>
+        <w:rPr>
+          <w:lang w:val="en-US"/>
+        </w:rPr>
+        <w:t>-</w:t>
+      </w:r>
+      <w:proofErr w:type="spellStart"/>
+      <w:r>
+        <w:rPr>
+          <w:lang w:val="en-US"/>
+        </w:rPr>
+        <w:t>prod.deb</w:t>
+      </w:r>
+      <w:proofErr w:type="spellEnd"/>
+    </w:p>
+    <w:p>
+      <w:pPr>
+        <w:pStyle w:val="ListParagraph"/>
+        <w:numPr>
+          <w:ilvl w:val="1"/>
+          <w:numId w:val="4"/>
+        </w:numPr>
+        <w:tabs>
+          <w:tab w:val="right" w:pos="4206"/>
+        </w:tabs>
+        <w:ind w:right="-993"/>
+        <w:rPr>
+          <w:lang w:val="en-US"/>
+        </w:rPr>
+      </w:pPr>
+      <w:r>
+        <w:rPr>
+          <w:lang w:val="en-US"/>
+        </w:rPr>
+        <w:t>apt-get update</w:t>
+      </w:r>
+    </w:p>
+    <w:p>
+      <w:pPr>
+        <w:pStyle w:val="ListParagraph"/>
+        <w:numPr>
+          <w:ilvl w:val="1"/>
+          <w:numId w:val="4"/>
+        </w:numPr>
+        <w:tabs>
+          <w:tab w:val="right" w:pos="4206"/>
+        </w:tabs>
+        <w:ind w:right="-993"/>
+        <w:rPr>
+          <w:lang w:val="en-US"/>
+        </w:rPr>
+      </w:pPr>
+      <w:r>
+        <w:rPr>
+          <w:lang w:val="en-US"/>
+        </w:rPr>
+        <w:t xml:space="preserve">apt-get install </w:t>
+      </w:r>
+      <w:proofErr w:type="spellStart"/>
+      <w:r>
+        <w:rPr>
+          <w:lang w:val="en-US"/>
+        </w:rPr>
+        <w:t>procdump</w:t>
+      </w:r>
+      <w:proofErr w:type="spellEnd"/>
+    </w:p>
+    <w:p>
+      <w:pPr>
+        <w:pStyle w:val="ListParagraph"/>
+        <w:numPr>
+          <w:ilvl w:val="0"/>
+          <w:numId w:val="4"/>
+        </w:numPr>
+        <w:tabs>
+          <w:tab w:val="right" w:pos="4206"/>
+        </w:tabs>
+        <w:ind w:right="-993"/>
+        <w:rPr>
+          <w:lang w:val="en-US"/>
+        </w:rPr>
+      </w:pPr>
+      <w:r>
+        <w:rPr>
+          <w:lang w:val="en-US"/>
+        </w:rPr>
+        <w:t>Install the debugger tools:</w:t>
+      </w:r>
+    </w:p>
+    <w:p>
+      <w:pPr>
+        <w:pStyle w:val="ListParagraph"/>
+        <w:numPr>
+          <w:ilvl w:val="1"/>
+          <w:numId w:val="4"/>
+        </w:numPr>
+        <w:tabs>
+          <w:tab w:val="right" w:pos="4206"/>
+        </w:tabs>
+        <w:ind w:right="-993"/>
+        <w:rPr>
+          <w:lang w:val="en-US"/>
+        </w:rPr>
+      </w:pPr>
+      <w:r>
+        <w:rPr>
+          <w:lang w:val="en-US"/>
+        </w:rPr>
+        <w:t xml:space="preserve">apt-get install </w:t>
+      </w:r>
+      <w:proofErr w:type="spellStart"/>
+      <w:r>
+        <w:rPr>
+          <w:lang w:val="en-US"/>
+        </w:rPr>
+        <w:t>lldb</w:t>
+      </w:r>
+      <w:proofErr w:type="spellEnd"/>
+    </w:p>
+    <w:p>
+      <w:pPr>
+        <w:pStyle w:val="ListParagraph"/>
+        <w:numPr>
+          <w:ilvl w:val="1"/>
+          <w:numId w:val="4"/>
+        </w:numPr>
+        <w:tabs>
+          <w:tab w:val="right" w:pos="4206"/>
+        </w:tabs>
+        <w:ind w:right="-993"/>
+        <w:rPr>
+          <w:lang w:val="en-US"/>
+        </w:rPr>
+      </w:pPr>
+      <w:r>
+        <w:rPr>
+          <w:lang w:val="en-US"/>
+        </w:rPr>
+        <w:t>apt-get install dotnet-sdk-3.1</w:t>
+      </w:r>
+    </w:p>
+    <w:p>
+      <w:pPr>
+        <w:pStyle w:val="ListParagraph"/>
+        <w:numPr>
+          <w:ilvl w:val="1"/>
+          <w:numId w:val="4"/>
+        </w:numPr>
+        <w:tabs>
+          <w:tab w:val="right" w:pos="4206"/>
+        </w:tabs>
+        <w:ind w:right="-993"/>
+        <w:rPr>
+          <w:lang w:val="en-US"/>
+        </w:rPr>
+      </w:pPr>
+      <w:r>
+        <w:rPr>
+          <w:lang w:val="en-US"/>
+        </w:rPr>
+        <w:t>dotnet tool install -g dotnet-</w:t>
+      </w:r>
+      <w:proofErr w:type="spellStart"/>
+      <w:r>
+        <w:rPr>
+          <w:lang w:val="en-US"/>
+        </w:rPr>
+        <w:t>sos</w:t>
+      </w:r>
+      <w:proofErr w:type="spellEnd"/>
+    </w:p>
+    <w:p>
+      <w:pPr>
+        <w:pStyle w:val="ListParagraph"/>
+        <w:numPr>
+          <w:ilvl w:val="1"/>
+          <w:numId w:val="4"/>
+        </w:numPr>
+        <w:tabs>
+          <w:tab w:val="right" w:pos="4206"/>
+        </w:tabs>
+        <w:ind w:right="-993"/>
+        <w:rPr>
+          <w:lang w:val="en-US"/>
+        </w:rPr>
+      </w:pPr>
+      <w:r>
+        <w:rPr>
+          <w:lang w:val="en-US"/>
+        </w:rPr>
+        <w:t>PATH="$PATH:~/.dotnet/tools"</w:t>
+      </w:r>
+    </w:p>
+    <w:p>
+      <w:pPr>
+        <w:pStyle w:val="ListParagraph"/>
+        <w:numPr>
+          <w:ilvl w:val="1"/>
+          <w:numId w:val="4"/>
+        </w:numPr>
+        <w:tabs>
+          <w:tab w:val="right" w:pos="4206"/>
+        </w:tabs>
+        <w:ind w:right="-993"/>
+        <w:rPr>
+          <w:lang w:val="en-US"/>
+        </w:rPr>
+      </w:pPr>
+      <w:r>
+        <w:rPr>
+          <w:lang w:val="en-US"/>
+        </w:rPr>
+        <w:t>dotnet-</w:t>
+      </w:r>
+      <w:proofErr w:type="spellStart"/>
+      <w:r>
+        <w:rPr>
+          <w:lang w:val="en-US"/>
+        </w:rPr>
+        <w:t>sos</w:t>
+      </w:r>
+      <w:proofErr w:type="spellEnd"/>
+      <w:r>
+        <w:rPr>
+          <w:lang w:val="en-US"/>
+        </w:rPr>
+        <w:t xml:space="preserve"> install</w:t>
+      </w:r>
+    </w:p>
+    <w:p>
+      <w:pPr>
+        <w:pStyle w:val="ListParagraph"/>
+        <w:numPr>
+          <w:ilvl w:val="0"/>
+          <w:numId w:val="4"/>
+        </w:numPr>
+        <w:tabs>
+          <w:tab w:val="right" w:pos="4206"/>
+        </w:tabs>
+        <w:ind w:right="-993"/>
+        <w:rPr>
+          <w:lang w:val="en-US"/>
+        </w:rPr>
+      </w:pPr>
+      <w:r>
+        <w:rPr>
+          <w:lang w:val="en-US"/>
+        </w:rPr>
+        <w:t>Create the memory dump file:</w:t>
+      </w:r>
+    </w:p>
+    <w:p>
+      <w:pPr>
+        <w:pStyle w:val="ListParagraph"/>
+        <w:numPr>
+          <w:ilvl w:val="1"/>
+          <w:numId w:val="4"/>
+        </w:numPr>
+        <w:tabs>
+          <w:tab w:val="right" w:pos="4206"/>
+        </w:tabs>
+        <w:ind w:right="-993"/>
+        <w:rPr>
+          <w:lang w:val="en-US"/>
+        </w:rPr>
+      </w:pPr>
+      <w:proofErr w:type="spellStart"/>
+      <w:r>
+        <w:rPr>
+          <w:lang w:val="en-US"/>
+        </w:rPr>
+        <w:t>coredump</w:t>
+      </w:r>
+      <w:proofErr w:type="spellEnd"/>
+      <w:r>
+        <w:rPr>
+          <w:lang w:val="en-US"/>
+        </w:rPr>
+        <w:t xml:space="preserve"> -p &lt;</w:t>
+      </w:r>
+      <w:proofErr w:type="spellStart"/>
+      <w:r>
+        <w:rPr>
+          <w:lang w:val="en-US"/>
+        </w:rPr>
+        <w:t>PID_Number</w:t>
+      </w:r>
+      <w:proofErr w:type="spellEnd"/>
+      <w:r>
+        <w:rPr>
+          <w:lang w:val="en-US"/>
+        </w:rPr>
+        <w:t>&gt;</w:t>
+      </w:r>
+    </w:p>
+    <w:p>
+      <w:pPr>
+        <w:pStyle w:val="ListParagraph"/>
+        <w:numPr>
+          <w:ilvl w:val="0"/>
+          <w:numId w:val="4"/>
+        </w:numPr>
+        <w:tabs>
+          <w:tab w:val="right" w:pos="4206"/>
+        </w:tabs>
+        <w:ind w:right="-993"/>
+        <w:rPr>
+          <w:lang w:val="en-US"/>
+        </w:rPr>
+      </w:pPr>
+      <w:r>
+        <w:rPr>
+          <w:lang w:val="en-US"/>
+        </w:rPr>
+        <w:t>Open the memory dump file and investigate:</w:t>
+      </w:r>
+    </w:p>
+    <w:p>
+      <w:pPr>
+        <w:pStyle w:val="ListParagraph"/>
+        <w:numPr>
+          <w:ilvl w:val="1"/>
+          <w:numId w:val="4"/>
+        </w:numPr>
+        <w:tabs>
+          <w:tab w:val="right" w:pos="4206"/>
+        </w:tabs>
+        <w:ind w:right="-993"/>
+        <w:rPr>
+          <w:lang w:val="en-US"/>
+        </w:rPr>
+      </w:pPr>
+      <w:proofErr w:type="spellStart"/>
+      <w:r>
+        <w:rPr>
+          <w:lang w:val="en-US"/>
+        </w:rPr>
+        <w:t>lldb</w:t>
+      </w:r>
+      <w:proofErr w:type="spellEnd"/>
+      <w:r>
+        <w:rPr>
+          <w:lang w:val="en-US"/>
+        </w:rPr>
+        <w:t xml:space="preserve"> `which-dotnet`-c &lt;</w:t>
+      </w:r>
+      <w:proofErr w:type="spellStart"/>
+      <w:r>
+        <w:rPr>
+          <w:lang w:val="en-US"/>
+        </w:rPr>
+        <w:t>Dump_Name</w:t>
+      </w:r>
+      <w:proofErr w:type="spellEnd"/>
+      <w:r>
+        <w:rPr>
+          <w:lang w:val="en-US"/>
+        </w:rPr>
+        <w:t>&gt;</w:t>
+      </w:r>
+    </w:p>
+    <w:p>
+      <w:pPr>
+        <w:pStyle w:val="ListParagraph"/>
+        <w:numPr>
+          <w:ilvl w:val="1"/>
+          <w:numId w:val="4"/>
+        </w:numPr>
+        <w:tabs>
+          <w:tab w:val="right" w:pos="4206"/>
+        </w:tabs>
+        <w:ind w:right="-993"/>
+        <w:rPr>
+          <w:lang w:val="en-US"/>
+        </w:rPr>
+      </w:pPr>
       <w:bookmarkStart w:id="0" w:name="_GoBack"/>
       <w:bookmarkEnd w:id="0"/>
-      <w:r>
-        <w:rPr>
-          <w:lang w:val="en-US"/>
-        </w:rPr>
-        <w:t xml:space="preserve"> id_rsa &lt;UserName&gt;@&lt;NodeIP&gt; </w:t>
-      </w:r>
+      <w:proofErr w:type="spellStart"/>
+      <w:r>
+        <w:rPr>
+          <w:lang w:val="en-US"/>
+        </w:rPr>
+        <w:t>sos</w:t>
+      </w:r>
+      <w:proofErr w:type="spellEnd"/>
+      <w:r>
+        <w:rPr>
+          <w:lang w:val="en-US"/>
+        </w:rPr>
+        <w:t xml:space="preserve"> </w:t>
+      </w:r>
+      <w:proofErr w:type="spellStart"/>
+      <w:r>
+        <w:rPr>
+          <w:lang w:val="en-US"/>
+        </w:rPr>
+        <w:t>DumpHeap</w:t>
+      </w:r>
+      <w:proofErr w:type="spellEnd"/>
+      <w:r>
+        <w:rPr>
+          <w:lang w:val="en-US"/>
+        </w:rPr>
+        <w:t xml:space="preserve"> -stat</w:t>
+      </w:r>
+    </w:p>
+    <w:p>
+      <w:pPr>
+        <w:pStyle w:val="ListParagraph"/>
+        <w:tabs>
+          <w:tab w:val="right" w:pos="4206"/>
+        </w:tabs>
+        <w:ind w:left="-537" w:right="-993"/>
+        <w:rPr>
+          <w:lang w:val="en-US"/>
+        </w:rPr>
+      </w:pPr>
     </w:p>
     <w:sectPr>
       <w:pgSz w:w="11906" w:h="16838"/>
@@ -2049,6 +3312,29 @@
       <w:contextualSpacing/>
     </w:pPr>
   </w:style>
+  <w:style w:type="character" w:styleId="Hyperlink">
+    <w:name w:val="Hyperlink"/>
+    <w:basedOn w:val="DefaultParagraphFont"/>
+    <w:uiPriority w:val="99"/>
+    <w:unhideWhenUsed/>
+    <w:rsid w:val="00522E59"/>
+    <w:rPr>
+      <w:color w:val="0563C1" w:themeColor="hyperlink"/>
+      <w:u w:val="single"/>
+    </w:rPr>
+  </w:style>
+  <w:style w:type="character" w:styleId="UnresolvedMention">
+    <w:name w:val="Unresolved Mention"/>
+    <w:basedOn w:val="DefaultParagraphFont"/>
+    <w:uiPriority w:val="99"/>
+    <w:semiHidden/>
+    <w:unhideWhenUsed/>
+    <w:rsid w:val="00522E59"/>
+    <w:rPr>
+      <w:color w:val="605E5C"/>
+      <w:shd w:val="clear" w:color="auto" w:fill="E1DFDD"/>
+    </w:rPr>
+  </w:style>
 </w:styles>
 </file>
 

</xml_diff>

<commit_message>
Adding to KubeNote organize list of all pods memory usage
</commit_message>
<xml_diff>
--- a/המחברת של אפיק - Kubernetes.docx
+++ b/המחברת של אפיק - Kubernetes.docx
@@ -640,6 +640,100 @@
           <w:lang w:val="en-US"/>
         </w:rPr>
         <w:t>') DO "kubectl delete %G"</w:t>
+      </w:r>
+    </w:p>
+    <w:p>
+      <w:pPr>
+        <w:tabs>
+          <w:tab w:val="right" w:pos="4206"/>
+        </w:tabs>
+        <w:bidi/>
+        <w:ind w:left="-897" w:right="-993"/>
+        <w:rPr>
+          <w:rtl/>
+          <w:lang w:val="en-US"/>
+        </w:rPr>
+      </w:pPr>
+      <w:r>
+        <w:rPr>
+          <w:rFonts w:hint="cs"/>
+          <w:rtl/>
+          <w:lang w:val="en-US"/>
+        </w:rPr>
+        <w:t xml:space="preserve">רשימת ממויינת של כל ה </w:t>
+      </w:r>
+      <w:r>
+        <w:rPr>
+          <w:lang w:val="en-US"/>
+        </w:rPr>
+        <w:t>Pod</w:t>
+      </w:r>
+      <w:r>
+        <w:rPr>
+          <w:rFonts w:hint="cs"/>
+          <w:rtl/>
+          <w:lang w:val="en-US"/>
+        </w:rPr>
+        <w:t>-ים על פי השימוש בזיכרון (</w:t>
+      </w:r>
+      <w:r>
+        <w:rPr>
+          <w:lang w:val="en-US"/>
+        </w:rPr>
+        <w:t>R</w:t>
+      </w:r>
+      <w:r>
+        <w:rPr>
+          <w:rFonts w:hint="cs"/>
+          <w:lang w:val="en-US"/>
+        </w:rPr>
+        <w:t>AM</w:t>
+      </w:r>
+      <w:r>
+        <w:rPr>
+          <w:rFonts w:hint="cs"/>
+          <w:rtl/>
+          <w:lang w:val="en-US"/>
+        </w:rPr>
+        <w:t xml:space="preserve">), בהנחה שכל הגדלים הם </w:t>
+      </w:r>
+      <w:r>
+        <w:rPr>
+          <w:rFonts w:hint="cs"/>
+          <w:lang w:val="en-US"/>
+        </w:rPr>
+        <w:t>M</w:t>
+      </w:r>
+      <w:r>
+        <w:rPr>
+          <w:lang w:val="en-US"/>
+        </w:rPr>
+        <w:t>i</w:t>
+      </w:r>
+      <w:r>
+        <w:rPr>
+          <w:rFonts w:hint="cs"/>
+          <w:rtl/>
+          <w:lang w:val="en-US"/>
+        </w:rPr>
+        <w:t>:</w:t>
+      </w:r>
+    </w:p>
+    <w:p>
+      <w:pPr>
+        <w:tabs>
+          <w:tab w:val="right" w:pos="4206"/>
+        </w:tabs>
+        <w:ind w:left="-897" w:right="-993"/>
+        <w:rPr>
+          <w:lang w:val="en-US"/>
+        </w:rPr>
+      </w:pPr>
+      <w:r>
+        <w:rPr>
+          <w:lang w:val="en-US"/>
+        </w:rPr>
+        <w:t>Kubectl top pods -A –no-headers | sed “s/Mi//g” | sort -g -k4</w:t>
       </w:r>
     </w:p>
     <w:p>
@@ -1746,8 +1840,6 @@
         </w:rPr>
         <w:t>sos DumpHeap -stat</w:t>
       </w:r>
-      <w:bookmarkStart w:id="0" w:name="_GoBack"/>
-      <w:bookmarkEnd w:id="0"/>
     </w:p>
     <w:sectPr>
       <w:pgSz w:w="11906" w:h="16838"/>

</xml_diff>

<commit_message>
Modifyied the K8S note
</commit_message>
<xml_diff>
--- a/המחברת של אפיק - Kubernetes.docx
+++ b/המחברת של אפיק - Kubernetes.docx
@@ -1,6 +1,6 @@
 
 <file path=word/document.xml><?xml version="1.0" encoding="utf-8"?>
-<w:document xmlns:wpc="http://schemas.microsoft.com/office/word/2010/wordprocessingCanvas" xmlns:cx="http://schemas.microsoft.com/office/drawing/2014/chartex" xmlns:cx1="http://schemas.microsoft.com/office/drawing/2015/9/8/chartex" xmlns:cx2="http://schemas.microsoft.com/office/drawing/2015/10/21/chartex" xmlns:cx3="http://schemas.microsoft.com/office/drawing/2016/5/9/chartex" xmlns:cx4="http://schemas.microsoft.com/office/drawing/2016/5/10/chartex" xmlns:cx5="http://schemas.microsoft.com/office/drawing/2016/5/11/chartex" xmlns:cx6="http://schemas.microsoft.com/office/drawing/2016/5/12/chartex" xmlns:cx7="http://schemas.microsoft.com/office/drawing/2016/5/13/chartex" xmlns:cx8="http://schemas.microsoft.com/office/drawing/2016/5/14/chartex" xmlns:mc="http://schemas.openxmlformats.org/markup-compatibility/2006" xmlns:aink="http://schemas.microsoft.com/office/drawing/2016/ink" xmlns:am3d="http://schemas.microsoft.com/office/drawing/2017/model3d" xmlns:o="urn:schemas-microsoft-com:office:office" xmlns:r="http://schemas.openxmlformats.org/officeDocument/2006/relationships" xmlns:m="http://schemas.openxmlformats.org/officeDocument/2006/math" xmlns:v="urn:schemas-microsoft-com:vml" xmlns:wp14="http://schemas.microsoft.com/office/word/2010/wordprocessingDrawing" xmlns:wp="http://schemas.openxmlformats.org/drawingml/2006/wordprocessingDrawing" xmlns:w10="urn:schemas-microsoft-com:office:word" xmlns:w="http://schemas.openxmlformats.org/wordprocessingml/2006/main" xmlns:w14="http://schemas.microsoft.com/office/word/2010/wordml" xmlns:w15="http://schemas.microsoft.com/office/word/2012/wordml" xmlns:w16cid="http://schemas.microsoft.com/office/word/2016/wordml/cid" xmlns:w16se="http://schemas.microsoft.com/office/word/2015/wordml/symex" xmlns:wpg="http://schemas.microsoft.com/office/word/2010/wordprocessingGroup" xmlns:wpi="http://schemas.microsoft.com/office/word/2010/wordprocessingInk" xmlns:wne="http://schemas.microsoft.com/office/word/2006/wordml" xmlns:wps="http://schemas.microsoft.com/office/word/2010/wordprocessingShape" mc:Ignorable="w14 w15 w16se w16cid wp14">
+<w:document xmlns:wpc="http://schemas.microsoft.com/office/word/2010/wordprocessingCanvas" xmlns:cx="http://schemas.microsoft.com/office/drawing/2014/chartex" xmlns:cx1="http://schemas.microsoft.com/office/drawing/2015/9/8/chartex" xmlns:cx2="http://schemas.microsoft.com/office/drawing/2015/10/21/chartex" xmlns:cx3="http://schemas.microsoft.com/office/drawing/2016/5/9/chartex" xmlns:cx4="http://schemas.microsoft.com/office/drawing/2016/5/10/chartex" xmlns:cx5="http://schemas.microsoft.com/office/drawing/2016/5/11/chartex" xmlns:cx6="http://schemas.microsoft.com/office/drawing/2016/5/12/chartex" xmlns:cx7="http://schemas.microsoft.com/office/drawing/2016/5/13/chartex" xmlns:cx8="http://schemas.microsoft.com/office/drawing/2016/5/14/chartex" xmlns:mc="http://schemas.openxmlformats.org/markup-compatibility/2006" xmlns:aink="http://schemas.microsoft.com/office/drawing/2016/ink" xmlns:am3d="http://schemas.microsoft.com/office/drawing/2017/model3d" xmlns:o="urn:schemas-microsoft-com:office:office" xmlns:r="http://schemas.openxmlformats.org/officeDocument/2006/relationships" xmlns:m="http://schemas.openxmlformats.org/officeDocument/2006/math" xmlns:v="urn:schemas-microsoft-com:vml" xmlns:wp14="http://schemas.microsoft.com/office/word/2010/wordprocessingDrawing" xmlns:wp="http://schemas.openxmlformats.org/drawingml/2006/wordprocessingDrawing" xmlns:w10="urn:schemas-microsoft-com:office:word" xmlns:w="http://schemas.openxmlformats.org/wordprocessingml/2006/main" xmlns:w14="http://schemas.microsoft.com/office/word/2010/wordml" xmlns:w15="http://schemas.microsoft.com/office/word/2012/wordml" xmlns:w16cex="http://schemas.microsoft.com/office/word/2018/wordml/cex" xmlns:w16cid="http://schemas.microsoft.com/office/word/2016/wordml/cid" xmlns:w16="http://schemas.microsoft.com/office/word/2018/wordml" xmlns:w16se="http://schemas.microsoft.com/office/word/2015/wordml/symex" xmlns:wpg="http://schemas.microsoft.com/office/word/2010/wordprocessingGroup" xmlns:wpi="http://schemas.microsoft.com/office/word/2010/wordprocessingInk" xmlns:wne="http://schemas.microsoft.com/office/word/2006/wordml" xmlns:wps="http://schemas.microsoft.com/office/word/2010/wordprocessingShape" mc:Ignorable="w14 w15 w16se w16cid w16 w16cex wp14">
   <w:body>
     <w:p>
       <w:pPr>
@@ -137,12 +137,14 @@
         </w:rPr>
         <w:t xml:space="preserve">הצגת כל ה </w:t>
       </w:r>
+      <w:proofErr w:type="spellStart"/>
       <w:r>
         <w:rPr>
           <w:lang w:val="en-US"/>
         </w:rPr>
         <w:t>NameSpaces</w:t>
       </w:r>
+      <w:proofErr w:type="spellEnd"/>
       <w:r>
         <w:rPr>
           <w:rFonts w:hint="cs"/>
@@ -198,12 +200,14 @@
         </w:rPr>
         <w:t xml:space="preserve">-ים תחת </w:t>
       </w:r>
+      <w:proofErr w:type="spellStart"/>
       <w:r>
         <w:rPr>
           <w:lang w:val="en-US"/>
         </w:rPr>
         <w:t>NameSpace</w:t>
       </w:r>
+      <w:proofErr w:type="spellEnd"/>
       <w:r>
         <w:rPr>
           <w:rFonts w:hint="cs"/>
@@ -241,7 +245,21 @@
         <w:rPr>
           <w:lang w:val="en-US"/>
         </w:rPr>
-        <w:t>get pods -n &lt;NameSpace&gt;</w:t>
+        <w:t>get pods -n &lt;</w:t>
+      </w:r>
+      <w:proofErr w:type="spellStart"/>
+      <w:r>
+        <w:rPr>
+          <w:lang w:val="en-US"/>
+        </w:rPr>
+        <w:t>NameSpace</w:t>
+      </w:r>
+      <w:proofErr w:type="spellEnd"/>
+      <w:r>
+        <w:rPr>
+          <w:lang w:val="en-US"/>
+        </w:rPr>
+        <w:t>&gt;</w:t>
       </w:r>
       <w:r>
         <w:rPr>
@@ -308,7 +326,35 @@
         <w:rPr>
           <w:lang w:val="en-US"/>
         </w:rPr>
-        <w:t>kubectl logs &lt;PodName&gt; -n &lt;NameSpace&gt; --follow</w:t>
+        <w:t>kubectl logs &lt;</w:t>
+      </w:r>
+      <w:proofErr w:type="spellStart"/>
+      <w:r>
+        <w:rPr>
+          <w:lang w:val="en-US"/>
+        </w:rPr>
+        <w:t>PodName</w:t>
+      </w:r>
+      <w:proofErr w:type="spellEnd"/>
+      <w:r>
+        <w:rPr>
+          <w:lang w:val="en-US"/>
+        </w:rPr>
+        <w:t>&gt; -n &lt;</w:t>
+      </w:r>
+      <w:proofErr w:type="spellStart"/>
+      <w:r>
+        <w:rPr>
+          <w:lang w:val="en-US"/>
+        </w:rPr>
+        <w:t>NameSpace</w:t>
+      </w:r>
+      <w:proofErr w:type="spellEnd"/>
+      <w:r>
+        <w:rPr>
+          <w:lang w:val="en-US"/>
+        </w:rPr>
+        <w:t>&gt; --follow</w:t>
       </w:r>
     </w:p>
     <w:p>
@@ -355,7 +401,49 @@
         <w:rPr>
           <w:lang w:val="en-US"/>
         </w:rPr>
-        <w:t>kubectl describe &lt;ResourceType&gt; &lt;ResourceName&gt; -n &lt;NameSpace&gt;</w:t>
+        <w:t>kubectl describe &lt;</w:t>
+      </w:r>
+      <w:proofErr w:type="spellStart"/>
+      <w:r>
+        <w:rPr>
+          <w:lang w:val="en-US"/>
+        </w:rPr>
+        <w:t>ResourceType</w:t>
+      </w:r>
+      <w:proofErr w:type="spellEnd"/>
+      <w:r>
+        <w:rPr>
+          <w:lang w:val="en-US"/>
+        </w:rPr>
+        <w:t>&gt; &lt;</w:t>
+      </w:r>
+      <w:proofErr w:type="spellStart"/>
+      <w:r>
+        <w:rPr>
+          <w:lang w:val="en-US"/>
+        </w:rPr>
+        <w:t>ResourceName</w:t>
+      </w:r>
+      <w:proofErr w:type="spellEnd"/>
+      <w:r>
+        <w:rPr>
+          <w:lang w:val="en-US"/>
+        </w:rPr>
+        <w:t>&gt; -n &lt;</w:t>
+      </w:r>
+      <w:proofErr w:type="spellStart"/>
+      <w:r>
+        <w:rPr>
+          <w:lang w:val="en-US"/>
+        </w:rPr>
+        <w:t>NameSpace</w:t>
+      </w:r>
+      <w:proofErr w:type="spellEnd"/>
+      <w:r>
+        <w:rPr>
+          <w:lang w:val="en-US"/>
+        </w:rPr>
+        <w:t>&gt;</w:t>
       </w:r>
     </w:p>
     <w:p>
@@ -403,7 +491,23 @@
         <w:tab/>
       </w:r>
       <w:r>
-        <w:t>kubectl exec -it &lt;PodName&gt; -n &lt;NameSpace&gt; -- /bin/bash</w:t>
+        <w:t>kubectl exec -it &lt;</w:t>
+      </w:r>
+      <w:proofErr w:type="spellStart"/>
+      <w:r>
+        <w:t>PodName</w:t>
+      </w:r>
+      <w:proofErr w:type="spellEnd"/>
+      <w:r>
+        <w:t>&gt; -n &lt;</w:t>
+      </w:r>
+      <w:proofErr w:type="spellStart"/>
+      <w:r>
+        <w:t>NameSpace</w:t>
+      </w:r>
+      <w:proofErr w:type="spellEnd"/>
+      <w:r>
+        <w:t>&gt; -- /bin/bash</w:t>
       </w:r>
     </w:p>
     <w:p>
@@ -422,9 +526,11 @@
         </w:rPr>
         <w:t xml:space="preserve">לבצע פריסה על פי </w:t>
       </w:r>
+      <w:proofErr w:type="spellStart"/>
       <w:r>
         <w:t>Kubernetes.yaml</w:t>
       </w:r>
+      <w:proofErr w:type="spellEnd"/>
       <w:r>
         <w:rPr>
           <w:rFonts w:hint="cs"/>
@@ -437,6 +543,7 @@
         <w:tab/>
         <w:t xml:space="preserve">kubectl apply -f </w:t>
       </w:r>
+      <w:proofErr w:type="spellStart"/>
       <w:r>
         <w:rPr>
           <w:b/>
@@ -446,7 +553,19 @@
         <w:t>Name</w:t>
       </w:r>
       <w:r>
-        <w:t>.yaml -n &lt;NameSpace&gt;</w:t>
+        <w:t>.yaml</w:t>
+      </w:r>
+      <w:proofErr w:type="spellEnd"/>
+      <w:r>
+        <w:t xml:space="preserve"> -n &lt;</w:t>
+      </w:r>
+      <w:proofErr w:type="spellStart"/>
+      <w:r>
+        <w:t>NameSpace</w:t>
+      </w:r>
+      <w:proofErr w:type="spellEnd"/>
+      <w:r>
+        <w:t>&gt;</w:t>
       </w:r>
     </w:p>
     <w:p>
@@ -483,7 +602,23 @@
         <w:tab/>
       </w:r>
       <w:r>
-        <w:t>kubectl top pod &lt;PodName&gt; -n &lt;NameSpace&gt;</w:t>
+        <w:t>kubectl top pod &lt;</w:t>
+      </w:r>
+      <w:proofErr w:type="spellStart"/>
+      <w:r>
+        <w:t>PodName</w:t>
+      </w:r>
+      <w:proofErr w:type="spellEnd"/>
+      <w:r>
+        <w:t>&gt; -n &lt;</w:t>
+      </w:r>
+      <w:proofErr w:type="spellStart"/>
+      <w:r>
+        <w:t>NameSpace</w:t>
+      </w:r>
+      <w:proofErr w:type="spellEnd"/>
+      <w:r>
+        <w:t>&gt;</w:t>
       </w:r>
     </w:p>
     <w:p>
@@ -502,9 +637,11 @@
         </w:rPr>
         <w:t xml:space="preserve">שליפת ה </w:t>
       </w:r>
+      <w:proofErr w:type="spellStart"/>
       <w:r>
         <w:t>Kubernetes.yaml</w:t>
       </w:r>
+      <w:proofErr w:type="spellEnd"/>
       <w:r>
         <w:rPr>
           <w:rFonts w:hint="cs"/>
@@ -533,8 +670,33 @@
         <w:ind w:left="-897" w:right="-993"/>
       </w:pPr>
       <w:r>
-        <w:t xml:space="preserve">kubectl get deployment &lt;DeploymentName&gt; -n &lt;NameSpace&gt; -o yaml &gt; </w:t>
-      </w:r>
+        <w:t>kubectl get deployment &lt;</w:t>
+      </w:r>
+      <w:proofErr w:type="spellStart"/>
+      <w:r>
+        <w:t>DeploymentName</w:t>
+      </w:r>
+      <w:proofErr w:type="spellEnd"/>
+      <w:r>
+        <w:t>&gt; -n &lt;</w:t>
+      </w:r>
+      <w:proofErr w:type="spellStart"/>
+      <w:r>
+        <w:t>NameSpace</w:t>
+      </w:r>
+      <w:proofErr w:type="spellEnd"/>
+      <w:r>
+        <w:t xml:space="preserve">&gt; -o </w:t>
+      </w:r>
+      <w:proofErr w:type="spellStart"/>
+      <w:r>
+        <w:t>yaml</w:t>
+      </w:r>
+      <w:proofErr w:type="spellEnd"/>
+      <w:r>
+        <w:t xml:space="preserve"> &gt; </w:t>
+      </w:r>
+      <w:proofErr w:type="spellStart"/>
       <w:r>
         <w:rPr>
           <w:b/>
@@ -546,6 +708,7 @@
       <w:r>
         <w:t>yaml</w:t>
       </w:r>
+      <w:proofErr w:type="spellEnd"/>
     </w:p>
     <w:p>
       <w:pPr>
@@ -627,7 +790,21 @@
         <w:rPr>
           <w:lang w:val="en-US"/>
         </w:rPr>
-        <w:t xml:space="preserve"> -o name ^| findstr </w:t>
+        <w:t xml:space="preserve"> -o name ^| </w:t>
+      </w:r>
+      <w:proofErr w:type="spellStart"/>
+      <w:r>
+        <w:rPr>
+          <w:lang w:val="en-US"/>
+        </w:rPr>
+        <w:t>findstr</w:t>
+      </w:r>
+      <w:proofErr w:type="spellEnd"/>
+      <w:r>
+        <w:rPr>
+          <w:lang w:val="en-US"/>
+        </w:rPr>
+        <w:t xml:space="preserve"> </w:t>
       </w:r>
       <w:r>
         <w:rPr>
@@ -734,6 +911,228 @@
           <w:lang w:val="en-US"/>
         </w:rPr>
         <w:t>Kubectl top pods -A –no-headers | sed “s/Mi//g” | sort -g -k4</w:t>
+      </w:r>
+    </w:p>
+    <w:p>
+      <w:pPr>
+        <w:tabs>
+          <w:tab w:val="right" w:pos="4206"/>
+        </w:tabs>
+        <w:bidi/>
+        <w:ind w:left="-897" w:right="-993"/>
+        <w:rPr>
+          <w:rtl/>
+          <w:lang w:val="en-US"/>
+        </w:rPr>
+      </w:pPr>
+      <w:r>
+        <w:rPr>
+          <w:rFonts w:hint="cs"/>
+          <w:rtl/>
+          <w:lang w:val="en-US"/>
+        </w:rPr>
+        <w:t xml:space="preserve">רשימת כל ה </w:t>
+      </w:r>
+      <w:r>
+        <w:rPr>
+          <w:lang w:val="en-US"/>
+        </w:rPr>
+        <w:t>deployments</w:t>
+      </w:r>
+      <w:r>
+        <w:rPr>
+          <w:rFonts w:hint="cs"/>
+          <w:rtl/>
+          <w:lang w:val="en-US"/>
+        </w:rPr>
+        <w:t xml:space="preserve"> תחת </w:t>
+      </w:r>
+      <w:r>
+        <w:rPr>
+          <w:lang w:val="en-US"/>
+        </w:rPr>
+        <w:t>namespace</w:t>
+      </w:r>
+      <w:r>
+        <w:rPr>
+          <w:rFonts w:hint="cs"/>
+          <w:rtl/>
+          <w:lang w:val="en-US"/>
+        </w:rPr>
+        <w:t xml:space="preserve"> כלשהו והאם יש להם מילה כלשהי ב </w:t>
+      </w:r>
+      <w:proofErr w:type="spellStart"/>
+      <w:r>
+        <w:rPr>
+          <w:lang w:val="en-US"/>
+        </w:rPr>
+        <w:t>yaml</w:t>
+      </w:r>
+      <w:proofErr w:type="spellEnd"/>
+      <w:r>
+        <w:rPr>
+          <w:rFonts w:hint="cs"/>
+          <w:rtl/>
+          <w:lang w:val="en-US"/>
+        </w:rPr>
+        <w:t>:</w:t>
+      </w:r>
+    </w:p>
+    <w:p>
+      <w:pPr>
+        <w:tabs>
+          <w:tab w:val="right" w:pos="4206"/>
+        </w:tabs>
+        <w:ind w:left="-897" w:right="-993"/>
+        <w:rPr>
+          <w:lang w:val="en-US"/>
+        </w:rPr>
+      </w:pPr>
+      <w:r>
+        <w:rPr>
+          <w:lang w:val="en-US"/>
+        </w:rPr>
+        <w:t>Kubectl get deploy</w:t>
+      </w:r>
+      <w:r>
+        <w:rPr>
+          <w:lang w:val="en-US"/>
+        </w:rPr>
+        <w:t xml:space="preserve"> -n</w:t>
+      </w:r>
+      <w:r>
+        <w:rPr>
+          <w:b/>
+          <w:bCs/>
+          <w:color w:val="FF0000"/>
+          <w:lang w:val="en-US"/>
+        </w:rPr>
+        <w:t xml:space="preserve"> &lt;</w:t>
+      </w:r>
+      <w:proofErr w:type="spellStart"/>
+      <w:r>
+        <w:rPr>
+          <w:b/>
+          <w:bCs/>
+          <w:color w:val="FF0000"/>
+          <w:lang w:val="en-US"/>
+        </w:rPr>
+        <w:t>NameSpace</w:t>
+      </w:r>
+      <w:proofErr w:type="spellEnd"/>
+      <w:r>
+        <w:rPr>
+          <w:b/>
+          <w:bCs/>
+          <w:color w:val="FF0000"/>
+          <w:lang w:val="en-US"/>
+        </w:rPr>
+        <w:t>&gt;</w:t>
+      </w:r>
+      <w:r>
+        <w:rPr>
+          <w:lang w:val="en-US"/>
+        </w:rPr>
+        <w:t xml:space="preserve"> --no-headers | awk {‘print $1’} | </w:t>
+      </w:r>
+      <w:proofErr w:type="spellStart"/>
+      <w:r>
+        <w:rPr>
+          <w:lang w:val="en-US"/>
+        </w:rPr>
+        <w:t>xargs</w:t>
+      </w:r>
+      <w:proofErr w:type="spellEnd"/>
+      <w:r>
+        <w:rPr>
+          <w:lang w:val="en-US"/>
+        </w:rPr>
+        <w:t xml:space="preserve"> -I {} </w:t>
+      </w:r>
+      <w:proofErr w:type="spellStart"/>
+      <w:r>
+        <w:rPr>
+          <w:lang w:val="en-US"/>
+        </w:rPr>
+        <w:t>sh</w:t>
+      </w:r>
+      <w:proofErr w:type="spellEnd"/>
+      <w:r>
+        <w:rPr>
+          <w:lang w:val="en-US"/>
+        </w:rPr>
+        <w:t xml:space="preserve"> -c “if kubectl get deploy -n </w:t>
+      </w:r>
+      <w:r>
+        <w:rPr>
+          <w:b/>
+          <w:bCs/>
+          <w:color w:val="FF0000"/>
+          <w:lang w:val="en-US"/>
+        </w:rPr>
+        <w:t>&lt;</w:t>
+      </w:r>
+      <w:proofErr w:type="spellStart"/>
+      <w:r>
+        <w:rPr>
+          <w:b/>
+          <w:bCs/>
+          <w:color w:val="FF0000"/>
+          <w:lang w:val="en-US"/>
+        </w:rPr>
+        <w:t>NameSpace</w:t>
+      </w:r>
+      <w:proofErr w:type="spellEnd"/>
+      <w:r>
+        <w:rPr>
+          <w:b/>
+          <w:bCs/>
+          <w:color w:val="FF0000"/>
+          <w:lang w:val="en-US"/>
+        </w:rPr>
+        <w:t xml:space="preserve">&gt; </w:t>
+      </w:r>
+      <w:r>
+        <w:rPr>
+          <w:lang w:val="en-US"/>
+        </w:rPr>
+        <w:t xml:space="preserve">{} -o </w:t>
+      </w:r>
+      <w:proofErr w:type="spellStart"/>
+      <w:r>
+        <w:rPr>
+          <w:lang w:val="en-US"/>
+        </w:rPr>
+        <w:t>yaml</w:t>
+      </w:r>
+      <w:proofErr w:type="spellEnd"/>
+      <w:r>
+        <w:rPr>
+          <w:lang w:val="en-US"/>
+        </w:rPr>
+        <w:t xml:space="preserve"> | grep </w:t>
+      </w:r>
+      <w:r>
+        <w:rPr>
+          <w:b/>
+          <w:bCs/>
+          <w:color w:val="FF0000"/>
+          <w:lang w:val="en-US"/>
+        </w:rPr>
+        <w:t>WORD</w:t>
+      </w:r>
+      <w:r>
+        <w:rPr>
+          <w:color w:val="FF0000"/>
+          <w:lang w:val="en-US"/>
+        </w:rPr>
+        <w:t xml:space="preserve"> </w:t>
+      </w:r>
+      <w:r>
+        <w:rPr>
+          <w:lang w:val="en-US"/>
+        </w:rPr>
+        <w:t>&gt; /dev/null; then echo {} --&gt; yes; else echo {} --&gt; no; fi”</w:t>
       </w:r>
     </w:p>
     <w:p>
@@ -916,7 +1315,21 @@
         <w:rPr>
           <w:lang w:val="en-US"/>
         </w:rPr>
-        <w:t>Update the ssh key of the AKS node:</w:t>
+        <w:t xml:space="preserve">Update the </w:t>
+      </w:r>
+      <w:proofErr w:type="spellStart"/>
+      <w:r>
+        <w:rPr>
+          <w:lang w:val="en-US"/>
+        </w:rPr>
+        <w:t>ssh</w:t>
+      </w:r>
+      <w:proofErr w:type="spellEnd"/>
+      <w:r>
+        <w:rPr>
+          <w:lang w:val="en-US"/>
+        </w:rPr>
+        <w:t xml:space="preserve"> key of the AKS node:</w:t>
       </w:r>
     </w:p>
     <w:p>
@@ -940,6 +1353,7 @@
         </w:rPr>
         <w:t xml:space="preserve">Open </w:t>
       </w:r>
+      <w:proofErr w:type="spellStart"/>
       <w:r>
         <w:rPr>
           <w:b/>
@@ -948,11 +1362,26 @@
         </w:rPr>
         <w:t>Powershell</w:t>
       </w:r>
-      <w:r>
-        <w:rPr>
-          <w:lang w:val="en-US"/>
-        </w:rPr>
-        <w:t xml:space="preserve"> and run the following command (By default the username is “azureuser”):</w:t>
+      <w:proofErr w:type="spellEnd"/>
+      <w:r>
+        <w:rPr>
+          <w:lang w:val="en-US"/>
+        </w:rPr>
+        <w:t xml:space="preserve"> and run the following command (By default the username is “</w:t>
+      </w:r>
+      <w:proofErr w:type="spellStart"/>
+      <w:r>
+        <w:rPr>
+          <w:lang w:val="en-US"/>
+        </w:rPr>
+        <w:t>azureuser</w:t>
+      </w:r>
+      <w:proofErr w:type="spellEnd"/>
+      <w:r>
+        <w:rPr>
+          <w:lang w:val="en-US"/>
+        </w:rPr>
+        <w:t>”):</w:t>
       </w:r>
     </w:p>
     <w:p>
@@ -967,7 +1396,21 @@
         <w:rPr>
           <w:lang w:val="en-US"/>
         </w:rPr>
-        <w:t xml:space="preserve">Az vm user update </w:t>
+        <w:t xml:space="preserve">Az </w:t>
+      </w:r>
+      <w:proofErr w:type="spellStart"/>
+      <w:r>
+        <w:rPr>
+          <w:lang w:val="en-US"/>
+        </w:rPr>
+        <w:t>vm</w:t>
+      </w:r>
+      <w:proofErr w:type="spellEnd"/>
+      <w:r>
+        <w:rPr>
+          <w:lang w:val="en-US"/>
+        </w:rPr>
+        <w:t xml:space="preserve"> user update </w:t>
       </w:r>
       <w:r>
         <w:rPr>
@@ -979,7 +1422,77 @@
         <w:rPr>
           <w:lang w:val="en-US"/>
         </w:rPr>
-        <w:t>resource-group &lt;ResourceGroupName&gt; --name &lt;AKS_NodeName&gt; --username &lt;username&gt; --ssh-key-value &lt;Path_To_”id_rsa.pub”_file&gt;</w:t>
+        <w:t>resource-group &lt;</w:t>
+      </w:r>
+      <w:proofErr w:type="spellStart"/>
+      <w:r>
+        <w:rPr>
+          <w:lang w:val="en-US"/>
+        </w:rPr>
+        <w:t>ResourceGroupName</w:t>
+      </w:r>
+      <w:proofErr w:type="spellEnd"/>
+      <w:r>
+        <w:rPr>
+          <w:lang w:val="en-US"/>
+        </w:rPr>
+        <w:t>&gt; --name &lt;</w:t>
+      </w:r>
+      <w:proofErr w:type="spellStart"/>
+      <w:r>
+        <w:rPr>
+          <w:lang w:val="en-US"/>
+        </w:rPr>
+        <w:t>AKS_NodeName</w:t>
+      </w:r>
+      <w:proofErr w:type="spellEnd"/>
+      <w:r>
+        <w:rPr>
+          <w:lang w:val="en-US"/>
+        </w:rPr>
+        <w:t>&gt; --username &lt;username&gt; --</w:t>
+      </w:r>
+      <w:proofErr w:type="spellStart"/>
+      <w:r>
+        <w:rPr>
+          <w:lang w:val="en-US"/>
+        </w:rPr>
+        <w:t>ssh</w:t>
+      </w:r>
+      <w:proofErr w:type="spellEnd"/>
+      <w:r>
+        <w:rPr>
+          <w:lang w:val="en-US"/>
+        </w:rPr>
+        <w:t>-key-value &lt;</w:t>
+      </w:r>
+      <w:proofErr w:type="spellStart"/>
+      <w:r>
+        <w:rPr>
+          <w:lang w:val="en-US"/>
+        </w:rPr>
+        <w:t>Path_To</w:t>
+      </w:r>
+      <w:proofErr w:type="gramStart"/>
+      <w:r>
+        <w:rPr>
+          <w:lang w:val="en-US"/>
+        </w:rPr>
+        <w:t>_”id_rsa.pub</w:t>
+      </w:r>
+      <w:proofErr w:type="gramEnd"/>
+      <w:r>
+        <w:rPr>
+          <w:lang w:val="en-US"/>
+        </w:rPr>
+        <w:t>”_file</w:t>
+      </w:r>
+      <w:proofErr w:type="spellEnd"/>
+      <w:r>
+        <w:rPr>
+          <w:lang w:val="en-US"/>
+        </w:rPr>
+        <w:t>&gt;</w:t>
       </w:r>
     </w:p>
     <w:p>
@@ -1008,7 +1521,21 @@
         <w:rPr>
           <w:lang w:val="en-US"/>
         </w:rPr>
-        <w:t>reate special pod for the ssh connection:</w:t>
+        <w:t xml:space="preserve">reate special pod for the </w:t>
+      </w:r>
+      <w:proofErr w:type="spellStart"/>
+      <w:r>
+        <w:rPr>
+          <w:lang w:val="en-US"/>
+        </w:rPr>
+        <w:t>ssh</w:t>
+      </w:r>
+      <w:proofErr w:type="spellEnd"/>
+      <w:r>
+        <w:rPr>
+          <w:lang w:val="en-US"/>
+        </w:rPr>
+        <w:t xml:space="preserve"> connection:</w:t>
       </w:r>
     </w:p>
     <w:p>
@@ -1062,8 +1589,23 @@
         <w:rPr>
           <w:lang w:val="en-US"/>
         </w:rPr>
-        <w:t>kubectl run --generator=run-pod/v1 -it --rm aks-ssh --image=</w:t>
-      </w:r>
+        <w:t xml:space="preserve">kubectl run --generator=run-pod/v1 -it --rm </w:t>
+      </w:r>
+      <w:proofErr w:type="spellStart"/>
+      <w:r>
+        <w:rPr>
+          <w:lang w:val="en-US"/>
+        </w:rPr>
+        <w:t>aks-ssh</w:t>
+      </w:r>
+      <w:proofErr w:type="spellEnd"/>
+      <w:r>
+        <w:rPr>
+          <w:lang w:val="en-US"/>
+        </w:rPr>
+        <w:t xml:space="preserve"> --image=</w:t>
+      </w:r>
+      <w:proofErr w:type="spellStart"/>
       <w:r>
         <w:rPr>
           <w:lang w:val="en-US"/>
@@ -1076,6 +1618,7 @@
         </w:rPr>
         <w:t>ebian</w:t>
       </w:r>
+      <w:proofErr w:type="spellEnd"/>
     </w:p>
     <w:p>
       <w:pPr>
@@ -1096,7 +1639,21 @@
         <w:rPr>
           <w:lang w:val="en-US"/>
         </w:rPr>
-        <w:t>After the Pod’s shell opened, update apt-get and install openssh with the following command:</w:t>
+        <w:t xml:space="preserve">After the Pod’s shell opened, update apt-get and install </w:t>
+      </w:r>
+      <w:proofErr w:type="spellStart"/>
+      <w:r>
+        <w:rPr>
+          <w:lang w:val="en-US"/>
+        </w:rPr>
+        <w:t>openssh</w:t>
+      </w:r>
+      <w:proofErr w:type="spellEnd"/>
+      <w:r>
+        <w:rPr>
+          <w:lang w:val="en-US"/>
+        </w:rPr>
+        <w:t xml:space="preserve"> with the following command:</w:t>
       </w:r>
     </w:p>
     <w:p>
@@ -1114,7 +1671,21 @@
         <w:rPr>
           <w:lang w:val="en-US"/>
         </w:rPr>
-        <w:t>apt-get update &amp;&amp; apt-get install openssh-client -y</w:t>
+        <w:t xml:space="preserve">apt-get update &amp;&amp; apt-get install </w:t>
+      </w:r>
+      <w:proofErr w:type="spellStart"/>
+      <w:r>
+        <w:rPr>
+          <w:lang w:val="en-US"/>
+        </w:rPr>
+        <w:t>openssh</w:t>
+      </w:r>
+      <w:proofErr w:type="spellEnd"/>
+      <w:r>
+        <w:rPr>
+          <w:lang w:val="en-US"/>
+        </w:rPr>
+        <w:t>-client -y</w:t>
       </w:r>
     </w:p>
     <w:p>
@@ -1179,7 +1750,21 @@
         <w:rPr>
           <w:lang w:val="en-US"/>
         </w:rPr>
-        <w:t>and copy the id_rsa file to the pod:</w:t>
+        <w:t xml:space="preserve">and copy the </w:t>
+      </w:r>
+      <w:proofErr w:type="spellStart"/>
+      <w:r>
+        <w:rPr>
+          <w:lang w:val="en-US"/>
+        </w:rPr>
+        <w:t>id_rsa</w:t>
+      </w:r>
+      <w:proofErr w:type="spellEnd"/>
+      <w:r>
+        <w:rPr>
+          <w:lang w:val="en-US"/>
+        </w:rPr>
+        <w:t xml:space="preserve"> file to the pod:</w:t>
       </w:r>
     </w:p>
     <w:p>
@@ -1197,8 +1782,44 @@
         <w:rPr>
           <w:lang w:val="en-US"/>
         </w:rPr>
-        <w:t>kubectl cp &lt;Path_to_"id_rsa"_file&gt; aks-ssh:/id_rsa</w:t>
-      </w:r>
+        <w:t>kubectl cp &lt;Path_to_"id_</w:t>
+      </w:r>
+      <w:proofErr w:type="spellStart"/>
+      <w:r>
+        <w:rPr>
+          <w:lang w:val="en-US"/>
+        </w:rPr>
+        <w:t>rsa</w:t>
+      </w:r>
+      <w:proofErr w:type="spellEnd"/>
+      <w:r>
+        <w:rPr>
+          <w:lang w:val="en-US"/>
+        </w:rPr>
+        <w:t xml:space="preserve">"_file&gt; </w:t>
+      </w:r>
+      <w:proofErr w:type="spellStart"/>
+      <w:r>
+        <w:rPr>
+          <w:lang w:val="en-US"/>
+        </w:rPr>
+        <w:t>aks-ssh</w:t>
+      </w:r>
+      <w:proofErr w:type="spellEnd"/>
+      <w:r>
+        <w:rPr>
+          <w:lang w:val="en-US"/>
+        </w:rPr>
+        <w:t>:/</w:t>
+      </w:r>
+      <w:proofErr w:type="spellStart"/>
+      <w:r>
+        <w:rPr>
+          <w:lang w:val="en-US"/>
+        </w:rPr>
+        <w:t>id_rsa</w:t>
+      </w:r>
+      <w:proofErr w:type="spellEnd"/>
     </w:p>
     <w:p>
       <w:pPr>
@@ -1219,7 +1840,35 @@
         <w:rPr>
           <w:lang w:val="en-US"/>
         </w:rPr>
-        <w:t>Go back to the Pod’s shell, change the permissions of the id_rsa file that been copied and connect via ssh:</w:t>
+        <w:t xml:space="preserve">Go back to the Pod’s shell, change the permissions of the </w:t>
+      </w:r>
+      <w:proofErr w:type="spellStart"/>
+      <w:r>
+        <w:rPr>
+          <w:lang w:val="en-US"/>
+        </w:rPr>
+        <w:t>id_rsa</w:t>
+      </w:r>
+      <w:proofErr w:type="spellEnd"/>
+      <w:r>
+        <w:rPr>
+          <w:lang w:val="en-US"/>
+        </w:rPr>
+        <w:t xml:space="preserve"> file that been copied and connect via </w:t>
+      </w:r>
+      <w:proofErr w:type="spellStart"/>
+      <w:r>
+        <w:rPr>
+          <w:lang w:val="en-US"/>
+        </w:rPr>
+        <w:t>ssh</w:t>
+      </w:r>
+      <w:proofErr w:type="spellEnd"/>
+      <w:r>
+        <w:rPr>
+          <w:lang w:val="en-US"/>
+        </w:rPr>
+        <w:t>:</w:t>
       </w:r>
     </w:p>
     <w:p>
@@ -1233,6 +1882,7 @@
           <w:lang w:val="en-US"/>
         </w:rPr>
       </w:pPr>
+      <w:proofErr w:type="spellStart"/>
       <w:r>
         <w:rPr>
           <w:lang w:val="en-US"/>
@@ -1243,8 +1893,23 @@
         <w:rPr>
           <w:lang w:val="en-US"/>
         </w:rPr>
-        <w:t>mod 0600 id_rsa</w:t>
-      </w:r>
+        <w:t>mod</w:t>
+      </w:r>
+      <w:proofErr w:type="spellEnd"/>
+      <w:r>
+        <w:rPr>
+          <w:lang w:val="en-US"/>
+        </w:rPr>
+        <w:t xml:space="preserve"> 0600 </w:t>
+      </w:r>
+      <w:proofErr w:type="spellStart"/>
+      <w:r>
+        <w:rPr>
+          <w:lang w:val="en-US"/>
+        </w:rPr>
+        <w:t>id_rsa</w:t>
+      </w:r>
+      <w:proofErr w:type="spellEnd"/>
     </w:p>
     <w:p>
       <w:pPr>
@@ -1257,6 +1922,7 @@
           <w:lang w:val="en-US"/>
         </w:rPr>
       </w:pPr>
+      <w:proofErr w:type="spellStart"/>
       <w:r>
         <w:rPr>
           <w:lang w:val="en-US"/>
@@ -1267,19 +1933,56 @@
         <w:rPr>
           <w:lang w:val="en-US"/>
         </w:rPr>
-        <w:t>sh -</w:t>
-      </w:r>
+        <w:t>sh</w:t>
+      </w:r>
+      <w:proofErr w:type="spellEnd"/>
+      <w:r>
+        <w:rPr>
+          <w:lang w:val="en-US"/>
+        </w:rPr>
+        <w:t xml:space="preserve"> -</w:t>
+      </w:r>
+      <w:proofErr w:type="spellStart"/>
       <w:r>
         <w:rPr>
           <w:lang w:val="en-US"/>
         </w:rPr>
         <w:t>i</w:t>
       </w:r>
-      <w:r>
-        <w:rPr>
-          <w:lang w:val="en-US"/>
-        </w:rPr>
-        <w:t xml:space="preserve"> id_rsa &lt;UserName&gt;@&lt;NodeIP&gt; </w:t>
+      <w:proofErr w:type="spellEnd"/>
+      <w:r>
+        <w:rPr>
+          <w:lang w:val="en-US"/>
+        </w:rPr>
+        <w:t xml:space="preserve"> </w:t>
+      </w:r>
+      <w:proofErr w:type="spellStart"/>
+      <w:r>
+        <w:rPr>
+          <w:lang w:val="en-US"/>
+        </w:rPr>
+        <w:t>id_rsa</w:t>
+      </w:r>
+      <w:proofErr w:type="spellEnd"/>
+      <w:r>
+        <w:rPr>
+          <w:lang w:val="en-US"/>
+        </w:rPr>
+        <w:t xml:space="preserve"> &lt;</w:t>
+      </w:r>
+      <w:proofErr w:type="spellStart"/>
+      <w:r>
+        <w:rPr>
+          <w:lang w:val="en-US"/>
+        </w:rPr>
+        <w:t>UserName</w:t>
+      </w:r>
+      <w:proofErr w:type="spellEnd"/>
+      <w:r>
+        <w:rPr>
+          <w:lang w:val="en-US"/>
+        </w:rPr>
+        <w:t xml:space="preserve">&gt;@&lt;NodeIP&gt; </w:t>
       </w:r>
     </w:p>
     <w:p>
@@ -1439,7 +2142,21 @@
         <w:rPr>
           <w:lang w:val="en-US"/>
         </w:rPr>
-        <w:t>Register Microsoft key and feed and install procdump:</w:t>
+        <w:t xml:space="preserve">Register Microsoft key and feed and install </w:t>
+      </w:r>
+      <w:proofErr w:type="spellStart"/>
+      <w:r>
+        <w:rPr>
+          <w:lang w:val="en-US"/>
+        </w:rPr>
+        <w:t>procdump</w:t>
+      </w:r>
+      <w:proofErr w:type="spellEnd"/>
+      <w:r>
+        <w:rPr>
+          <w:lang w:val="en-US"/>
+        </w:rPr>
+        <w:t>:</w:t>
       </w:r>
     </w:p>
     <w:p>
@@ -1483,8 +2200,16 @@
         <w:rPr>
           <w:lang w:val="en-US"/>
         </w:rPr>
-        <w:t>apt-get install wget</w:t>
-      </w:r>
+        <w:t xml:space="preserve">apt-get install </w:t>
+      </w:r>
+      <w:proofErr w:type="spellStart"/>
+      <w:r>
+        <w:rPr>
+          <w:lang w:val="en-US"/>
+        </w:rPr>
+        <w:t>wget</w:t>
+      </w:r>
+      <w:proofErr w:type="spellEnd"/>
     </w:p>
     <w:p>
       <w:pPr>
@@ -1501,11 +2226,19 @@
           <w:lang w:val="en-US"/>
         </w:rPr>
       </w:pPr>
-      <w:r>
-        <w:rPr>
-          <w:lang w:val="en-US"/>
-        </w:rPr>
-        <w:t xml:space="preserve">wget -q </w:t>
+      <w:proofErr w:type="spellStart"/>
+      <w:r>
+        <w:rPr>
+          <w:lang w:val="en-US"/>
+        </w:rPr>
+        <w:t>wget</w:t>
+      </w:r>
+      <w:proofErr w:type="spellEnd"/>
+      <w:r>
+        <w:rPr>
+          <w:lang w:val="en-US"/>
+        </w:rPr>
+        <w:t xml:space="preserve"> -q </w:t>
       </w:r>
       <w:hyperlink r:id="rId5" w:history="1">
         <w:r>
@@ -1529,8 +2262,33 @@
             <w:rStyle w:val="Hyperlink"/>
             <w:lang w:val="en-US"/>
           </w:rPr>
-          <w:t>/packages-microsoft-prod.deb -O packages-microsoft-prod.deb</w:t>
+          <w:t>/packages-microsoft-prod.deb -O packages-</w:t>
         </w:r>
+        <w:proofErr w:type="spellStart"/>
+        <w:r>
+          <w:rPr>
+            <w:rStyle w:val="Hyperlink"/>
+            <w:lang w:val="en-US"/>
+          </w:rPr>
+          <w:t>microsoft</w:t>
+        </w:r>
+        <w:proofErr w:type="spellEnd"/>
+        <w:r>
+          <w:rPr>
+            <w:rStyle w:val="Hyperlink"/>
+            <w:lang w:val="en-US"/>
+          </w:rPr>
+          <w:t>-</w:t>
+        </w:r>
+        <w:proofErr w:type="spellStart"/>
+        <w:r>
+          <w:rPr>
+            <w:rStyle w:val="Hyperlink"/>
+            <w:lang w:val="en-US"/>
+          </w:rPr>
+          <w:t>prod.deb</w:t>
+        </w:r>
+        <w:proofErr w:type="spellEnd"/>
       </w:hyperlink>
     </w:p>
     <w:p>
@@ -1548,12 +2306,56 @@
           <w:lang w:val="en-US"/>
         </w:rPr>
       </w:pPr>
-      <w:r>
-        <w:rPr>
-          <w:lang w:val="en-US"/>
-        </w:rPr>
-        <w:t>dpkg -i packages-microsoft-prod.deb</w:t>
-      </w:r>
+      <w:proofErr w:type="spellStart"/>
+      <w:r>
+        <w:rPr>
+          <w:lang w:val="en-US"/>
+        </w:rPr>
+        <w:t>dpkg</w:t>
+      </w:r>
+      <w:proofErr w:type="spellEnd"/>
+      <w:r>
+        <w:rPr>
+          <w:lang w:val="en-US"/>
+        </w:rPr>
+        <w:t xml:space="preserve"> -</w:t>
+      </w:r>
+      <w:proofErr w:type="spellStart"/>
+      <w:r>
+        <w:rPr>
+          <w:lang w:val="en-US"/>
+        </w:rPr>
+        <w:t>i</w:t>
+      </w:r>
+      <w:proofErr w:type="spellEnd"/>
+      <w:r>
+        <w:rPr>
+          <w:lang w:val="en-US"/>
+        </w:rPr>
+        <w:t xml:space="preserve"> packages-</w:t>
+      </w:r>
+      <w:proofErr w:type="spellStart"/>
+      <w:r>
+        <w:rPr>
+          <w:lang w:val="en-US"/>
+        </w:rPr>
+        <w:t>microsoft</w:t>
+      </w:r>
+      <w:proofErr w:type="spellEnd"/>
+      <w:r>
+        <w:rPr>
+          <w:lang w:val="en-US"/>
+        </w:rPr>
+        <w:t>-</w:t>
+      </w:r>
+      <w:proofErr w:type="spellStart"/>
+      <w:r>
+        <w:rPr>
+          <w:lang w:val="en-US"/>
+        </w:rPr>
+        <w:t>prod.deb</w:t>
+      </w:r>
+      <w:proofErr w:type="spellEnd"/>
     </w:p>
     <w:p>
       <w:pPr>
@@ -1596,8 +2398,16 @@
         <w:rPr>
           <w:lang w:val="en-US"/>
         </w:rPr>
-        <w:t>apt-get install procdump</w:t>
-      </w:r>
+        <w:t xml:space="preserve">apt-get install </w:t>
+      </w:r>
+      <w:proofErr w:type="spellStart"/>
+      <w:r>
+        <w:rPr>
+          <w:lang w:val="en-US"/>
+        </w:rPr>
+        <w:t>procdump</w:t>
+      </w:r>
+      <w:proofErr w:type="spellEnd"/>
     </w:p>
     <w:p>
       <w:pPr>
@@ -1640,8 +2450,16 @@
         <w:rPr>
           <w:lang w:val="en-US"/>
         </w:rPr>
-        <w:t>apt-get install lldb</w:t>
-      </w:r>
+        <w:t xml:space="preserve">apt-get install </w:t>
+      </w:r>
+      <w:proofErr w:type="spellStart"/>
+      <w:r>
+        <w:rPr>
+          <w:lang w:val="en-US"/>
+        </w:rPr>
+        <w:t>lldb</w:t>
+      </w:r>
+      <w:proofErr w:type="spellEnd"/>
     </w:p>
     <w:p>
       <w:pPr>
@@ -1684,8 +2502,16 @@
         <w:rPr>
           <w:lang w:val="en-US"/>
         </w:rPr>
-        <w:t>dotnet tool install -g dotnet-sos</w:t>
-      </w:r>
+        <w:t>dotnet tool install -g dotnet-</w:t>
+      </w:r>
+      <w:proofErr w:type="spellStart"/>
+      <w:r>
+        <w:rPr>
+          <w:lang w:val="en-US"/>
+        </w:rPr>
+        <w:t>sos</w:t>
+      </w:r>
+      <w:proofErr w:type="spellEnd"/>
     </w:p>
     <w:p>
       <w:pPr>
@@ -1706,7 +2532,21 @@
         <w:rPr>
           <w:lang w:val="en-US"/>
         </w:rPr>
-        <w:t>PATH="$PATH:~/.dotnet/tools"</w:t>
+        <w:t>PATH="$</w:t>
+      </w:r>
+      <w:proofErr w:type="gramStart"/>
+      <w:r>
+        <w:rPr>
+          <w:lang w:val="en-US"/>
+        </w:rPr>
+        <w:t>PATH:~</w:t>
+      </w:r>
+      <w:proofErr w:type="gramEnd"/>
+      <w:r>
+        <w:rPr>
+          <w:lang w:val="en-US"/>
+        </w:rPr>
+        <w:t>/.dotnet/tools"</w:t>
       </w:r>
     </w:p>
     <w:p>
@@ -1728,7 +2568,21 @@
         <w:rPr>
           <w:lang w:val="en-US"/>
         </w:rPr>
-        <w:t>dotnet-sos install</w:t>
+        <w:t>dotnet-</w:t>
+      </w:r>
+      <w:proofErr w:type="spellStart"/>
+      <w:r>
+        <w:rPr>
+          <w:lang w:val="en-US"/>
+        </w:rPr>
+        <w:t>sos</w:t>
+      </w:r>
+      <w:proofErr w:type="spellEnd"/>
+      <w:r>
+        <w:rPr>
+          <w:lang w:val="en-US"/>
+        </w:rPr>
+        <w:t xml:space="preserve"> install</w:t>
       </w:r>
     </w:p>
     <w:p>
@@ -1768,11 +2622,33 @@
           <w:lang w:val="en-US"/>
         </w:rPr>
       </w:pPr>
-      <w:r>
-        <w:rPr>
-          <w:lang w:val="en-US"/>
-        </w:rPr>
-        <w:t>coredump -p &lt;PID_Number&gt;</w:t>
+      <w:proofErr w:type="spellStart"/>
+      <w:r>
+        <w:rPr>
+          <w:lang w:val="en-US"/>
+        </w:rPr>
+        <w:t>coredump</w:t>
+      </w:r>
+      <w:proofErr w:type="spellEnd"/>
+      <w:r>
+        <w:rPr>
+          <w:lang w:val="en-US"/>
+        </w:rPr>
+        <w:t xml:space="preserve"> -p &lt;</w:t>
+      </w:r>
+      <w:proofErr w:type="spellStart"/>
+      <w:r>
+        <w:rPr>
+          <w:lang w:val="en-US"/>
+        </w:rPr>
+        <w:t>PID_Number</w:t>
+      </w:r>
+      <w:proofErr w:type="spellEnd"/>
+      <w:r>
+        <w:rPr>
+          <w:lang w:val="en-US"/>
+        </w:rPr>
+        <w:t>&gt;</w:t>
       </w:r>
     </w:p>
     <w:p>
@@ -1812,11 +2688,33 @@
           <w:lang w:val="en-US"/>
         </w:rPr>
       </w:pPr>
-      <w:r>
-        <w:rPr>
-          <w:lang w:val="en-US"/>
-        </w:rPr>
-        <w:t>lldb `which-dotnet`-c &lt;Dump_Name&gt;</w:t>
+      <w:proofErr w:type="spellStart"/>
+      <w:r>
+        <w:rPr>
+          <w:lang w:val="en-US"/>
+        </w:rPr>
+        <w:t>lldb</w:t>
+      </w:r>
+      <w:proofErr w:type="spellEnd"/>
+      <w:r>
+        <w:rPr>
+          <w:lang w:val="en-US"/>
+        </w:rPr>
+        <w:t xml:space="preserve"> `which-dotnet`-c &lt;</w:t>
+      </w:r>
+      <w:proofErr w:type="spellStart"/>
+      <w:r>
+        <w:rPr>
+          <w:lang w:val="en-US"/>
+        </w:rPr>
+        <w:t>Dump_Name</w:t>
+      </w:r>
+      <w:proofErr w:type="spellEnd"/>
+      <w:r>
+        <w:rPr>
+          <w:lang w:val="en-US"/>
+        </w:rPr>
+        <w:t>&gt;</w:t>
       </w:r>
     </w:p>
     <w:p>
@@ -1834,11 +2732,33 @@
           <w:lang w:val="en-US"/>
         </w:rPr>
       </w:pPr>
-      <w:r>
-        <w:rPr>
-          <w:lang w:val="en-US"/>
-        </w:rPr>
-        <w:t>sos DumpHeap -stat</w:t>
+      <w:proofErr w:type="spellStart"/>
+      <w:r>
+        <w:rPr>
+          <w:lang w:val="en-US"/>
+        </w:rPr>
+        <w:t>sos</w:t>
+      </w:r>
+      <w:proofErr w:type="spellEnd"/>
+      <w:r>
+        <w:rPr>
+          <w:lang w:val="en-US"/>
+        </w:rPr>
+        <w:t xml:space="preserve"> </w:t>
+      </w:r>
+      <w:proofErr w:type="spellStart"/>
+      <w:r>
+        <w:rPr>
+          <w:lang w:val="en-US"/>
+        </w:rPr>
+        <w:t>DumpHeap</w:t>
+      </w:r>
+      <w:proofErr w:type="spellEnd"/>
+      <w:r>
+        <w:rPr>
+          <w:lang w:val="en-US"/>
+        </w:rPr>
+        <w:t xml:space="preserve"> -stat</w:t>
       </w:r>
     </w:p>
     <w:sectPr>
@@ -1852,7 +2772,7 @@
 </file>
 
 <file path=word/numbering.xml><?xml version="1.0" encoding="utf-8"?>
-<w:numbering xmlns:wpc="http://schemas.microsoft.com/office/word/2010/wordprocessingCanvas" xmlns:cx="http://schemas.microsoft.com/office/drawing/2014/chartex" xmlns:cx1="http://schemas.microsoft.com/office/drawing/2015/9/8/chartex" xmlns:cx2="http://schemas.microsoft.com/office/drawing/2015/10/21/chartex" xmlns:cx3="http://schemas.microsoft.com/office/drawing/2016/5/9/chartex" xmlns:cx4="http://schemas.microsoft.com/office/drawing/2016/5/10/chartex" xmlns:cx5="http://schemas.microsoft.com/office/drawing/2016/5/11/chartex" xmlns:cx6="http://schemas.microsoft.com/office/drawing/2016/5/12/chartex" xmlns:cx7="http://schemas.microsoft.com/office/drawing/2016/5/13/chartex" xmlns:cx8="http://schemas.microsoft.com/office/drawing/2016/5/14/chartex" xmlns:mc="http://schemas.openxmlformats.org/markup-compatibility/2006" xmlns:aink="http://schemas.microsoft.com/office/drawing/2016/ink" xmlns:am3d="http://schemas.microsoft.com/office/drawing/2017/model3d" xmlns:o="urn:schemas-microsoft-com:office:office" xmlns:r="http://schemas.openxmlformats.org/officeDocument/2006/relationships" xmlns:m="http://schemas.openxmlformats.org/officeDocument/2006/math" xmlns:v="urn:schemas-microsoft-com:vml" xmlns:wp14="http://schemas.microsoft.com/office/word/2010/wordprocessingDrawing" xmlns:wp="http://schemas.openxmlformats.org/drawingml/2006/wordprocessingDrawing" xmlns:w10="urn:schemas-microsoft-com:office:word" xmlns:w="http://schemas.openxmlformats.org/wordprocessingml/2006/main" xmlns:w14="http://schemas.microsoft.com/office/word/2010/wordml" xmlns:w15="http://schemas.microsoft.com/office/word/2012/wordml" xmlns:w16cid="http://schemas.microsoft.com/office/word/2016/wordml/cid" xmlns:w16se="http://schemas.microsoft.com/office/word/2015/wordml/symex" xmlns:wpg="http://schemas.microsoft.com/office/word/2010/wordprocessingGroup" xmlns:wpi="http://schemas.microsoft.com/office/word/2010/wordprocessingInk" xmlns:wne="http://schemas.microsoft.com/office/word/2006/wordml" xmlns:wps="http://schemas.microsoft.com/office/word/2010/wordprocessingShape" mc:Ignorable="w14 w15 w16se w16cid wp14">
+<w:numbering xmlns:wpc="http://schemas.microsoft.com/office/word/2010/wordprocessingCanvas" xmlns:cx="http://schemas.microsoft.com/office/drawing/2014/chartex" xmlns:cx1="http://schemas.microsoft.com/office/drawing/2015/9/8/chartex" xmlns:cx2="http://schemas.microsoft.com/office/drawing/2015/10/21/chartex" xmlns:cx3="http://schemas.microsoft.com/office/drawing/2016/5/9/chartex" xmlns:cx4="http://schemas.microsoft.com/office/drawing/2016/5/10/chartex" xmlns:cx5="http://schemas.microsoft.com/office/drawing/2016/5/11/chartex" xmlns:cx6="http://schemas.microsoft.com/office/drawing/2016/5/12/chartex" xmlns:cx7="http://schemas.microsoft.com/office/drawing/2016/5/13/chartex" xmlns:cx8="http://schemas.microsoft.com/office/drawing/2016/5/14/chartex" xmlns:mc="http://schemas.openxmlformats.org/markup-compatibility/2006" xmlns:aink="http://schemas.microsoft.com/office/drawing/2016/ink" xmlns:am3d="http://schemas.microsoft.com/office/drawing/2017/model3d" xmlns:o="urn:schemas-microsoft-com:office:office" xmlns:r="http://schemas.openxmlformats.org/officeDocument/2006/relationships" xmlns:m="http://schemas.openxmlformats.org/officeDocument/2006/math" xmlns:v="urn:schemas-microsoft-com:vml" xmlns:wp14="http://schemas.microsoft.com/office/word/2010/wordprocessingDrawing" xmlns:wp="http://schemas.openxmlformats.org/drawingml/2006/wordprocessingDrawing" xmlns:w10="urn:schemas-microsoft-com:office:word" xmlns:w="http://schemas.openxmlformats.org/wordprocessingml/2006/main" xmlns:w14="http://schemas.microsoft.com/office/word/2010/wordml" xmlns:w15="http://schemas.microsoft.com/office/word/2012/wordml" xmlns:w16cex="http://schemas.microsoft.com/office/word/2018/wordml/cex" xmlns:w16cid="http://schemas.microsoft.com/office/word/2016/wordml/cid" xmlns:w16="http://schemas.microsoft.com/office/word/2018/wordml" xmlns:w16se="http://schemas.microsoft.com/office/word/2015/wordml/symex" xmlns:wpg="http://schemas.microsoft.com/office/word/2010/wordprocessingGroup" xmlns:wpi="http://schemas.microsoft.com/office/word/2010/wordprocessingInk" xmlns:wne="http://schemas.microsoft.com/office/word/2006/wordml" xmlns:wps="http://schemas.microsoft.com/office/word/2010/wordprocessingShape" mc:Ignorable="w14 w15 w16se w16cid w16 w16cex wp14">
   <w:abstractNum w:abstractNumId="0" w15:restartNumberingAfterBreak="0">
     <w:nsid w:val="49D8253D"/>
     <w:multiLevelType w:val="hybridMultilevel"/>
@@ -2272,7 +3192,7 @@
 </file>
 
 <file path=word/styles.xml><?xml version="1.0" encoding="utf-8"?>
-<w:styles xmlns:mc="http://schemas.openxmlformats.org/markup-compatibility/2006" xmlns:r="http://schemas.openxmlformats.org/officeDocument/2006/relationships" xmlns:w="http://schemas.openxmlformats.org/wordprocessingml/2006/main" xmlns:w14="http://schemas.microsoft.com/office/word/2010/wordml" xmlns:w15="http://schemas.microsoft.com/office/word/2012/wordml" xmlns:w16cid="http://schemas.microsoft.com/office/word/2016/wordml/cid" xmlns:w16se="http://schemas.microsoft.com/office/word/2015/wordml/symex" mc:Ignorable="w14 w15 w16se w16cid">
+<w:styles xmlns:mc="http://schemas.openxmlformats.org/markup-compatibility/2006" xmlns:r="http://schemas.openxmlformats.org/officeDocument/2006/relationships" xmlns:w="http://schemas.openxmlformats.org/wordprocessingml/2006/main" xmlns:w14="http://schemas.microsoft.com/office/word/2010/wordml" xmlns:w15="http://schemas.microsoft.com/office/word/2012/wordml" xmlns:w16cex="http://schemas.microsoft.com/office/word/2018/wordml/cex" xmlns:w16cid="http://schemas.microsoft.com/office/word/2016/wordml/cid" xmlns:w16="http://schemas.microsoft.com/office/word/2018/wordml" xmlns:w16se="http://schemas.microsoft.com/office/word/2015/wordml/symex" mc:Ignorable="w14 w15 w16se w16cid w16 w16cex">
   <w:docDefaults>
     <w:rPrDefault>
       <w:rPr>

</xml_diff>

<commit_message>
Adding get job status for kubenote
</commit_message>
<xml_diff>
--- a/המחברת של אפיק - Kubernetes.docx
+++ b/המחברת של אפיק - Kubernetes.docx
@@ -137,14 +137,12 @@
         </w:rPr>
         <w:t xml:space="preserve">הצגת כל ה </w:t>
       </w:r>
-      <w:proofErr w:type="spellStart"/>
       <w:r>
         <w:rPr>
           <w:lang w:val="en-US"/>
         </w:rPr>
         <w:t>NameSpaces</w:t>
       </w:r>
-      <w:proofErr w:type="spellEnd"/>
       <w:r>
         <w:rPr>
           <w:rFonts w:hint="cs"/>
@@ -200,14 +198,12 @@
         </w:rPr>
         <w:t xml:space="preserve">-ים תחת </w:t>
       </w:r>
-      <w:proofErr w:type="spellStart"/>
       <w:r>
         <w:rPr>
           <w:lang w:val="en-US"/>
         </w:rPr>
         <w:t>NameSpace</w:t>
       </w:r>
-      <w:proofErr w:type="spellEnd"/>
       <w:r>
         <w:rPr>
           <w:rFonts w:hint="cs"/>
@@ -245,21 +241,7 @@
         <w:rPr>
           <w:lang w:val="en-US"/>
         </w:rPr>
-        <w:t>get pods -n &lt;</w:t>
-      </w:r>
-      <w:proofErr w:type="spellStart"/>
-      <w:r>
-        <w:rPr>
-          <w:lang w:val="en-US"/>
-        </w:rPr>
-        <w:t>NameSpace</w:t>
-      </w:r>
-      <w:proofErr w:type="spellEnd"/>
-      <w:r>
-        <w:rPr>
-          <w:lang w:val="en-US"/>
-        </w:rPr>
-        <w:t>&gt;</w:t>
+        <w:t>get pods -n &lt;NameSpace&gt;</w:t>
       </w:r>
       <w:r>
         <w:rPr>
@@ -326,35 +308,7 @@
         <w:rPr>
           <w:lang w:val="en-US"/>
         </w:rPr>
-        <w:t>kubectl logs &lt;</w:t>
-      </w:r>
-      <w:proofErr w:type="spellStart"/>
-      <w:r>
-        <w:rPr>
-          <w:lang w:val="en-US"/>
-        </w:rPr>
-        <w:t>PodName</w:t>
-      </w:r>
-      <w:proofErr w:type="spellEnd"/>
-      <w:r>
-        <w:rPr>
-          <w:lang w:val="en-US"/>
-        </w:rPr>
-        <w:t>&gt; -n &lt;</w:t>
-      </w:r>
-      <w:proofErr w:type="spellStart"/>
-      <w:r>
-        <w:rPr>
-          <w:lang w:val="en-US"/>
-        </w:rPr>
-        <w:t>NameSpace</w:t>
-      </w:r>
-      <w:proofErr w:type="spellEnd"/>
-      <w:r>
-        <w:rPr>
-          <w:lang w:val="en-US"/>
-        </w:rPr>
-        <w:t>&gt; --follow</w:t>
+        <w:t>kubectl logs &lt;PodName&gt; -n &lt;NameSpace&gt; --follow</w:t>
       </w:r>
     </w:p>
     <w:p>
@@ -401,49 +355,7 @@
         <w:rPr>
           <w:lang w:val="en-US"/>
         </w:rPr>
-        <w:t>kubectl describe &lt;</w:t>
-      </w:r>
-      <w:proofErr w:type="spellStart"/>
-      <w:r>
-        <w:rPr>
-          <w:lang w:val="en-US"/>
-        </w:rPr>
-        <w:t>ResourceType</w:t>
-      </w:r>
-      <w:proofErr w:type="spellEnd"/>
-      <w:r>
-        <w:rPr>
-          <w:lang w:val="en-US"/>
-        </w:rPr>
-        <w:t>&gt; &lt;</w:t>
-      </w:r>
-      <w:proofErr w:type="spellStart"/>
-      <w:r>
-        <w:rPr>
-          <w:lang w:val="en-US"/>
-        </w:rPr>
-        <w:t>ResourceName</w:t>
-      </w:r>
-      <w:proofErr w:type="spellEnd"/>
-      <w:r>
-        <w:rPr>
-          <w:lang w:val="en-US"/>
-        </w:rPr>
-        <w:t>&gt; -n &lt;</w:t>
-      </w:r>
-      <w:proofErr w:type="spellStart"/>
-      <w:r>
-        <w:rPr>
-          <w:lang w:val="en-US"/>
-        </w:rPr>
-        <w:t>NameSpace</w:t>
-      </w:r>
-      <w:proofErr w:type="spellEnd"/>
-      <w:r>
-        <w:rPr>
-          <w:lang w:val="en-US"/>
-        </w:rPr>
-        <w:t>&gt;</w:t>
+        <w:t>kubectl describe &lt;ResourceType&gt; &lt;ResourceName&gt; -n &lt;NameSpace&gt;</w:t>
       </w:r>
     </w:p>
     <w:p>
@@ -491,23 +403,7 @@
         <w:tab/>
       </w:r>
       <w:r>
-        <w:t>kubectl exec -it &lt;</w:t>
-      </w:r>
-      <w:proofErr w:type="spellStart"/>
-      <w:r>
-        <w:t>PodName</w:t>
-      </w:r>
-      <w:proofErr w:type="spellEnd"/>
-      <w:r>
-        <w:t>&gt; -n &lt;</w:t>
-      </w:r>
-      <w:proofErr w:type="spellStart"/>
-      <w:r>
-        <w:t>NameSpace</w:t>
-      </w:r>
-      <w:proofErr w:type="spellEnd"/>
-      <w:r>
-        <w:t>&gt; -- /bin/bash</w:t>
+        <w:t>kubectl exec -it &lt;PodName&gt; -n &lt;NameSpace&gt; -- /bin/bash</w:t>
       </w:r>
     </w:p>
     <w:p>
@@ -526,11 +422,9 @@
         </w:rPr>
         <w:t xml:space="preserve">לבצע פריסה על פי </w:t>
       </w:r>
-      <w:proofErr w:type="spellStart"/>
       <w:r>
         <w:t>Kubernetes.yaml</w:t>
       </w:r>
-      <w:proofErr w:type="spellEnd"/>
       <w:r>
         <w:rPr>
           <w:rFonts w:hint="cs"/>
@@ -543,7 +437,6 @@
         <w:tab/>
         <w:t xml:space="preserve">kubectl apply -f </w:t>
       </w:r>
-      <w:proofErr w:type="spellStart"/>
       <w:r>
         <w:rPr>
           <w:b/>
@@ -553,19 +446,7 @@
         <w:t>Name</w:t>
       </w:r>
       <w:r>
-        <w:t>.yaml</w:t>
-      </w:r>
-      <w:proofErr w:type="spellEnd"/>
-      <w:r>
-        <w:t xml:space="preserve"> -n &lt;</w:t>
-      </w:r>
-      <w:proofErr w:type="spellStart"/>
-      <w:r>
-        <w:t>NameSpace</w:t>
-      </w:r>
-      <w:proofErr w:type="spellEnd"/>
-      <w:r>
-        <w:t>&gt;</w:t>
+        <w:t>.yaml -n &lt;NameSpace&gt;</w:t>
       </w:r>
     </w:p>
     <w:p>
@@ -602,32 +483,77 @@
         <w:tab/>
       </w:r>
       <w:r>
-        <w:t>kubectl top pod &lt;</w:t>
-      </w:r>
-      <w:proofErr w:type="spellStart"/>
-      <w:r>
-        <w:t>PodName</w:t>
-      </w:r>
-      <w:proofErr w:type="spellEnd"/>
-      <w:r>
-        <w:t>&gt; -n &lt;</w:t>
-      </w:r>
-      <w:proofErr w:type="spellStart"/>
-      <w:r>
-        <w:t>NameSpace</w:t>
-      </w:r>
-      <w:proofErr w:type="spellEnd"/>
-      <w:r>
-        <w:t>&gt;</w:t>
-      </w:r>
-    </w:p>
-    <w:p>
-      <w:pPr>
-        <w:tabs>
-          <w:tab w:val="left" w:pos="3356"/>
+        <w:t>kubectl top pod &lt;PodName&gt; -n &lt;NameSpace&gt;</w:t>
+      </w:r>
+    </w:p>
+    <w:p>
+      <w:pPr>
+        <w:tabs>
+          <w:tab w:val="left" w:pos="3072"/>
         </w:tabs>
         <w:bidi/>
         <w:ind w:left="-897" w:right="-993"/>
+        <w:rPr>
+          <w:rFonts w:hint="cs"/>
+        </w:rPr>
+      </w:pPr>
+      <w:r>
+        <w:rPr>
+          <w:rFonts w:hint="cs"/>
+          <w:rtl/>
+        </w:rPr>
+        <w:t xml:space="preserve">הצגת הסטטוס של </w:t>
+      </w:r>
+      <w:r>
+        <w:t>Job</w:t>
+      </w:r>
+      <w:r>
+        <w:rPr>
+          <w:rFonts w:hint="cs"/>
+          <w:rtl/>
+          <w:lang w:val="en-US"/>
+        </w:rPr>
+        <w:t>:</w:t>
+      </w:r>
+      <w:r>
+        <w:rPr>
+          <w:rtl/>
+          <w:lang w:val="en-US"/>
+        </w:rPr>
+        <w:tab/>
+      </w:r>
+      <w:r>
+        <w:t xml:space="preserve">kubectl get jobs </w:t>
+      </w:r>
+      <w:r>
+        <w:t>&lt;JobName&gt;</w:t>
+      </w:r>
+      <w:r>
+        <w:t xml:space="preserve"> -n </w:t>
+      </w:r>
+      <w:r>
+        <w:t>&lt;NameSpace&gt;</w:t>
+      </w:r>
+      <w:r>
+        <w:t xml:space="preserve"> </w:t>
+      </w:r>
+      <w:r>
+        <w:t>-o json | jq '.status.conditions</w:t>
+      </w:r>
+      <w:r>
+        <w:rPr>
+          <w:rFonts w:cs="Arial"/>
+        </w:rPr>
+        <w:t>’</w:t>
+      </w:r>
+    </w:p>
+    <w:p>
+      <w:pPr>
+        <w:tabs>
+          <w:tab w:val="left" w:pos="3356"/>
+        </w:tabs>
+        <w:bidi/>
+        <w:ind w:left="-897" w:right="-993"/>
       </w:pPr>
       <w:r>
         <w:rPr>
@@ -637,11 +563,9 @@
         </w:rPr>
         <w:t xml:space="preserve">שליפת ה </w:t>
       </w:r>
-      <w:proofErr w:type="spellStart"/>
       <w:r>
         <w:t>Kubernetes.yaml</w:t>
       </w:r>
-      <w:proofErr w:type="spellEnd"/>
       <w:r>
         <w:rPr>
           <w:rFonts w:hint="cs"/>
@@ -670,33 +594,8 @@
         <w:ind w:left="-897" w:right="-993"/>
       </w:pPr>
       <w:r>
-        <w:t>kubectl get deployment &lt;</w:t>
-      </w:r>
-      <w:proofErr w:type="spellStart"/>
-      <w:r>
-        <w:t>DeploymentName</w:t>
-      </w:r>
-      <w:proofErr w:type="spellEnd"/>
-      <w:r>
-        <w:t>&gt; -n &lt;</w:t>
-      </w:r>
-      <w:proofErr w:type="spellStart"/>
-      <w:r>
-        <w:t>NameSpace</w:t>
-      </w:r>
-      <w:proofErr w:type="spellEnd"/>
-      <w:r>
-        <w:t xml:space="preserve">&gt; -o </w:t>
-      </w:r>
-      <w:proofErr w:type="spellStart"/>
-      <w:r>
-        <w:t>yaml</w:t>
-      </w:r>
-      <w:proofErr w:type="spellEnd"/>
-      <w:r>
-        <w:t xml:space="preserve"> &gt; </w:t>
-      </w:r>
-      <w:proofErr w:type="spellStart"/>
+        <w:t xml:space="preserve">kubectl get deployment &lt;DeploymentName&gt; -n &lt;NameSpace&gt; -o yaml &gt; </w:t>
+      </w:r>
       <w:r>
         <w:rPr>
           <w:b/>
@@ -708,7 +607,6 @@
       <w:r>
         <w:t>yaml</w:t>
       </w:r>
-      <w:proofErr w:type="spellEnd"/>
     </w:p>
     <w:p>
       <w:pPr>
@@ -790,21 +688,7 @@
         <w:rPr>
           <w:lang w:val="en-US"/>
         </w:rPr>
-        <w:t xml:space="preserve"> -o name ^| </w:t>
-      </w:r>
-      <w:proofErr w:type="spellStart"/>
-      <w:r>
-        <w:rPr>
-          <w:lang w:val="en-US"/>
-        </w:rPr>
-        <w:t>findstr</w:t>
-      </w:r>
-      <w:proofErr w:type="spellEnd"/>
-      <w:r>
-        <w:rPr>
-          <w:lang w:val="en-US"/>
-        </w:rPr>
-        <w:t xml:space="preserve"> </w:t>
+        <w:t xml:space="preserve"> -o name ^| findstr </w:t>
       </w:r>
       <w:r>
         <w:rPr>
@@ -961,14 +845,12 @@
         </w:rPr>
         <w:t xml:space="preserve"> כלשהו והאם יש להם מילה כלשהי ב </w:t>
       </w:r>
-      <w:proofErr w:type="spellStart"/>
       <w:r>
         <w:rPr>
           <w:lang w:val="en-US"/>
         </w:rPr>
         <w:t>yaml</w:t>
       </w:r>
-      <w:proofErr w:type="spellEnd"/>
       <w:r>
         <w:rPr>
           <w:rFonts w:hint="cs"/>
@@ -1007,9 +889,14 @@
           <w:color w:val="FF0000"/>
           <w:lang w:val="en-US"/>
         </w:rPr>
-        <w:t xml:space="preserve"> &lt;</w:t>
-      </w:r>
-      <w:proofErr w:type="spellStart"/>
+        <w:t xml:space="preserve"> &lt;NameSpace&gt;</w:t>
+      </w:r>
+      <w:r>
+        <w:rPr>
+          <w:lang w:val="en-US"/>
+        </w:rPr>
+        <w:t xml:space="preserve"> --no-headers | awk {‘print $1’} | xargs -I {} sh -c “if kubectl get deploy -n </w:t>
+      </w:r>
       <w:r>
         <w:rPr>
           <w:b/>
@@ -1017,100 +904,13 @@
           <w:color w:val="FF0000"/>
           <w:lang w:val="en-US"/>
         </w:rPr>
-        <w:t>NameSpace</w:t>
-      </w:r>
-      <w:proofErr w:type="spellEnd"/>
-      <w:r>
-        <w:rPr>
-          <w:b/>
-          <w:bCs/>
-          <w:color w:val="FF0000"/>
-          <w:lang w:val="en-US"/>
-        </w:rPr>
-        <w:t>&gt;</w:t>
-      </w:r>
-      <w:r>
-        <w:rPr>
-          <w:lang w:val="en-US"/>
-        </w:rPr>
-        <w:t xml:space="preserve"> --no-headers | awk {‘print $1’} | </w:t>
-      </w:r>
-      <w:proofErr w:type="spellStart"/>
-      <w:r>
-        <w:rPr>
-          <w:lang w:val="en-US"/>
-        </w:rPr>
-        <w:t>xargs</w:t>
-      </w:r>
-      <w:proofErr w:type="spellEnd"/>
-      <w:r>
-        <w:rPr>
-          <w:lang w:val="en-US"/>
-        </w:rPr>
-        <w:t xml:space="preserve"> -I {} </w:t>
-      </w:r>
-      <w:proofErr w:type="spellStart"/>
-      <w:r>
-        <w:rPr>
-          <w:lang w:val="en-US"/>
-        </w:rPr>
-        <w:t>sh</w:t>
-      </w:r>
-      <w:proofErr w:type="spellEnd"/>
-      <w:r>
-        <w:rPr>
-          <w:lang w:val="en-US"/>
-        </w:rPr>
-        <w:t xml:space="preserve"> -c “if kubectl get deploy -n </w:t>
-      </w:r>
-      <w:r>
-        <w:rPr>
-          <w:b/>
-          <w:bCs/>
-          <w:color w:val="FF0000"/>
-          <w:lang w:val="en-US"/>
-        </w:rPr>
-        <w:t>&lt;</w:t>
-      </w:r>
-      <w:proofErr w:type="spellStart"/>
-      <w:r>
-        <w:rPr>
-          <w:b/>
-          <w:bCs/>
-          <w:color w:val="FF0000"/>
-          <w:lang w:val="en-US"/>
-        </w:rPr>
-        <w:t>NameSpace</w:t>
-      </w:r>
-      <w:proofErr w:type="spellEnd"/>
-      <w:r>
-        <w:rPr>
-          <w:b/>
-          <w:bCs/>
-          <w:color w:val="FF0000"/>
-          <w:lang w:val="en-US"/>
-        </w:rPr>
-        <w:t xml:space="preserve">&gt; </w:t>
-      </w:r>
-      <w:r>
-        <w:rPr>
-          <w:lang w:val="en-US"/>
-        </w:rPr>
-        <w:t xml:space="preserve">{} -o </w:t>
-      </w:r>
-      <w:proofErr w:type="spellStart"/>
-      <w:r>
-        <w:rPr>
-          <w:lang w:val="en-US"/>
-        </w:rPr>
-        <w:t>yaml</w:t>
-      </w:r>
-      <w:proofErr w:type="spellEnd"/>
-      <w:r>
-        <w:rPr>
-          <w:lang w:val="en-US"/>
-        </w:rPr>
-        <w:t xml:space="preserve"> | grep </w:t>
+        <w:t xml:space="preserve">&lt;NameSpace&gt; </w:t>
+      </w:r>
+      <w:r>
+        <w:rPr>
+          <w:lang w:val="en-US"/>
+        </w:rPr>
+        <w:t xml:space="preserve">{} -o yaml | grep </w:t>
       </w:r>
       <w:r>
         <w:rPr>
@@ -1315,21 +1115,7 @@
         <w:rPr>
           <w:lang w:val="en-US"/>
         </w:rPr>
-        <w:t xml:space="preserve">Update the </w:t>
-      </w:r>
-      <w:proofErr w:type="spellStart"/>
-      <w:r>
-        <w:rPr>
-          <w:lang w:val="en-US"/>
-        </w:rPr>
-        <w:t>ssh</w:t>
-      </w:r>
-      <w:proofErr w:type="spellEnd"/>
-      <w:r>
-        <w:rPr>
-          <w:lang w:val="en-US"/>
-        </w:rPr>
-        <w:t xml:space="preserve"> key of the AKS node:</w:t>
+        <w:t>Update the ssh key of the AKS node:</w:t>
       </w:r>
     </w:p>
     <w:p>
@@ -1353,7 +1139,6 @@
         </w:rPr>
         <w:t xml:space="preserve">Open </w:t>
       </w:r>
-      <w:proofErr w:type="spellStart"/>
       <w:r>
         <w:rPr>
           <w:b/>
@@ -1362,26 +1147,11 @@
         </w:rPr>
         <w:t>Powershell</w:t>
       </w:r>
-      <w:proofErr w:type="spellEnd"/>
-      <w:r>
-        <w:rPr>
-          <w:lang w:val="en-US"/>
-        </w:rPr>
-        <w:t xml:space="preserve"> and run the following command (By default the username is “</w:t>
-      </w:r>
-      <w:proofErr w:type="spellStart"/>
-      <w:r>
-        <w:rPr>
-          <w:lang w:val="en-US"/>
-        </w:rPr>
-        <w:t>azureuser</w:t>
-      </w:r>
-      <w:proofErr w:type="spellEnd"/>
-      <w:r>
-        <w:rPr>
-          <w:lang w:val="en-US"/>
-        </w:rPr>
-        <w:t>”):</w:t>
+      <w:r>
+        <w:rPr>
+          <w:lang w:val="en-US"/>
+        </w:rPr>
+        <w:t xml:space="preserve"> and run the following command (By default the username is “azureuser”):</w:t>
       </w:r>
     </w:p>
     <w:p>
@@ -1396,21 +1166,7 @@
         <w:rPr>
           <w:lang w:val="en-US"/>
         </w:rPr>
-        <w:t xml:space="preserve">Az </w:t>
-      </w:r>
-      <w:proofErr w:type="spellStart"/>
-      <w:r>
-        <w:rPr>
-          <w:lang w:val="en-US"/>
-        </w:rPr>
-        <w:t>vm</w:t>
-      </w:r>
-      <w:proofErr w:type="spellEnd"/>
-      <w:r>
-        <w:rPr>
-          <w:lang w:val="en-US"/>
-        </w:rPr>
-        <w:t xml:space="preserve"> user update </w:t>
+        <w:t xml:space="preserve">Az vm user update </w:t>
       </w:r>
       <w:r>
         <w:rPr>
@@ -1422,77 +1178,7 @@
         <w:rPr>
           <w:lang w:val="en-US"/>
         </w:rPr>
-        <w:t>resource-group &lt;</w:t>
-      </w:r>
-      <w:proofErr w:type="spellStart"/>
-      <w:r>
-        <w:rPr>
-          <w:lang w:val="en-US"/>
-        </w:rPr>
-        <w:t>ResourceGroupName</w:t>
-      </w:r>
-      <w:proofErr w:type="spellEnd"/>
-      <w:r>
-        <w:rPr>
-          <w:lang w:val="en-US"/>
-        </w:rPr>
-        <w:t>&gt; --name &lt;</w:t>
-      </w:r>
-      <w:proofErr w:type="spellStart"/>
-      <w:r>
-        <w:rPr>
-          <w:lang w:val="en-US"/>
-        </w:rPr>
-        <w:t>AKS_NodeName</w:t>
-      </w:r>
-      <w:proofErr w:type="spellEnd"/>
-      <w:r>
-        <w:rPr>
-          <w:lang w:val="en-US"/>
-        </w:rPr>
-        <w:t>&gt; --username &lt;username&gt; --</w:t>
-      </w:r>
-      <w:proofErr w:type="spellStart"/>
-      <w:r>
-        <w:rPr>
-          <w:lang w:val="en-US"/>
-        </w:rPr>
-        <w:t>ssh</w:t>
-      </w:r>
-      <w:proofErr w:type="spellEnd"/>
-      <w:r>
-        <w:rPr>
-          <w:lang w:val="en-US"/>
-        </w:rPr>
-        <w:t>-key-value &lt;</w:t>
-      </w:r>
-      <w:proofErr w:type="spellStart"/>
-      <w:r>
-        <w:rPr>
-          <w:lang w:val="en-US"/>
-        </w:rPr>
-        <w:t>Path_To</w:t>
-      </w:r>
-      <w:proofErr w:type="gramStart"/>
-      <w:r>
-        <w:rPr>
-          <w:lang w:val="en-US"/>
-        </w:rPr>
-        <w:t>_”id_rsa.pub</w:t>
-      </w:r>
-      <w:proofErr w:type="gramEnd"/>
-      <w:r>
-        <w:rPr>
-          <w:lang w:val="en-US"/>
-        </w:rPr>
-        <w:t>”_file</w:t>
-      </w:r>
-      <w:proofErr w:type="spellEnd"/>
-      <w:r>
-        <w:rPr>
-          <w:lang w:val="en-US"/>
-        </w:rPr>
-        <w:t>&gt;</w:t>
+        <w:t>resource-group &lt;ResourceGroupName&gt; --name &lt;AKS_NodeName&gt; --username &lt;username&gt; --ssh-key-value &lt;Path_To_”id_rsa.pub”_file&gt;</w:t>
       </w:r>
     </w:p>
     <w:p>
@@ -1521,21 +1207,7 @@
         <w:rPr>
           <w:lang w:val="en-US"/>
         </w:rPr>
-        <w:t xml:space="preserve">reate special pod for the </w:t>
-      </w:r>
-      <w:proofErr w:type="spellStart"/>
-      <w:r>
-        <w:rPr>
-          <w:lang w:val="en-US"/>
-        </w:rPr>
-        <w:t>ssh</w:t>
-      </w:r>
-      <w:proofErr w:type="spellEnd"/>
-      <w:r>
-        <w:rPr>
-          <w:lang w:val="en-US"/>
-        </w:rPr>
-        <w:t xml:space="preserve"> connection:</w:t>
+        <w:t>reate special pod for the ssh connection:</w:t>
       </w:r>
     </w:p>
     <w:p>
@@ -1589,23 +1261,8 @@
         <w:rPr>
           <w:lang w:val="en-US"/>
         </w:rPr>
-        <w:t xml:space="preserve">kubectl run --generator=run-pod/v1 -it --rm </w:t>
-      </w:r>
-      <w:proofErr w:type="spellStart"/>
-      <w:r>
-        <w:rPr>
-          <w:lang w:val="en-US"/>
-        </w:rPr>
-        <w:t>aks-ssh</w:t>
-      </w:r>
-      <w:proofErr w:type="spellEnd"/>
-      <w:r>
-        <w:rPr>
-          <w:lang w:val="en-US"/>
-        </w:rPr>
-        <w:t xml:space="preserve"> --image=</w:t>
-      </w:r>
-      <w:proofErr w:type="spellStart"/>
+        <w:t>kubectl run --generator=run-pod/v1 -it --rm aks-ssh --image=</w:t>
+      </w:r>
       <w:r>
         <w:rPr>
           <w:lang w:val="en-US"/>
@@ -1618,7 +1275,6 @@
         </w:rPr>
         <w:t>ebian</w:t>
       </w:r>
-      <w:proofErr w:type="spellEnd"/>
     </w:p>
     <w:p>
       <w:pPr>
@@ -1639,21 +1295,7 @@
         <w:rPr>
           <w:lang w:val="en-US"/>
         </w:rPr>
-        <w:t xml:space="preserve">After the Pod’s shell opened, update apt-get and install </w:t>
-      </w:r>
-      <w:proofErr w:type="spellStart"/>
-      <w:r>
-        <w:rPr>
-          <w:lang w:val="en-US"/>
-        </w:rPr>
-        <w:t>openssh</w:t>
-      </w:r>
-      <w:proofErr w:type="spellEnd"/>
-      <w:r>
-        <w:rPr>
-          <w:lang w:val="en-US"/>
-        </w:rPr>
-        <w:t xml:space="preserve"> with the following command:</w:t>
+        <w:t>After the Pod’s shell opened, update apt-get and install openssh with the following command:</w:t>
       </w:r>
     </w:p>
     <w:p>
@@ -1671,21 +1313,7 @@
         <w:rPr>
           <w:lang w:val="en-US"/>
         </w:rPr>
-        <w:t xml:space="preserve">apt-get update &amp;&amp; apt-get install </w:t>
-      </w:r>
-      <w:proofErr w:type="spellStart"/>
-      <w:r>
-        <w:rPr>
-          <w:lang w:val="en-US"/>
-        </w:rPr>
-        <w:t>openssh</w:t>
-      </w:r>
-      <w:proofErr w:type="spellEnd"/>
-      <w:r>
-        <w:rPr>
-          <w:lang w:val="en-US"/>
-        </w:rPr>
-        <w:t>-client -y</w:t>
+        <w:t>apt-get update &amp;&amp; apt-get install openssh-client -y</w:t>
       </w:r>
     </w:p>
     <w:p>
@@ -1750,21 +1378,7 @@
         <w:rPr>
           <w:lang w:val="en-US"/>
         </w:rPr>
-        <w:t xml:space="preserve">and copy the </w:t>
-      </w:r>
-      <w:proofErr w:type="spellStart"/>
-      <w:r>
-        <w:rPr>
-          <w:lang w:val="en-US"/>
-        </w:rPr>
-        <w:t>id_rsa</w:t>
-      </w:r>
-      <w:proofErr w:type="spellEnd"/>
-      <w:r>
-        <w:rPr>
-          <w:lang w:val="en-US"/>
-        </w:rPr>
-        <w:t xml:space="preserve"> file to the pod:</w:t>
+        <w:t>and copy the id_rsa file to the pod:</w:t>
       </w:r>
     </w:p>
     <w:p>
@@ -1782,44 +1396,8 @@
         <w:rPr>
           <w:lang w:val="en-US"/>
         </w:rPr>
-        <w:t>kubectl cp &lt;Path_to_"id_</w:t>
-      </w:r>
-      <w:proofErr w:type="spellStart"/>
-      <w:r>
-        <w:rPr>
-          <w:lang w:val="en-US"/>
-        </w:rPr>
-        <w:t>rsa</w:t>
-      </w:r>
-      <w:proofErr w:type="spellEnd"/>
-      <w:r>
-        <w:rPr>
-          <w:lang w:val="en-US"/>
-        </w:rPr>
-        <w:t xml:space="preserve">"_file&gt; </w:t>
-      </w:r>
-      <w:proofErr w:type="spellStart"/>
-      <w:r>
-        <w:rPr>
-          <w:lang w:val="en-US"/>
-        </w:rPr>
-        <w:t>aks-ssh</w:t>
-      </w:r>
-      <w:proofErr w:type="spellEnd"/>
-      <w:r>
-        <w:rPr>
-          <w:lang w:val="en-US"/>
-        </w:rPr>
-        <w:t>:/</w:t>
-      </w:r>
-      <w:proofErr w:type="spellStart"/>
-      <w:r>
-        <w:rPr>
-          <w:lang w:val="en-US"/>
-        </w:rPr>
-        <w:t>id_rsa</w:t>
-      </w:r>
-      <w:proofErr w:type="spellEnd"/>
+        <w:t>kubectl cp &lt;Path_to_"id_rsa"_file&gt; aks-ssh:/id_rsa</w:t>
+      </w:r>
     </w:p>
     <w:p>
       <w:pPr>
@@ -1840,35 +1418,7 @@
         <w:rPr>
           <w:lang w:val="en-US"/>
         </w:rPr>
-        <w:t xml:space="preserve">Go back to the Pod’s shell, change the permissions of the </w:t>
-      </w:r>
-      <w:proofErr w:type="spellStart"/>
-      <w:r>
-        <w:rPr>
-          <w:lang w:val="en-US"/>
-        </w:rPr>
-        <w:t>id_rsa</w:t>
-      </w:r>
-      <w:proofErr w:type="spellEnd"/>
-      <w:r>
-        <w:rPr>
-          <w:lang w:val="en-US"/>
-        </w:rPr>
-        <w:t xml:space="preserve"> file that been copied and connect via </w:t>
-      </w:r>
-      <w:proofErr w:type="spellStart"/>
-      <w:r>
-        <w:rPr>
-          <w:lang w:val="en-US"/>
-        </w:rPr>
-        <w:t>ssh</w:t>
-      </w:r>
-      <w:proofErr w:type="spellEnd"/>
-      <w:r>
-        <w:rPr>
-          <w:lang w:val="en-US"/>
-        </w:rPr>
-        <w:t>:</w:t>
+        <w:t>Go back to the Pod’s shell, change the permissions of the id_rsa file that been copied and connect via ssh:</w:t>
       </w:r>
     </w:p>
     <w:p>
@@ -1882,7 +1432,6 @@
           <w:lang w:val="en-US"/>
         </w:rPr>
       </w:pPr>
-      <w:proofErr w:type="spellStart"/>
       <w:r>
         <w:rPr>
           <w:lang w:val="en-US"/>
@@ -1893,23 +1442,8 @@
         <w:rPr>
           <w:lang w:val="en-US"/>
         </w:rPr>
-        <w:t>mod</w:t>
-      </w:r>
-      <w:proofErr w:type="spellEnd"/>
-      <w:r>
-        <w:rPr>
-          <w:lang w:val="en-US"/>
-        </w:rPr>
-        <w:t xml:space="preserve"> 0600 </w:t>
-      </w:r>
-      <w:proofErr w:type="spellStart"/>
-      <w:r>
-        <w:rPr>
-          <w:lang w:val="en-US"/>
-        </w:rPr>
-        <w:t>id_rsa</w:t>
-      </w:r>
-      <w:proofErr w:type="spellEnd"/>
+        <w:t>mod 0600 id_rsa</w:t>
+      </w:r>
     </w:p>
     <w:p>
       <w:pPr>
@@ -1922,7 +1456,6 @@
           <w:lang w:val="en-US"/>
         </w:rPr>
       </w:pPr>
-      <w:proofErr w:type="spellStart"/>
       <w:r>
         <w:rPr>
           <w:lang w:val="en-US"/>
@@ -1933,56 +1466,19 @@
         <w:rPr>
           <w:lang w:val="en-US"/>
         </w:rPr>
-        <w:t>sh</w:t>
-      </w:r>
-      <w:proofErr w:type="spellEnd"/>
-      <w:r>
-        <w:rPr>
-          <w:lang w:val="en-US"/>
-        </w:rPr>
-        <w:t xml:space="preserve"> -</w:t>
-      </w:r>
-      <w:proofErr w:type="spellStart"/>
+        <w:t>sh -</w:t>
+      </w:r>
       <w:r>
         <w:rPr>
           <w:lang w:val="en-US"/>
         </w:rPr>
         <w:t>i</w:t>
       </w:r>
-      <w:proofErr w:type="spellEnd"/>
-      <w:r>
-        <w:rPr>
-          <w:lang w:val="en-US"/>
-        </w:rPr>
-        <w:t xml:space="preserve"> </w:t>
-      </w:r>
-      <w:proofErr w:type="spellStart"/>
-      <w:r>
-        <w:rPr>
-          <w:lang w:val="en-US"/>
-        </w:rPr>
-        <w:t>id_rsa</w:t>
-      </w:r>
-      <w:proofErr w:type="spellEnd"/>
-      <w:r>
-        <w:rPr>
-          <w:lang w:val="en-US"/>
-        </w:rPr>
-        <w:t xml:space="preserve"> &lt;</w:t>
-      </w:r>
-      <w:proofErr w:type="spellStart"/>
-      <w:r>
-        <w:rPr>
-          <w:lang w:val="en-US"/>
-        </w:rPr>
-        <w:t>UserName</w:t>
-      </w:r>
-      <w:proofErr w:type="spellEnd"/>
-      <w:r>
-        <w:rPr>
-          <w:lang w:val="en-US"/>
-        </w:rPr>
-        <w:t xml:space="preserve">&gt;@&lt;NodeIP&gt; </w:t>
+      <w:r>
+        <w:rPr>
+          <w:lang w:val="en-US"/>
+        </w:rPr>
+        <w:t xml:space="preserve"> id_rsa &lt;UserName&gt;@&lt;NodeIP&gt; </w:t>
       </w:r>
     </w:p>
     <w:p>
@@ -2142,21 +1638,7 @@
         <w:rPr>
           <w:lang w:val="en-US"/>
         </w:rPr>
-        <w:t xml:space="preserve">Register Microsoft key and feed and install </w:t>
-      </w:r>
-      <w:proofErr w:type="spellStart"/>
-      <w:r>
-        <w:rPr>
-          <w:lang w:val="en-US"/>
-        </w:rPr>
-        <w:t>procdump</w:t>
-      </w:r>
-      <w:proofErr w:type="spellEnd"/>
-      <w:r>
-        <w:rPr>
-          <w:lang w:val="en-US"/>
-        </w:rPr>
-        <w:t>:</w:t>
+        <w:t>Register Microsoft key and feed and install procdump:</w:t>
       </w:r>
     </w:p>
     <w:p>
@@ -2200,16 +1682,8 @@
         <w:rPr>
           <w:lang w:val="en-US"/>
         </w:rPr>
-        <w:t xml:space="preserve">apt-get install </w:t>
-      </w:r>
-      <w:proofErr w:type="spellStart"/>
-      <w:r>
-        <w:rPr>
-          <w:lang w:val="en-US"/>
-        </w:rPr>
-        <w:t>wget</w:t>
-      </w:r>
-      <w:proofErr w:type="spellEnd"/>
+        <w:t>apt-get install wget</w:t>
+      </w:r>
     </w:p>
     <w:p>
       <w:pPr>
@@ -2226,19 +1700,11 @@
           <w:lang w:val="en-US"/>
         </w:rPr>
       </w:pPr>
-      <w:proofErr w:type="spellStart"/>
-      <w:r>
-        <w:rPr>
-          <w:lang w:val="en-US"/>
-        </w:rPr>
-        <w:t>wget</w:t>
-      </w:r>
-      <w:proofErr w:type="spellEnd"/>
-      <w:r>
-        <w:rPr>
-          <w:lang w:val="en-US"/>
-        </w:rPr>
-        <w:t xml:space="preserve"> -q </w:t>
+      <w:r>
+        <w:rPr>
+          <w:lang w:val="en-US"/>
+        </w:rPr>
+        <w:t xml:space="preserve">wget -q </w:t>
       </w:r>
       <w:hyperlink r:id="rId5" w:history="1">
         <w:r>
@@ -2262,33 +1728,8 @@
             <w:rStyle w:val="Hyperlink"/>
             <w:lang w:val="en-US"/>
           </w:rPr>
-          <w:t>/packages-microsoft-prod.deb -O packages-</w:t>
+          <w:t>/packages-microsoft-prod.deb -O packages-microsoft-prod.deb</w:t>
         </w:r>
-        <w:proofErr w:type="spellStart"/>
-        <w:r>
-          <w:rPr>
-            <w:rStyle w:val="Hyperlink"/>
-            <w:lang w:val="en-US"/>
-          </w:rPr>
-          <w:t>microsoft</w:t>
-        </w:r>
-        <w:proofErr w:type="spellEnd"/>
-        <w:r>
-          <w:rPr>
-            <w:rStyle w:val="Hyperlink"/>
-            <w:lang w:val="en-US"/>
-          </w:rPr>
-          <w:t>-</w:t>
-        </w:r>
-        <w:proofErr w:type="spellStart"/>
-        <w:r>
-          <w:rPr>
-            <w:rStyle w:val="Hyperlink"/>
-            <w:lang w:val="en-US"/>
-          </w:rPr>
-          <w:t>prod.deb</w:t>
-        </w:r>
-        <w:proofErr w:type="spellEnd"/>
       </w:hyperlink>
     </w:p>
     <w:p>
@@ -2306,56 +1747,12 @@
           <w:lang w:val="en-US"/>
         </w:rPr>
       </w:pPr>
-      <w:proofErr w:type="spellStart"/>
-      <w:r>
-        <w:rPr>
-          <w:lang w:val="en-US"/>
-        </w:rPr>
-        <w:t>dpkg</w:t>
-      </w:r>
-      <w:proofErr w:type="spellEnd"/>
-      <w:r>
-        <w:rPr>
-          <w:lang w:val="en-US"/>
-        </w:rPr>
-        <w:t xml:space="preserve"> -</w:t>
-      </w:r>
-      <w:proofErr w:type="spellStart"/>
-      <w:r>
-        <w:rPr>
-          <w:lang w:val="en-US"/>
-        </w:rPr>
-        <w:t>i</w:t>
-      </w:r>
-      <w:proofErr w:type="spellEnd"/>
-      <w:r>
-        <w:rPr>
-          <w:lang w:val="en-US"/>
-        </w:rPr>
-        <w:t xml:space="preserve"> packages-</w:t>
-      </w:r>
-      <w:proofErr w:type="spellStart"/>
-      <w:r>
-        <w:rPr>
-          <w:lang w:val="en-US"/>
-        </w:rPr>
-        <w:t>microsoft</w:t>
-      </w:r>
-      <w:proofErr w:type="spellEnd"/>
-      <w:r>
-        <w:rPr>
-          <w:lang w:val="en-US"/>
-        </w:rPr>
-        <w:t>-</w:t>
-      </w:r>
-      <w:proofErr w:type="spellStart"/>
-      <w:r>
-        <w:rPr>
-          <w:lang w:val="en-US"/>
-        </w:rPr>
-        <w:t>prod.deb</w:t>
-      </w:r>
-      <w:proofErr w:type="spellEnd"/>
+      <w:r>
+        <w:rPr>
+          <w:lang w:val="en-US"/>
+        </w:rPr>
+        <w:t>dpkg -i packages-microsoft-prod.deb</w:t>
+      </w:r>
     </w:p>
     <w:p>
       <w:pPr>
@@ -2398,16 +1795,8 @@
         <w:rPr>
           <w:lang w:val="en-US"/>
         </w:rPr>
-        <w:t xml:space="preserve">apt-get install </w:t>
-      </w:r>
-      <w:proofErr w:type="spellStart"/>
-      <w:r>
-        <w:rPr>
-          <w:lang w:val="en-US"/>
-        </w:rPr>
-        <w:t>procdump</w:t>
-      </w:r>
-      <w:proofErr w:type="spellEnd"/>
+        <w:t>apt-get install procdump</w:t>
+      </w:r>
     </w:p>
     <w:p>
       <w:pPr>
@@ -2450,16 +1839,8 @@
         <w:rPr>
           <w:lang w:val="en-US"/>
         </w:rPr>
-        <w:t xml:space="preserve">apt-get install </w:t>
-      </w:r>
-      <w:proofErr w:type="spellStart"/>
-      <w:r>
-        <w:rPr>
-          <w:lang w:val="en-US"/>
-        </w:rPr>
-        <w:t>lldb</w:t>
-      </w:r>
-      <w:proofErr w:type="spellEnd"/>
+        <w:t>apt-get install lldb</w:t>
+      </w:r>
     </w:p>
     <w:p>
       <w:pPr>
@@ -2502,16 +1883,8 @@
         <w:rPr>
           <w:lang w:val="en-US"/>
         </w:rPr>
-        <w:t>dotnet tool install -g dotnet-</w:t>
-      </w:r>
-      <w:proofErr w:type="spellStart"/>
-      <w:r>
-        <w:rPr>
-          <w:lang w:val="en-US"/>
-        </w:rPr>
-        <w:t>sos</w:t>
-      </w:r>
-      <w:proofErr w:type="spellEnd"/>
+        <w:t>dotnet tool install -g dotnet-sos</w:t>
+      </w:r>
     </w:p>
     <w:p>
       <w:pPr>
@@ -2532,21 +1905,7 @@
         <w:rPr>
           <w:lang w:val="en-US"/>
         </w:rPr>
-        <w:t>PATH="$</w:t>
-      </w:r>
-      <w:proofErr w:type="gramStart"/>
-      <w:r>
-        <w:rPr>
-          <w:lang w:val="en-US"/>
-        </w:rPr>
-        <w:t>PATH:~</w:t>
-      </w:r>
-      <w:proofErr w:type="gramEnd"/>
-      <w:r>
-        <w:rPr>
-          <w:lang w:val="en-US"/>
-        </w:rPr>
-        <w:t>/.dotnet/tools"</w:t>
+        <w:t>PATH="$PATH:~/.dotnet/tools"</w:t>
       </w:r>
     </w:p>
     <w:p>
@@ -2568,21 +1927,7 @@
         <w:rPr>
           <w:lang w:val="en-US"/>
         </w:rPr>
-        <w:t>dotnet-</w:t>
-      </w:r>
-      <w:proofErr w:type="spellStart"/>
-      <w:r>
-        <w:rPr>
-          <w:lang w:val="en-US"/>
-        </w:rPr>
-        <w:t>sos</w:t>
-      </w:r>
-      <w:proofErr w:type="spellEnd"/>
-      <w:r>
-        <w:rPr>
-          <w:lang w:val="en-US"/>
-        </w:rPr>
-        <w:t xml:space="preserve"> install</w:t>
+        <w:t>dotnet-sos install</w:t>
       </w:r>
     </w:p>
     <w:p>
@@ -2622,33 +1967,11 @@
           <w:lang w:val="en-US"/>
         </w:rPr>
       </w:pPr>
-      <w:proofErr w:type="spellStart"/>
-      <w:r>
-        <w:rPr>
-          <w:lang w:val="en-US"/>
-        </w:rPr>
-        <w:t>coredump</w:t>
-      </w:r>
-      <w:proofErr w:type="spellEnd"/>
-      <w:r>
-        <w:rPr>
-          <w:lang w:val="en-US"/>
-        </w:rPr>
-        <w:t xml:space="preserve"> -p &lt;</w:t>
-      </w:r>
-      <w:proofErr w:type="spellStart"/>
-      <w:r>
-        <w:rPr>
-          <w:lang w:val="en-US"/>
-        </w:rPr>
-        <w:t>PID_Number</w:t>
-      </w:r>
-      <w:proofErr w:type="spellEnd"/>
-      <w:r>
-        <w:rPr>
-          <w:lang w:val="en-US"/>
-        </w:rPr>
-        <w:t>&gt;</w:t>
+      <w:r>
+        <w:rPr>
+          <w:lang w:val="en-US"/>
+        </w:rPr>
+        <w:t>coredump -p &lt;PID_Number&gt;</w:t>
       </w:r>
     </w:p>
     <w:p>
@@ -2688,33 +2011,11 @@
           <w:lang w:val="en-US"/>
         </w:rPr>
       </w:pPr>
-      <w:proofErr w:type="spellStart"/>
-      <w:r>
-        <w:rPr>
-          <w:lang w:val="en-US"/>
-        </w:rPr>
-        <w:t>lldb</w:t>
-      </w:r>
-      <w:proofErr w:type="spellEnd"/>
-      <w:r>
-        <w:rPr>
-          <w:lang w:val="en-US"/>
-        </w:rPr>
-        <w:t xml:space="preserve"> `which-dotnet`-c &lt;</w:t>
-      </w:r>
-      <w:proofErr w:type="spellStart"/>
-      <w:r>
-        <w:rPr>
-          <w:lang w:val="en-US"/>
-        </w:rPr>
-        <w:t>Dump_Name</w:t>
-      </w:r>
-      <w:proofErr w:type="spellEnd"/>
-      <w:r>
-        <w:rPr>
-          <w:lang w:val="en-US"/>
-        </w:rPr>
-        <w:t>&gt;</w:t>
+      <w:r>
+        <w:rPr>
+          <w:lang w:val="en-US"/>
+        </w:rPr>
+        <w:t>lldb `which-dotnet`-c &lt;Dump_Name&gt;</w:t>
       </w:r>
     </w:p>
     <w:p>
@@ -2732,33 +2033,11 @@
           <w:lang w:val="en-US"/>
         </w:rPr>
       </w:pPr>
-      <w:proofErr w:type="spellStart"/>
-      <w:r>
-        <w:rPr>
-          <w:lang w:val="en-US"/>
-        </w:rPr>
-        <w:t>sos</w:t>
-      </w:r>
-      <w:proofErr w:type="spellEnd"/>
-      <w:r>
-        <w:rPr>
-          <w:lang w:val="en-US"/>
-        </w:rPr>
-        <w:t xml:space="preserve"> </w:t>
-      </w:r>
-      <w:proofErr w:type="spellStart"/>
-      <w:r>
-        <w:rPr>
-          <w:lang w:val="en-US"/>
-        </w:rPr>
-        <w:t>DumpHeap</w:t>
-      </w:r>
-      <w:proofErr w:type="spellEnd"/>
-      <w:r>
-        <w:rPr>
-          <w:lang w:val="en-US"/>
-        </w:rPr>
-        <w:t xml:space="preserve"> -stat</w:t>
+      <w:r>
+        <w:rPr>
+          <w:lang w:val="en-US"/>
+        </w:rPr>
+        <w:t>sos DumpHeap -stat</w:t>
       </w:r>
     </w:p>
     <w:sectPr>

</xml_diff>

<commit_message>
Adding how to use cluster API
</commit_message>
<xml_diff>
--- a/המחברת של אפיק - Kubernetes.docx
+++ b/המחברת של אפיק - Kubernetes.docx
@@ -137,12 +137,14 @@
         </w:rPr>
         <w:t xml:space="preserve">הצגת כל ה </w:t>
       </w:r>
+      <w:proofErr w:type="spellStart"/>
       <w:r>
         <w:rPr>
           <w:lang w:val="en-US"/>
         </w:rPr>
         <w:t>NameSpaces</w:t>
       </w:r>
+      <w:proofErr w:type="spellEnd"/>
       <w:r>
         <w:rPr>
           <w:rFonts w:hint="cs"/>
@@ -198,12 +200,14 @@
         </w:rPr>
         <w:t xml:space="preserve">-ים תחת </w:t>
       </w:r>
+      <w:proofErr w:type="spellStart"/>
       <w:r>
         <w:rPr>
           <w:lang w:val="en-US"/>
         </w:rPr>
         <w:t>NameSpace</w:t>
       </w:r>
+      <w:proofErr w:type="spellEnd"/>
       <w:r>
         <w:rPr>
           <w:rFonts w:hint="cs"/>
@@ -241,7 +245,21 @@
         <w:rPr>
           <w:lang w:val="en-US"/>
         </w:rPr>
-        <w:t>get pods -n &lt;NameSpace&gt;</w:t>
+        <w:t>get pods -n &lt;</w:t>
+      </w:r>
+      <w:proofErr w:type="spellStart"/>
+      <w:r>
+        <w:rPr>
+          <w:lang w:val="en-US"/>
+        </w:rPr>
+        <w:t>NameSpace</w:t>
+      </w:r>
+      <w:proofErr w:type="spellEnd"/>
+      <w:r>
+        <w:rPr>
+          <w:lang w:val="en-US"/>
+        </w:rPr>
+        <w:t>&gt;</w:t>
       </w:r>
       <w:r>
         <w:rPr>
@@ -308,7 +326,35 @@
         <w:rPr>
           <w:lang w:val="en-US"/>
         </w:rPr>
-        <w:t>kubectl logs &lt;PodName&gt; -n &lt;NameSpace&gt; --follow</w:t>
+        <w:t>kubectl logs &lt;</w:t>
+      </w:r>
+      <w:proofErr w:type="spellStart"/>
+      <w:r>
+        <w:rPr>
+          <w:lang w:val="en-US"/>
+        </w:rPr>
+        <w:t>PodName</w:t>
+      </w:r>
+      <w:proofErr w:type="spellEnd"/>
+      <w:r>
+        <w:rPr>
+          <w:lang w:val="en-US"/>
+        </w:rPr>
+        <w:t>&gt; -n &lt;</w:t>
+      </w:r>
+      <w:proofErr w:type="spellStart"/>
+      <w:r>
+        <w:rPr>
+          <w:lang w:val="en-US"/>
+        </w:rPr>
+        <w:t>NameSpace</w:t>
+      </w:r>
+      <w:proofErr w:type="spellEnd"/>
+      <w:r>
+        <w:rPr>
+          <w:lang w:val="en-US"/>
+        </w:rPr>
+        <w:t>&gt; --follow</w:t>
       </w:r>
     </w:p>
     <w:p>
@@ -355,7 +401,49 @@
         <w:rPr>
           <w:lang w:val="en-US"/>
         </w:rPr>
-        <w:t>kubectl describe &lt;ResourceType&gt; &lt;ResourceName&gt; -n &lt;NameSpace&gt;</w:t>
+        <w:t>kubectl describe &lt;</w:t>
+      </w:r>
+      <w:proofErr w:type="spellStart"/>
+      <w:r>
+        <w:rPr>
+          <w:lang w:val="en-US"/>
+        </w:rPr>
+        <w:t>ResourceType</w:t>
+      </w:r>
+      <w:proofErr w:type="spellEnd"/>
+      <w:r>
+        <w:rPr>
+          <w:lang w:val="en-US"/>
+        </w:rPr>
+        <w:t>&gt; &lt;</w:t>
+      </w:r>
+      <w:proofErr w:type="spellStart"/>
+      <w:r>
+        <w:rPr>
+          <w:lang w:val="en-US"/>
+        </w:rPr>
+        <w:t>ResourceName</w:t>
+      </w:r>
+      <w:proofErr w:type="spellEnd"/>
+      <w:r>
+        <w:rPr>
+          <w:lang w:val="en-US"/>
+        </w:rPr>
+        <w:t>&gt; -n &lt;</w:t>
+      </w:r>
+      <w:proofErr w:type="spellStart"/>
+      <w:r>
+        <w:rPr>
+          <w:lang w:val="en-US"/>
+        </w:rPr>
+        <w:t>NameSpace</w:t>
+      </w:r>
+      <w:proofErr w:type="spellEnd"/>
+      <w:r>
+        <w:rPr>
+          <w:lang w:val="en-US"/>
+        </w:rPr>
+        <w:t>&gt;</w:t>
       </w:r>
     </w:p>
     <w:p>
@@ -403,7 +491,23 @@
         <w:tab/>
       </w:r>
       <w:r>
-        <w:t>kubectl exec -it &lt;PodName&gt; -n &lt;NameSpace&gt; -- /bin/bash</w:t>
+        <w:t>kubectl exec -it &lt;</w:t>
+      </w:r>
+      <w:proofErr w:type="spellStart"/>
+      <w:r>
+        <w:t>PodName</w:t>
+      </w:r>
+      <w:proofErr w:type="spellEnd"/>
+      <w:r>
+        <w:t>&gt; -n &lt;</w:t>
+      </w:r>
+      <w:proofErr w:type="spellStart"/>
+      <w:r>
+        <w:t>NameSpace</w:t>
+      </w:r>
+      <w:proofErr w:type="spellEnd"/>
+      <w:r>
+        <w:t>&gt; -- /bin/bash</w:t>
       </w:r>
     </w:p>
     <w:p>
@@ -422,9 +526,11 @@
         </w:rPr>
         <w:t xml:space="preserve">לבצע פריסה על פי </w:t>
       </w:r>
+      <w:proofErr w:type="spellStart"/>
       <w:r>
         <w:t>Kubernetes.yaml</w:t>
       </w:r>
+      <w:proofErr w:type="spellEnd"/>
       <w:r>
         <w:rPr>
           <w:rFonts w:hint="cs"/>
@@ -437,6 +543,7 @@
         <w:tab/>
         <w:t xml:space="preserve">kubectl apply -f </w:t>
       </w:r>
+      <w:proofErr w:type="spellStart"/>
       <w:r>
         <w:rPr>
           <w:b/>
@@ -446,7 +553,19 @@
         <w:t>Name</w:t>
       </w:r>
       <w:r>
-        <w:t>.yaml -n &lt;NameSpace&gt;</w:t>
+        <w:t>.yaml</w:t>
+      </w:r>
+      <w:proofErr w:type="spellEnd"/>
+      <w:r>
+        <w:t xml:space="preserve"> -n &lt;</w:t>
+      </w:r>
+      <w:proofErr w:type="spellStart"/>
+      <w:r>
+        <w:t>NameSpace</w:t>
+      </w:r>
+      <w:proofErr w:type="spellEnd"/>
+      <w:r>
+        <w:t>&gt;</w:t>
       </w:r>
     </w:p>
     <w:p>
@@ -483,7 +602,23 @@
         <w:tab/>
       </w:r>
       <w:r>
-        <w:t>kubectl top pod &lt;PodName&gt; -n &lt;NameSpace&gt;</w:t>
+        <w:t>kubectl top pod &lt;</w:t>
+      </w:r>
+      <w:proofErr w:type="spellStart"/>
+      <w:r>
+        <w:t>PodName</w:t>
+      </w:r>
+      <w:proofErr w:type="spellEnd"/>
+      <w:r>
+        <w:t>&gt; -n &lt;</w:t>
+      </w:r>
+      <w:proofErr w:type="spellStart"/>
+      <w:r>
+        <w:t>NameSpace</w:t>
+      </w:r>
+      <w:proofErr w:type="spellEnd"/>
+      <w:r>
+        <w:t>&gt;</w:t>
       </w:r>
     </w:p>
     <w:p>
@@ -493,9 +628,6 @@
         </w:tabs>
         <w:bidi/>
         <w:ind w:left="-897" w:right="-993"/>
-        <w:rPr>
-          <w:rFonts w:hint="cs"/>
-        </w:rPr>
       </w:pPr>
       <w:r>
         <w:rPr>
@@ -523,23 +655,46 @@
         <w:tab/>
       </w:r>
       <w:r>
-        <w:t xml:space="preserve">kubectl get jobs </w:t>
-      </w:r>
-      <w:r>
-        <w:t>&lt;JobName&gt;</w:t>
-      </w:r>
-      <w:r>
-        <w:t xml:space="preserve"> -n </w:t>
-      </w:r>
-      <w:r>
-        <w:t>&lt;NameSpace&gt;</w:t>
+        <w:t>kubectl get jobs &lt;</w:t>
+      </w:r>
+      <w:proofErr w:type="spellStart"/>
+      <w:r>
+        <w:t>JobName</w:t>
+      </w:r>
+      <w:proofErr w:type="spellEnd"/>
+      <w:r>
+        <w:t xml:space="preserve">&gt; -n </w:t>
+      </w:r>
+      <w:r>
+        <w:t>&lt;</w:t>
+      </w:r>
+      <w:proofErr w:type="spellStart"/>
+      <w:r>
+        <w:t>NameSpace</w:t>
+      </w:r>
+      <w:proofErr w:type="spellEnd"/>
+      <w:r>
+        <w:t>&gt;</w:t>
       </w:r>
       <w:r>
         <w:t xml:space="preserve"> </w:t>
       </w:r>
       <w:r>
-        <w:t>-o json | jq '.status.conditions</w:t>
-      </w:r>
+        <w:t xml:space="preserve">-o json | </w:t>
+      </w:r>
+      <w:proofErr w:type="spellStart"/>
+      <w:r>
+        <w:t>jq</w:t>
+      </w:r>
+      <w:proofErr w:type="spellEnd"/>
+      <w:r>
+        <w:t xml:space="preserve"> '.</w:t>
+      </w:r>
+      <w:proofErr w:type="spellStart"/>
+      <w:r>
+        <w:t>status.conditions</w:t>
+      </w:r>
+      <w:proofErr w:type="spellEnd"/>
       <w:r>
         <w:rPr>
           <w:rFonts w:cs="Arial"/>
@@ -563,9 +718,11 @@
         </w:rPr>
         <w:t xml:space="preserve">שליפת ה </w:t>
       </w:r>
+      <w:proofErr w:type="spellStart"/>
       <w:r>
         <w:t>Kubernetes.yaml</w:t>
       </w:r>
+      <w:proofErr w:type="spellEnd"/>
       <w:r>
         <w:rPr>
           <w:rFonts w:hint="cs"/>
@@ -594,8 +751,33 @@
         <w:ind w:left="-897" w:right="-993"/>
       </w:pPr>
       <w:r>
-        <w:t xml:space="preserve">kubectl get deployment &lt;DeploymentName&gt; -n &lt;NameSpace&gt; -o yaml &gt; </w:t>
-      </w:r>
+        <w:t>kubectl get deployment &lt;</w:t>
+      </w:r>
+      <w:proofErr w:type="spellStart"/>
+      <w:r>
+        <w:t>DeploymentName</w:t>
+      </w:r>
+      <w:proofErr w:type="spellEnd"/>
+      <w:r>
+        <w:t>&gt; -n &lt;</w:t>
+      </w:r>
+      <w:proofErr w:type="spellStart"/>
+      <w:r>
+        <w:t>NameSpace</w:t>
+      </w:r>
+      <w:proofErr w:type="spellEnd"/>
+      <w:r>
+        <w:t xml:space="preserve">&gt; -o </w:t>
+      </w:r>
+      <w:proofErr w:type="spellStart"/>
+      <w:r>
+        <w:t>yaml</w:t>
+      </w:r>
+      <w:proofErr w:type="spellEnd"/>
+      <w:r>
+        <w:t xml:space="preserve"> &gt; </w:t>
+      </w:r>
+      <w:proofErr w:type="spellStart"/>
       <w:r>
         <w:rPr>
           <w:b/>
@@ -607,6 +789,7 @@
       <w:r>
         <w:t>yaml</w:t>
       </w:r>
+      <w:proofErr w:type="spellEnd"/>
     </w:p>
     <w:p>
       <w:pPr>
@@ -688,7 +871,21 @@
         <w:rPr>
           <w:lang w:val="en-US"/>
         </w:rPr>
-        <w:t xml:space="preserve"> -o name ^| findstr </w:t>
+        <w:t xml:space="preserve"> -o name ^| </w:t>
+      </w:r>
+      <w:proofErr w:type="spellStart"/>
+      <w:r>
+        <w:rPr>
+          <w:lang w:val="en-US"/>
+        </w:rPr>
+        <w:t>findstr</w:t>
+      </w:r>
+      <w:proofErr w:type="spellEnd"/>
+      <w:r>
+        <w:rPr>
+          <w:lang w:val="en-US"/>
+        </w:rPr>
+        <w:t xml:space="preserve"> </w:t>
       </w:r>
       <w:r>
         <w:rPr>
@@ -845,12 +1042,14 @@
         </w:rPr>
         <w:t xml:space="preserve"> כלשהו והאם יש להם מילה כלשהי ב </w:t>
       </w:r>
+      <w:proofErr w:type="spellStart"/>
       <w:r>
         <w:rPr>
           <w:lang w:val="en-US"/>
         </w:rPr>
         <w:t>yaml</w:t>
       </w:r>
+      <w:proofErr w:type="spellEnd"/>
       <w:r>
         <w:rPr>
           <w:rFonts w:hint="cs"/>
@@ -865,7 +1064,7 @@
         <w:tabs>
           <w:tab w:val="right" w:pos="4206"/>
         </w:tabs>
-        <w:ind w:left="-897" w:right="-993"/>
+        <w:ind w:left="-896" w:right="-992"/>
         <w:rPr>
           <w:lang w:val="en-US"/>
         </w:rPr>
@@ -889,14 +1088,9 @@
           <w:color w:val="FF0000"/>
           <w:lang w:val="en-US"/>
         </w:rPr>
-        <w:t xml:space="preserve"> &lt;NameSpace&gt;</w:t>
-      </w:r>
-      <w:r>
-        <w:rPr>
-          <w:lang w:val="en-US"/>
-        </w:rPr>
-        <w:t xml:space="preserve"> --no-headers | awk {‘print $1’} | xargs -I {} sh -c “if kubectl get deploy -n </w:t>
-      </w:r>
+        <w:t xml:space="preserve"> &lt;</w:t>
+      </w:r>
+      <w:proofErr w:type="spellStart"/>
       <w:r>
         <w:rPr>
           <w:b/>
@@ -904,14 +1098,9 @@
           <w:color w:val="FF0000"/>
           <w:lang w:val="en-US"/>
         </w:rPr>
-        <w:t xml:space="preserve">&lt;NameSpace&gt; </w:t>
-      </w:r>
-      <w:r>
-        <w:rPr>
-          <w:lang w:val="en-US"/>
-        </w:rPr>
-        <w:t xml:space="preserve">{} -o yaml | grep </w:t>
-      </w:r>
+        <w:t>NameSpace</w:t>
+      </w:r>
+      <w:proofErr w:type="spellEnd"/>
       <w:r>
         <w:rPr>
           <w:b/>
@@ -919,6 +1108,98 @@
           <w:color w:val="FF0000"/>
           <w:lang w:val="en-US"/>
         </w:rPr>
+        <w:t>&gt;</w:t>
+      </w:r>
+      <w:r>
+        <w:rPr>
+          <w:lang w:val="en-US"/>
+        </w:rPr>
+        <w:t xml:space="preserve"> --no-headers | awk {‘print $1’} | </w:t>
+      </w:r>
+      <w:proofErr w:type="spellStart"/>
+      <w:r>
+        <w:rPr>
+          <w:lang w:val="en-US"/>
+        </w:rPr>
+        <w:t>xargs</w:t>
+      </w:r>
+      <w:proofErr w:type="spellEnd"/>
+      <w:r>
+        <w:rPr>
+          <w:lang w:val="en-US"/>
+        </w:rPr>
+        <w:t xml:space="preserve"> -I {} </w:t>
+      </w:r>
+      <w:proofErr w:type="spellStart"/>
+      <w:r>
+        <w:rPr>
+          <w:lang w:val="en-US"/>
+        </w:rPr>
+        <w:t>sh</w:t>
+      </w:r>
+      <w:proofErr w:type="spellEnd"/>
+      <w:r>
+        <w:rPr>
+          <w:lang w:val="en-US"/>
+        </w:rPr>
+        <w:t xml:space="preserve"> -c “if kubectl get deploy -n </w:t>
+      </w:r>
+      <w:r>
+        <w:rPr>
+          <w:b/>
+          <w:bCs/>
+          <w:color w:val="FF0000"/>
+          <w:lang w:val="en-US"/>
+        </w:rPr>
+        <w:t>&lt;</w:t>
+      </w:r>
+      <w:proofErr w:type="spellStart"/>
+      <w:r>
+        <w:rPr>
+          <w:b/>
+          <w:bCs/>
+          <w:color w:val="FF0000"/>
+          <w:lang w:val="en-US"/>
+        </w:rPr>
+        <w:t>NameSpace</w:t>
+      </w:r>
+      <w:proofErr w:type="spellEnd"/>
+      <w:r>
+        <w:rPr>
+          <w:b/>
+          <w:bCs/>
+          <w:color w:val="FF0000"/>
+          <w:lang w:val="en-US"/>
+        </w:rPr>
+        <w:t xml:space="preserve">&gt; </w:t>
+      </w:r>
+      <w:r>
+        <w:rPr>
+          <w:lang w:val="en-US"/>
+        </w:rPr>
+        <w:t xml:space="preserve">{} -o </w:t>
+      </w:r>
+      <w:proofErr w:type="spellStart"/>
+      <w:r>
+        <w:rPr>
+          <w:lang w:val="en-US"/>
+        </w:rPr>
+        <w:t>yaml</w:t>
+      </w:r>
+      <w:proofErr w:type="spellEnd"/>
+      <w:r>
+        <w:rPr>
+          <w:lang w:val="en-US"/>
+        </w:rPr>
+        <w:t xml:space="preserve"> | grep </w:t>
+      </w:r>
+      <w:r>
+        <w:rPr>
+          <w:b/>
+          <w:bCs/>
+          <w:color w:val="FF0000"/>
+          <w:lang w:val="en-US"/>
+        </w:rPr>
         <w:t>WORD</w:t>
       </w:r>
       <w:r>
@@ -934,6 +1215,121 @@
         </w:rPr>
         <w:t>&gt; /dev/null; then echo {} --&gt; yes; else echo {} --&gt; no; fi”</w:t>
       </w:r>
+    </w:p>
+    <w:p>
+      <w:pPr>
+        <w:tabs>
+          <w:tab w:val="right" w:pos="4206"/>
+        </w:tabs>
+        <w:bidi/>
+        <w:ind w:left="-897" w:right="-993"/>
+        <w:rPr>
+          <w:rtl/>
+          <w:lang w:val="en-US"/>
+        </w:rPr>
+      </w:pPr>
+      <w:r>
+        <w:rPr>
+          <w:rFonts w:hint="cs"/>
+          <w:rtl/>
+          <w:lang w:val="en-US"/>
+        </w:rPr>
+        <w:t xml:space="preserve">הצגת פקודת ה </w:t>
+      </w:r>
+      <w:proofErr w:type="spellStart"/>
+      <w:r>
+        <w:rPr>
+          <w:lang w:val="en-US"/>
+        </w:rPr>
+        <w:t>cURL</w:t>
+      </w:r>
+      <w:proofErr w:type="spellEnd"/>
+      <w:r>
+        <w:rPr>
+          <w:rFonts w:hint="cs"/>
+          <w:rtl/>
+          <w:lang w:val="en-US"/>
+        </w:rPr>
+        <w:t xml:space="preserve"> שמתבצעת מאחורי הקלעים בעת ביצוע פקודת ה </w:t>
+      </w:r>
+      <w:r>
+        <w:rPr>
+          <w:lang w:val="en-US"/>
+        </w:rPr>
+        <w:t>kubectl</w:t>
+      </w:r>
+      <w:r>
+        <w:rPr>
+          <w:rFonts w:hint="cs"/>
+          <w:rtl/>
+          <w:lang w:val="en-US"/>
+        </w:rPr>
+        <w:t>:</w:t>
+      </w:r>
+    </w:p>
+    <w:p>
+      <w:pPr>
+        <w:tabs>
+          <w:tab w:val="right" w:pos="4206"/>
+        </w:tabs>
+        <w:ind w:left="-896" w:right="-992"/>
+        <w:rPr>
+          <w:b/>
+          <w:bCs/>
+          <w:lang w:val="en-US"/>
+        </w:rPr>
+      </w:pPr>
+      <w:r>
+        <w:rPr>
+          <w:lang w:val="en-US"/>
+        </w:rPr>
+        <w:t>Kubectl get pods -n dev - l app=</w:t>
+      </w:r>
+      <w:proofErr w:type="spellStart"/>
+      <w:r>
+        <w:rPr>
+          <w:lang w:val="en-US"/>
+        </w:rPr>
+        <w:t>ui</w:t>
+      </w:r>
+      <w:proofErr w:type="spellEnd"/>
+      <w:r>
+        <w:rPr>
+          <w:lang w:val="en-US"/>
+        </w:rPr>
+        <w:t xml:space="preserve"> </w:t>
+      </w:r>
+      <w:r>
+        <w:rPr>
+          <w:b/>
+          <w:bCs/>
+          <w:lang w:val="en-US"/>
+        </w:rPr>
+        <w:t>--v=8</w:t>
+      </w:r>
+    </w:p>
+    <w:p>
+      <w:pPr>
+        <w:tabs>
+          <w:tab w:val="right" w:pos="4206"/>
+        </w:tabs>
+        <w:ind w:left="-897" w:right="-993"/>
+        <w:rPr>
+          <w:lang w:val="en-US"/>
+        </w:rPr>
+      </w:pPr>
+    </w:p>
+    <w:p>
+      <w:pPr>
+        <w:tabs>
+          <w:tab w:val="right" w:pos="4206"/>
+        </w:tabs>
+        <w:bidi/>
+        <w:ind w:left="-897" w:right="-993"/>
+        <w:rPr>
+          <w:lang w:val="en-US"/>
+        </w:rPr>
+      </w:pPr>
     </w:p>
     <w:p>
       <w:pPr>
@@ -1115,7 +1511,21 @@
         <w:rPr>
           <w:lang w:val="en-US"/>
         </w:rPr>
-        <w:t>Update the ssh key of the AKS node:</w:t>
+        <w:t xml:space="preserve">Update the </w:t>
+      </w:r>
+      <w:proofErr w:type="spellStart"/>
+      <w:r>
+        <w:rPr>
+          <w:lang w:val="en-US"/>
+        </w:rPr>
+        <w:t>ssh</w:t>
+      </w:r>
+      <w:proofErr w:type="spellEnd"/>
+      <w:r>
+        <w:rPr>
+          <w:lang w:val="en-US"/>
+        </w:rPr>
+        <w:t xml:space="preserve"> key of the AKS node:</w:t>
       </w:r>
     </w:p>
     <w:p>
@@ -1139,6 +1549,7 @@
         </w:rPr>
         <w:t xml:space="preserve">Open </w:t>
       </w:r>
+      <w:proofErr w:type="spellStart"/>
       <w:r>
         <w:rPr>
           <w:b/>
@@ -1147,11 +1558,26 @@
         </w:rPr>
         <w:t>Powershell</w:t>
       </w:r>
-      <w:r>
-        <w:rPr>
-          <w:lang w:val="en-US"/>
-        </w:rPr>
-        <w:t xml:space="preserve"> and run the following command (By default the username is “azureuser”):</w:t>
+      <w:proofErr w:type="spellEnd"/>
+      <w:r>
+        <w:rPr>
+          <w:lang w:val="en-US"/>
+        </w:rPr>
+        <w:t xml:space="preserve"> and run the following command (By default the username is “</w:t>
+      </w:r>
+      <w:proofErr w:type="spellStart"/>
+      <w:r>
+        <w:rPr>
+          <w:lang w:val="en-US"/>
+        </w:rPr>
+        <w:t>azureuser</w:t>
+      </w:r>
+      <w:proofErr w:type="spellEnd"/>
+      <w:r>
+        <w:rPr>
+          <w:lang w:val="en-US"/>
+        </w:rPr>
+        <w:t>”):</w:t>
       </w:r>
     </w:p>
     <w:p>
@@ -1166,7 +1592,21 @@
         <w:rPr>
           <w:lang w:val="en-US"/>
         </w:rPr>
-        <w:t xml:space="preserve">Az vm user update </w:t>
+        <w:t xml:space="preserve">Az </w:t>
+      </w:r>
+      <w:proofErr w:type="spellStart"/>
+      <w:r>
+        <w:rPr>
+          <w:lang w:val="en-US"/>
+        </w:rPr>
+        <w:t>vm</w:t>
+      </w:r>
+      <w:proofErr w:type="spellEnd"/>
+      <w:r>
+        <w:rPr>
+          <w:lang w:val="en-US"/>
+        </w:rPr>
+        <w:t xml:space="preserve"> user update </w:t>
       </w:r>
       <w:r>
         <w:rPr>
@@ -1178,7 +1618,77 @@
         <w:rPr>
           <w:lang w:val="en-US"/>
         </w:rPr>
-        <w:t>resource-group &lt;ResourceGroupName&gt; --name &lt;AKS_NodeName&gt; --username &lt;username&gt; --ssh-key-value &lt;Path_To_”id_rsa.pub”_file&gt;</w:t>
+        <w:t>resource-group &lt;</w:t>
+      </w:r>
+      <w:proofErr w:type="spellStart"/>
+      <w:r>
+        <w:rPr>
+          <w:lang w:val="en-US"/>
+        </w:rPr>
+        <w:t>ResourceGroupName</w:t>
+      </w:r>
+      <w:proofErr w:type="spellEnd"/>
+      <w:r>
+        <w:rPr>
+          <w:lang w:val="en-US"/>
+        </w:rPr>
+        <w:t>&gt; --name &lt;</w:t>
+      </w:r>
+      <w:proofErr w:type="spellStart"/>
+      <w:r>
+        <w:rPr>
+          <w:lang w:val="en-US"/>
+        </w:rPr>
+        <w:t>AKS_NodeName</w:t>
+      </w:r>
+      <w:proofErr w:type="spellEnd"/>
+      <w:r>
+        <w:rPr>
+          <w:lang w:val="en-US"/>
+        </w:rPr>
+        <w:t>&gt; --username &lt;username&gt; --</w:t>
+      </w:r>
+      <w:proofErr w:type="spellStart"/>
+      <w:r>
+        <w:rPr>
+          <w:lang w:val="en-US"/>
+        </w:rPr>
+        <w:t>ssh</w:t>
+      </w:r>
+      <w:proofErr w:type="spellEnd"/>
+      <w:r>
+        <w:rPr>
+          <w:lang w:val="en-US"/>
+        </w:rPr>
+        <w:t>-key-value &lt;</w:t>
+      </w:r>
+      <w:proofErr w:type="spellStart"/>
+      <w:r>
+        <w:rPr>
+          <w:lang w:val="en-US"/>
+        </w:rPr>
+        <w:t>Path_To</w:t>
+      </w:r>
+      <w:proofErr w:type="gramStart"/>
+      <w:r>
+        <w:rPr>
+          <w:lang w:val="en-US"/>
+        </w:rPr>
+        <w:t>_”id_rsa.pub</w:t>
+      </w:r>
+      <w:proofErr w:type="gramEnd"/>
+      <w:r>
+        <w:rPr>
+          <w:lang w:val="en-US"/>
+        </w:rPr>
+        <w:t>”_file</w:t>
+      </w:r>
+      <w:proofErr w:type="spellEnd"/>
+      <w:r>
+        <w:rPr>
+          <w:lang w:val="en-US"/>
+        </w:rPr>
+        <w:t>&gt;</w:t>
       </w:r>
     </w:p>
     <w:p>
@@ -1207,7 +1717,21 @@
         <w:rPr>
           <w:lang w:val="en-US"/>
         </w:rPr>
-        <w:t>reate special pod for the ssh connection:</w:t>
+        <w:t xml:space="preserve">reate special pod for the </w:t>
+      </w:r>
+      <w:proofErr w:type="spellStart"/>
+      <w:r>
+        <w:rPr>
+          <w:lang w:val="en-US"/>
+        </w:rPr>
+        <w:t>ssh</w:t>
+      </w:r>
+      <w:proofErr w:type="spellEnd"/>
+      <w:r>
+        <w:rPr>
+          <w:lang w:val="en-US"/>
+        </w:rPr>
+        <w:t xml:space="preserve"> connection:</w:t>
       </w:r>
     </w:p>
     <w:p>
@@ -1261,8 +1785,23 @@
         <w:rPr>
           <w:lang w:val="en-US"/>
         </w:rPr>
-        <w:t>kubectl run --generator=run-pod/v1 -it --rm aks-ssh --image=</w:t>
-      </w:r>
+        <w:t xml:space="preserve">kubectl run --generator=run-pod/v1 -it --rm </w:t>
+      </w:r>
+      <w:proofErr w:type="spellStart"/>
+      <w:r>
+        <w:rPr>
+          <w:lang w:val="en-US"/>
+        </w:rPr>
+        <w:t>aks-ssh</w:t>
+      </w:r>
+      <w:proofErr w:type="spellEnd"/>
+      <w:r>
+        <w:rPr>
+          <w:lang w:val="en-US"/>
+        </w:rPr>
+        <w:t xml:space="preserve"> --image=</w:t>
+      </w:r>
+      <w:proofErr w:type="spellStart"/>
       <w:r>
         <w:rPr>
           <w:lang w:val="en-US"/>
@@ -1275,6 +1814,7 @@
         </w:rPr>
         <w:t>ebian</w:t>
       </w:r>
+      <w:proofErr w:type="spellEnd"/>
     </w:p>
     <w:p>
       <w:pPr>
@@ -1295,7 +1835,21 @@
         <w:rPr>
           <w:lang w:val="en-US"/>
         </w:rPr>
-        <w:t>After the Pod’s shell opened, update apt-get and install openssh with the following command:</w:t>
+        <w:t xml:space="preserve">After the Pod’s shell opened, update apt-get and install </w:t>
+      </w:r>
+      <w:proofErr w:type="spellStart"/>
+      <w:r>
+        <w:rPr>
+          <w:lang w:val="en-US"/>
+        </w:rPr>
+        <w:t>openssh</w:t>
+      </w:r>
+      <w:proofErr w:type="spellEnd"/>
+      <w:r>
+        <w:rPr>
+          <w:lang w:val="en-US"/>
+        </w:rPr>
+        <w:t xml:space="preserve"> with the following command:</w:t>
       </w:r>
     </w:p>
     <w:p>
@@ -1313,7 +1867,21 @@
         <w:rPr>
           <w:lang w:val="en-US"/>
         </w:rPr>
-        <w:t>apt-get update &amp;&amp; apt-get install openssh-client -y</w:t>
+        <w:t xml:space="preserve">apt-get update &amp;&amp; apt-get install </w:t>
+      </w:r>
+      <w:proofErr w:type="spellStart"/>
+      <w:r>
+        <w:rPr>
+          <w:lang w:val="en-US"/>
+        </w:rPr>
+        <w:t>openssh</w:t>
+      </w:r>
+      <w:proofErr w:type="spellEnd"/>
+      <w:r>
+        <w:rPr>
+          <w:lang w:val="en-US"/>
+        </w:rPr>
+        <w:t>-client -y</w:t>
       </w:r>
     </w:p>
     <w:p>
@@ -1378,7 +1946,21 @@
         <w:rPr>
           <w:lang w:val="en-US"/>
         </w:rPr>
-        <w:t>and copy the id_rsa file to the pod:</w:t>
+        <w:t xml:space="preserve">and copy the </w:t>
+      </w:r>
+      <w:proofErr w:type="spellStart"/>
+      <w:r>
+        <w:rPr>
+          <w:lang w:val="en-US"/>
+        </w:rPr>
+        <w:t>id_rsa</w:t>
+      </w:r>
+      <w:proofErr w:type="spellEnd"/>
+      <w:r>
+        <w:rPr>
+          <w:lang w:val="en-US"/>
+        </w:rPr>
+        <w:t xml:space="preserve"> file to the pod:</w:t>
       </w:r>
     </w:p>
     <w:p>
@@ -1396,8 +1978,44 @@
         <w:rPr>
           <w:lang w:val="en-US"/>
         </w:rPr>
-        <w:t>kubectl cp &lt;Path_to_"id_rsa"_file&gt; aks-ssh:/id_rsa</w:t>
-      </w:r>
+        <w:t>kubectl cp &lt;Path_to_"id_</w:t>
+      </w:r>
+      <w:proofErr w:type="spellStart"/>
+      <w:r>
+        <w:rPr>
+          <w:lang w:val="en-US"/>
+        </w:rPr>
+        <w:t>rsa</w:t>
+      </w:r>
+      <w:proofErr w:type="spellEnd"/>
+      <w:r>
+        <w:rPr>
+          <w:lang w:val="en-US"/>
+        </w:rPr>
+        <w:t xml:space="preserve">"_file&gt; </w:t>
+      </w:r>
+      <w:proofErr w:type="spellStart"/>
+      <w:r>
+        <w:rPr>
+          <w:lang w:val="en-US"/>
+        </w:rPr>
+        <w:t>aks-ssh</w:t>
+      </w:r>
+      <w:proofErr w:type="spellEnd"/>
+      <w:r>
+        <w:rPr>
+          <w:lang w:val="en-US"/>
+        </w:rPr>
+        <w:t>:/</w:t>
+      </w:r>
+      <w:proofErr w:type="spellStart"/>
+      <w:r>
+        <w:rPr>
+          <w:lang w:val="en-US"/>
+        </w:rPr>
+        <w:t>id_rsa</w:t>
+      </w:r>
+      <w:proofErr w:type="spellEnd"/>
     </w:p>
     <w:p>
       <w:pPr>
@@ -1418,7 +2036,35 @@
         <w:rPr>
           <w:lang w:val="en-US"/>
         </w:rPr>
-        <w:t>Go back to the Pod’s shell, change the permissions of the id_rsa file that been copied and connect via ssh:</w:t>
+        <w:t xml:space="preserve">Go back to the Pod’s shell, change the permissions of the </w:t>
+      </w:r>
+      <w:proofErr w:type="spellStart"/>
+      <w:r>
+        <w:rPr>
+          <w:lang w:val="en-US"/>
+        </w:rPr>
+        <w:t>id_rsa</w:t>
+      </w:r>
+      <w:proofErr w:type="spellEnd"/>
+      <w:r>
+        <w:rPr>
+          <w:lang w:val="en-US"/>
+        </w:rPr>
+        <w:t xml:space="preserve"> file that been copied and connect via </w:t>
+      </w:r>
+      <w:proofErr w:type="spellStart"/>
+      <w:r>
+        <w:rPr>
+          <w:lang w:val="en-US"/>
+        </w:rPr>
+        <w:t>ssh</w:t>
+      </w:r>
+      <w:proofErr w:type="spellEnd"/>
+      <w:r>
+        <w:rPr>
+          <w:lang w:val="en-US"/>
+        </w:rPr>
+        <w:t>:</w:t>
       </w:r>
     </w:p>
     <w:p>
@@ -1432,6 +2078,7 @@
           <w:lang w:val="en-US"/>
         </w:rPr>
       </w:pPr>
+      <w:proofErr w:type="spellStart"/>
       <w:r>
         <w:rPr>
           <w:lang w:val="en-US"/>
@@ -1442,8 +2089,23 @@
         <w:rPr>
           <w:lang w:val="en-US"/>
         </w:rPr>
-        <w:t>mod 0600 id_rsa</w:t>
-      </w:r>
+        <w:t>mod</w:t>
+      </w:r>
+      <w:proofErr w:type="spellEnd"/>
+      <w:r>
+        <w:rPr>
+          <w:lang w:val="en-US"/>
+        </w:rPr>
+        <w:t xml:space="preserve"> 0600 </w:t>
+      </w:r>
+      <w:proofErr w:type="spellStart"/>
+      <w:r>
+        <w:rPr>
+          <w:lang w:val="en-US"/>
+        </w:rPr>
+        <w:t>id_rsa</w:t>
+      </w:r>
+      <w:proofErr w:type="spellEnd"/>
     </w:p>
     <w:p>
       <w:pPr>
@@ -1456,6 +2118,7 @@
           <w:lang w:val="en-US"/>
         </w:rPr>
       </w:pPr>
+      <w:proofErr w:type="spellStart"/>
       <w:r>
         <w:rPr>
           <w:lang w:val="en-US"/>
@@ -1466,19 +2129,56 @@
         <w:rPr>
           <w:lang w:val="en-US"/>
         </w:rPr>
-        <w:t>sh -</w:t>
-      </w:r>
+        <w:t>sh</w:t>
+      </w:r>
+      <w:proofErr w:type="spellEnd"/>
+      <w:r>
+        <w:rPr>
+          <w:lang w:val="en-US"/>
+        </w:rPr>
+        <w:t xml:space="preserve"> -</w:t>
+      </w:r>
+      <w:proofErr w:type="spellStart"/>
       <w:r>
         <w:rPr>
           <w:lang w:val="en-US"/>
         </w:rPr>
         <w:t>i</w:t>
       </w:r>
-      <w:r>
-        <w:rPr>
-          <w:lang w:val="en-US"/>
-        </w:rPr>
-        <w:t xml:space="preserve"> id_rsa &lt;UserName&gt;@&lt;NodeIP&gt; </w:t>
+      <w:proofErr w:type="spellEnd"/>
+      <w:r>
+        <w:rPr>
+          <w:lang w:val="en-US"/>
+        </w:rPr>
+        <w:t xml:space="preserve"> </w:t>
+      </w:r>
+      <w:proofErr w:type="spellStart"/>
+      <w:r>
+        <w:rPr>
+          <w:lang w:val="en-US"/>
+        </w:rPr>
+        <w:t>id_rsa</w:t>
+      </w:r>
+      <w:proofErr w:type="spellEnd"/>
+      <w:r>
+        <w:rPr>
+          <w:lang w:val="en-US"/>
+        </w:rPr>
+        <w:t xml:space="preserve"> &lt;</w:t>
+      </w:r>
+      <w:proofErr w:type="spellStart"/>
+      <w:r>
+        <w:rPr>
+          <w:lang w:val="en-US"/>
+        </w:rPr>
+        <w:t>UserName</w:t>
+      </w:r>
+      <w:proofErr w:type="spellEnd"/>
+      <w:r>
+        <w:rPr>
+          <w:lang w:val="en-US"/>
+        </w:rPr>
+        <w:t xml:space="preserve">&gt;@&lt;NodeIP&gt; </w:t>
       </w:r>
     </w:p>
     <w:p>
@@ -1638,7 +2338,21 @@
         <w:rPr>
           <w:lang w:val="en-US"/>
         </w:rPr>
-        <w:t>Register Microsoft key and feed and install procdump:</w:t>
+        <w:t xml:space="preserve">Register Microsoft key and feed and install </w:t>
+      </w:r>
+      <w:proofErr w:type="spellStart"/>
+      <w:r>
+        <w:rPr>
+          <w:lang w:val="en-US"/>
+        </w:rPr>
+        <w:t>procdump</w:t>
+      </w:r>
+      <w:proofErr w:type="spellEnd"/>
+      <w:r>
+        <w:rPr>
+          <w:lang w:val="en-US"/>
+        </w:rPr>
+        <w:t>:</w:t>
       </w:r>
     </w:p>
     <w:p>
@@ -1682,8 +2396,16 @@
         <w:rPr>
           <w:lang w:val="en-US"/>
         </w:rPr>
-        <w:t>apt-get install wget</w:t>
-      </w:r>
+        <w:t xml:space="preserve">apt-get install </w:t>
+      </w:r>
+      <w:proofErr w:type="spellStart"/>
+      <w:r>
+        <w:rPr>
+          <w:lang w:val="en-US"/>
+        </w:rPr>
+        <w:t>wget</w:t>
+      </w:r>
+      <w:proofErr w:type="spellEnd"/>
     </w:p>
     <w:p>
       <w:pPr>
@@ -1700,11 +2422,19 @@
           <w:lang w:val="en-US"/>
         </w:rPr>
       </w:pPr>
-      <w:r>
-        <w:rPr>
-          <w:lang w:val="en-US"/>
-        </w:rPr>
-        <w:t xml:space="preserve">wget -q </w:t>
+      <w:proofErr w:type="spellStart"/>
+      <w:r>
+        <w:rPr>
+          <w:lang w:val="en-US"/>
+        </w:rPr>
+        <w:t>wget</w:t>
+      </w:r>
+      <w:proofErr w:type="spellEnd"/>
+      <w:r>
+        <w:rPr>
+          <w:lang w:val="en-US"/>
+        </w:rPr>
+        <w:t xml:space="preserve"> -q </w:t>
       </w:r>
       <w:hyperlink r:id="rId5" w:history="1">
         <w:r>
@@ -1728,8 +2458,33 @@
             <w:rStyle w:val="Hyperlink"/>
             <w:lang w:val="en-US"/>
           </w:rPr>
-          <w:t>/packages-microsoft-prod.deb -O packages-microsoft-prod.deb</w:t>
+          <w:t>/packages-microsoft-prod.deb -O packages-</w:t>
         </w:r>
+        <w:proofErr w:type="spellStart"/>
+        <w:r>
+          <w:rPr>
+            <w:rStyle w:val="Hyperlink"/>
+            <w:lang w:val="en-US"/>
+          </w:rPr>
+          <w:t>microsoft</w:t>
+        </w:r>
+        <w:proofErr w:type="spellEnd"/>
+        <w:r>
+          <w:rPr>
+            <w:rStyle w:val="Hyperlink"/>
+            <w:lang w:val="en-US"/>
+          </w:rPr>
+          <w:t>-</w:t>
+        </w:r>
+        <w:proofErr w:type="spellStart"/>
+        <w:r>
+          <w:rPr>
+            <w:rStyle w:val="Hyperlink"/>
+            <w:lang w:val="en-US"/>
+          </w:rPr>
+          <w:t>prod.deb</w:t>
+        </w:r>
+        <w:proofErr w:type="spellEnd"/>
       </w:hyperlink>
     </w:p>
     <w:p>
@@ -1747,12 +2502,56 @@
           <w:lang w:val="en-US"/>
         </w:rPr>
       </w:pPr>
-      <w:r>
-        <w:rPr>
-          <w:lang w:val="en-US"/>
-        </w:rPr>
-        <w:t>dpkg -i packages-microsoft-prod.deb</w:t>
-      </w:r>
+      <w:proofErr w:type="spellStart"/>
+      <w:r>
+        <w:rPr>
+          <w:lang w:val="en-US"/>
+        </w:rPr>
+        <w:t>dpkg</w:t>
+      </w:r>
+      <w:proofErr w:type="spellEnd"/>
+      <w:r>
+        <w:rPr>
+          <w:lang w:val="en-US"/>
+        </w:rPr>
+        <w:t xml:space="preserve"> -</w:t>
+      </w:r>
+      <w:proofErr w:type="spellStart"/>
+      <w:r>
+        <w:rPr>
+          <w:lang w:val="en-US"/>
+        </w:rPr>
+        <w:t>i</w:t>
+      </w:r>
+      <w:proofErr w:type="spellEnd"/>
+      <w:r>
+        <w:rPr>
+          <w:lang w:val="en-US"/>
+        </w:rPr>
+        <w:t xml:space="preserve"> packages-</w:t>
+      </w:r>
+      <w:proofErr w:type="spellStart"/>
+      <w:r>
+        <w:rPr>
+          <w:lang w:val="en-US"/>
+        </w:rPr>
+        <w:t>microsoft</w:t>
+      </w:r>
+      <w:proofErr w:type="spellEnd"/>
+      <w:r>
+        <w:rPr>
+          <w:lang w:val="en-US"/>
+        </w:rPr>
+        <w:t>-</w:t>
+      </w:r>
+      <w:proofErr w:type="spellStart"/>
+      <w:r>
+        <w:rPr>
+          <w:lang w:val="en-US"/>
+        </w:rPr>
+        <w:t>prod.deb</w:t>
+      </w:r>
+      <w:proofErr w:type="spellEnd"/>
     </w:p>
     <w:p>
       <w:pPr>
@@ -1795,8 +2594,16 @@
         <w:rPr>
           <w:lang w:val="en-US"/>
         </w:rPr>
-        <w:t>apt-get install procdump</w:t>
-      </w:r>
+        <w:t xml:space="preserve">apt-get install </w:t>
+      </w:r>
+      <w:proofErr w:type="spellStart"/>
+      <w:r>
+        <w:rPr>
+          <w:lang w:val="en-US"/>
+        </w:rPr>
+        <w:t>procdump</w:t>
+      </w:r>
+      <w:proofErr w:type="spellEnd"/>
     </w:p>
     <w:p>
       <w:pPr>
@@ -1839,8 +2646,16 @@
         <w:rPr>
           <w:lang w:val="en-US"/>
         </w:rPr>
-        <w:t>apt-get install lldb</w:t>
-      </w:r>
+        <w:t xml:space="preserve">apt-get install </w:t>
+      </w:r>
+      <w:proofErr w:type="spellStart"/>
+      <w:r>
+        <w:rPr>
+          <w:lang w:val="en-US"/>
+        </w:rPr>
+        <w:t>lldb</w:t>
+      </w:r>
+      <w:proofErr w:type="spellEnd"/>
     </w:p>
     <w:p>
       <w:pPr>
@@ -1883,8 +2698,16 @@
         <w:rPr>
           <w:lang w:val="en-US"/>
         </w:rPr>
-        <w:t>dotnet tool install -g dotnet-sos</w:t>
-      </w:r>
+        <w:t>dotnet tool install -g dotnet-</w:t>
+      </w:r>
+      <w:proofErr w:type="spellStart"/>
+      <w:r>
+        <w:rPr>
+          <w:lang w:val="en-US"/>
+        </w:rPr>
+        <w:t>sos</w:t>
+      </w:r>
+      <w:proofErr w:type="spellEnd"/>
     </w:p>
     <w:p>
       <w:pPr>
@@ -1905,7 +2728,21 @@
         <w:rPr>
           <w:lang w:val="en-US"/>
         </w:rPr>
-        <w:t>PATH="$PATH:~/.dotnet/tools"</w:t>
+        <w:t>PATH="$</w:t>
+      </w:r>
+      <w:proofErr w:type="gramStart"/>
+      <w:r>
+        <w:rPr>
+          <w:lang w:val="en-US"/>
+        </w:rPr>
+        <w:t>PATH:~</w:t>
+      </w:r>
+      <w:proofErr w:type="gramEnd"/>
+      <w:r>
+        <w:rPr>
+          <w:lang w:val="en-US"/>
+        </w:rPr>
+        <w:t>/.dotnet/tools"</w:t>
       </w:r>
     </w:p>
     <w:p>
@@ -1927,7 +2764,21 @@
         <w:rPr>
           <w:lang w:val="en-US"/>
         </w:rPr>
-        <w:t>dotnet-sos install</w:t>
+        <w:t>dotnet-</w:t>
+      </w:r>
+      <w:proofErr w:type="spellStart"/>
+      <w:r>
+        <w:rPr>
+          <w:lang w:val="en-US"/>
+        </w:rPr>
+        <w:t>sos</w:t>
+      </w:r>
+      <w:proofErr w:type="spellEnd"/>
+      <w:r>
+        <w:rPr>
+          <w:lang w:val="en-US"/>
+        </w:rPr>
+        <w:t xml:space="preserve"> install</w:t>
       </w:r>
     </w:p>
     <w:p>
@@ -1967,11 +2818,33 @@
           <w:lang w:val="en-US"/>
         </w:rPr>
       </w:pPr>
-      <w:r>
-        <w:rPr>
-          <w:lang w:val="en-US"/>
-        </w:rPr>
-        <w:t>coredump -p &lt;PID_Number&gt;</w:t>
+      <w:proofErr w:type="spellStart"/>
+      <w:r>
+        <w:rPr>
+          <w:lang w:val="en-US"/>
+        </w:rPr>
+        <w:t>coredump</w:t>
+      </w:r>
+      <w:proofErr w:type="spellEnd"/>
+      <w:r>
+        <w:rPr>
+          <w:lang w:val="en-US"/>
+        </w:rPr>
+        <w:t xml:space="preserve"> -p &lt;</w:t>
+      </w:r>
+      <w:proofErr w:type="spellStart"/>
+      <w:r>
+        <w:rPr>
+          <w:lang w:val="en-US"/>
+        </w:rPr>
+        <w:t>PID_Number</w:t>
+      </w:r>
+      <w:proofErr w:type="spellEnd"/>
+      <w:r>
+        <w:rPr>
+          <w:lang w:val="en-US"/>
+        </w:rPr>
+        <w:t>&gt;</w:t>
       </w:r>
     </w:p>
     <w:p>
@@ -2011,11 +2884,33 @@
           <w:lang w:val="en-US"/>
         </w:rPr>
       </w:pPr>
-      <w:r>
-        <w:rPr>
-          <w:lang w:val="en-US"/>
-        </w:rPr>
-        <w:t>lldb `which-dotnet`-c &lt;Dump_Name&gt;</w:t>
+      <w:proofErr w:type="spellStart"/>
+      <w:r>
+        <w:rPr>
+          <w:lang w:val="en-US"/>
+        </w:rPr>
+        <w:t>lldb</w:t>
+      </w:r>
+      <w:proofErr w:type="spellEnd"/>
+      <w:r>
+        <w:rPr>
+          <w:lang w:val="en-US"/>
+        </w:rPr>
+        <w:t xml:space="preserve"> `which-dotnet`-c &lt;</w:t>
+      </w:r>
+      <w:proofErr w:type="spellStart"/>
+      <w:r>
+        <w:rPr>
+          <w:lang w:val="en-US"/>
+        </w:rPr>
+        <w:t>Dump_Name</w:t>
+      </w:r>
+      <w:proofErr w:type="spellEnd"/>
+      <w:r>
+        <w:rPr>
+          <w:lang w:val="en-US"/>
+        </w:rPr>
+        <w:t>&gt;</w:t>
       </w:r>
     </w:p>
     <w:p>
@@ -2033,12 +2928,415 @@
           <w:lang w:val="en-US"/>
         </w:rPr>
       </w:pPr>
-      <w:r>
-        <w:rPr>
-          <w:lang w:val="en-US"/>
-        </w:rPr>
-        <w:t>sos DumpHeap -stat</w:t>
-      </w:r>
+      <w:proofErr w:type="spellStart"/>
+      <w:r>
+        <w:rPr>
+          <w:lang w:val="en-US"/>
+        </w:rPr>
+        <w:t>sos</w:t>
+      </w:r>
+      <w:proofErr w:type="spellEnd"/>
+      <w:r>
+        <w:rPr>
+          <w:lang w:val="en-US"/>
+        </w:rPr>
+        <w:t xml:space="preserve"> </w:t>
+      </w:r>
+      <w:proofErr w:type="spellStart"/>
+      <w:r>
+        <w:rPr>
+          <w:lang w:val="en-US"/>
+        </w:rPr>
+        <w:t>DumpHeap</w:t>
+      </w:r>
+      <w:proofErr w:type="spellEnd"/>
+      <w:r>
+        <w:rPr>
+          <w:lang w:val="en-US"/>
+        </w:rPr>
+        <w:t xml:space="preserve"> -stat</w:t>
+      </w:r>
+    </w:p>
+    <w:p>
+      <w:pPr>
+        <w:pStyle w:val="ListParagraph"/>
+        <w:tabs>
+          <w:tab w:val="right" w:pos="4206"/>
+        </w:tabs>
+        <w:bidi/>
+        <w:ind w:left="183" w:right="-993"/>
+        <w:rPr>
+          <w:lang w:val="en-US"/>
+        </w:rPr>
+      </w:pPr>
+    </w:p>
+    <w:p>
+      <w:pPr>
+        <w:pStyle w:val="ListParagraph"/>
+        <w:tabs>
+          <w:tab w:val="right" w:pos="4206"/>
+        </w:tabs>
+        <w:bidi/>
+        <w:ind w:left="183" w:right="-993"/>
+        <w:rPr>
+          <w:b/>
+          <w:bCs/>
+          <w:rtl/>
+          <w:lang w:val="en-US"/>
+        </w:rPr>
+      </w:pPr>
+      <w:r>
+        <w:rPr>
+          <w:rFonts w:hint="cs"/>
+          <w:b/>
+          <w:bCs/>
+          <w:rtl/>
+          <w:lang w:val="en-US"/>
+        </w:rPr>
+        <w:t xml:space="preserve">שליפת נתונים ישירות מה </w:t>
+      </w:r>
+      <w:r>
+        <w:rPr>
+          <w:rFonts w:hint="cs"/>
+          <w:b/>
+          <w:bCs/>
+          <w:lang w:val="en-US"/>
+        </w:rPr>
+        <w:t>API</w:t>
+      </w:r>
+      <w:r>
+        <w:rPr>
+          <w:rFonts w:hint="cs"/>
+          <w:b/>
+          <w:bCs/>
+          <w:rtl/>
+          <w:lang w:val="en-US"/>
+        </w:rPr>
+        <w:t>:</w:t>
+      </w:r>
+    </w:p>
+    <w:p>
+      <w:pPr>
+        <w:pStyle w:val="ListParagraph"/>
+        <w:numPr>
+          <w:ilvl w:val="0"/>
+          <w:numId w:val="4"/>
+        </w:numPr>
+        <w:tabs>
+          <w:tab w:val="right" w:pos="4206"/>
+        </w:tabs>
+        <w:ind w:right="-993"/>
+        <w:rPr>
+          <w:lang w:val="en-US"/>
+        </w:rPr>
+      </w:pPr>
+      <w:r>
+        <w:rPr>
+          <w:lang w:val="en-US"/>
+        </w:rPr>
+        <w:t>Retrieve the Access Token for the specified cluster [This can be done in advance].</w:t>
+      </w:r>
+    </w:p>
+    <w:p>
+      <w:pPr>
+        <w:pStyle w:val="ListParagraph"/>
+        <w:numPr>
+          <w:ilvl w:val="1"/>
+          <w:numId w:val="4"/>
+        </w:numPr>
+        <w:tabs>
+          <w:tab w:val="right" w:pos="4206"/>
+        </w:tabs>
+        <w:ind w:right="-993"/>
+        <w:rPr>
+          <w:lang w:val="en-US"/>
+        </w:rPr>
+      </w:pPr>
+      <w:r>
+        <w:rPr>
+          <w:lang w:val="en-US"/>
+        </w:rPr>
+        <w:t>Kubectl config use-context &lt;</w:t>
+      </w:r>
+      <w:proofErr w:type="spellStart"/>
+      <w:r>
+        <w:rPr>
+          <w:lang w:val="en-US"/>
+        </w:rPr>
+        <w:t>Cluster_Context_Name</w:t>
+      </w:r>
+      <w:proofErr w:type="spellEnd"/>
+      <w:r>
+        <w:rPr>
+          <w:lang w:val="en-US"/>
+        </w:rPr>
+        <w:t>&gt;</w:t>
+      </w:r>
+    </w:p>
+    <w:p>
+      <w:pPr>
+        <w:pStyle w:val="ListParagraph"/>
+        <w:numPr>
+          <w:ilvl w:val="1"/>
+          <w:numId w:val="4"/>
+        </w:numPr>
+        <w:tabs>
+          <w:tab w:val="right" w:pos="4206"/>
+        </w:tabs>
+        <w:ind w:right="-993"/>
+        <w:rPr>
+          <w:lang w:val="en-US"/>
+        </w:rPr>
+      </w:pPr>
+      <w:r>
+        <w:rPr>
+          <w:lang w:val="en-US"/>
+        </w:rPr>
+        <w:t>TOKEN=$(kubectl get secrets -o jsonpath="</w:t>
+      </w:r>
+      <w:proofErr w:type="gramStart"/>
+      <w:r>
+        <w:rPr>
+          <w:lang w:val="en-US"/>
+        </w:rPr>
+        <w:t>{.items</w:t>
+      </w:r>
+      <w:proofErr w:type="gramEnd"/>
+      <w:r>
+        <w:rPr>
+          <w:lang w:val="en-US"/>
+        </w:rPr>
+        <w:t>[?(@.metadata.annotations['kubernetes\.io/service-account\.name']=='default')].data.token}"|base64 --decode)</w:t>
+      </w:r>
+    </w:p>
+    <w:p>
+      <w:pPr>
+        <w:pStyle w:val="ListParagraph"/>
+        <w:numPr>
+          <w:ilvl w:val="0"/>
+          <w:numId w:val="4"/>
+        </w:numPr>
+        <w:tabs>
+          <w:tab w:val="right" w:pos="4206"/>
+        </w:tabs>
+        <w:ind w:right="-993"/>
+        <w:rPr>
+          <w:lang w:val="en-US"/>
+        </w:rPr>
+      </w:pPr>
+      <w:r>
+        <w:rPr>
+          <w:lang w:val="en-US"/>
+        </w:rPr>
+        <w:t>Use variable for the specified cluster.</w:t>
+      </w:r>
+    </w:p>
+    <w:p>
+      <w:pPr>
+        <w:pStyle w:val="ListParagraph"/>
+        <w:numPr>
+          <w:ilvl w:val="1"/>
+          <w:numId w:val="4"/>
+        </w:numPr>
+        <w:tabs>
+          <w:tab w:val="right" w:pos="4206"/>
+        </w:tabs>
+        <w:ind w:right="-993"/>
+        <w:rPr>
+          <w:lang w:val="en-US"/>
+        </w:rPr>
+      </w:pPr>
+      <w:r>
+        <w:rPr>
+          <w:lang w:val="en-US"/>
+        </w:rPr>
+        <w:t>export CLUSTER_NAME="</w:t>
+      </w:r>
+      <w:r>
+        <w:rPr>
+          <w:lang w:val="en-US"/>
+        </w:rPr>
+        <w:t>&lt;</w:t>
+      </w:r>
+      <w:proofErr w:type="spellStart"/>
+      <w:r>
+        <w:rPr>
+          <w:lang w:val="en-US"/>
+        </w:rPr>
+        <w:t>Cluster_Name</w:t>
+      </w:r>
+      <w:proofErr w:type="spellEnd"/>
+      <w:r>
+        <w:rPr>
+          <w:lang w:val="en-US"/>
+        </w:rPr>
+        <w:t>&gt;</w:t>
+      </w:r>
+      <w:r>
+        <w:rPr>
+          <w:lang w:val="en-US"/>
+        </w:rPr>
+        <w:t>"</w:t>
+      </w:r>
+    </w:p>
+    <w:p>
+      <w:pPr>
+        <w:pStyle w:val="ListParagraph"/>
+        <w:numPr>
+          <w:ilvl w:val="0"/>
+          <w:numId w:val="4"/>
+        </w:numPr>
+        <w:tabs>
+          <w:tab w:val="right" w:pos="4206"/>
+        </w:tabs>
+        <w:ind w:right="-993"/>
+        <w:rPr>
+          <w:lang w:val="en-US"/>
+        </w:rPr>
+      </w:pPr>
+      <w:r>
+        <w:rPr>
+          <w:lang w:val="en-US"/>
+        </w:rPr>
+        <w:t xml:space="preserve">Retrieve cluster API </w:t>
+      </w:r>
+      <w:proofErr w:type="spellStart"/>
+      <w:r>
+        <w:rPr>
+          <w:lang w:val="en-US"/>
+        </w:rPr>
+        <w:t>url</w:t>
+      </w:r>
+      <w:proofErr w:type="spellEnd"/>
+      <w:r>
+        <w:rPr>
+          <w:lang w:val="en-US"/>
+        </w:rPr>
+        <w:t>.</w:t>
+      </w:r>
+    </w:p>
+    <w:p>
+      <w:pPr>
+        <w:pStyle w:val="ListParagraph"/>
+        <w:numPr>
+          <w:ilvl w:val="1"/>
+          <w:numId w:val="4"/>
+        </w:numPr>
+        <w:tabs>
+          <w:tab w:val="right" w:pos="4206"/>
+        </w:tabs>
+        <w:ind w:right="-993"/>
+        <w:rPr>
+          <w:lang w:val="en-US"/>
+        </w:rPr>
+      </w:pPr>
+      <w:r>
+        <w:rPr>
+          <w:lang w:val="en-US"/>
+        </w:rPr>
+        <w:t>APISERVER=$(kubectl config view -o jsonpath="</w:t>
+      </w:r>
+      <w:proofErr w:type="gramStart"/>
+      <w:r>
+        <w:rPr>
+          <w:lang w:val="en-US"/>
+        </w:rPr>
+        <w:t>{.clusters</w:t>
+      </w:r>
+      <w:proofErr w:type="gramEnd"/>
+      <w:r>
+        <w:rPr>
+          <w:lang w:val="en-US"/>
+        </w:rPr>
+        <w:t>[?(@.name==\"$CLUSTER_NAME\")].cluster.server}")</w:t>
+      </w:r>
+    </w:p>
+    <w:p>
+      <w:pPr>
+        <w:pStyle w:val="ListParagraph"/>
+        <w:numPr>
+          <w:ilvl w:val="0"/>
+          <w:numId w:val="4"/>
+        </w:numPr>
+        <w:tabs>
+          <w:tab w:val="right" w:pos="4206"/>
+        </w:tabs>
+        <w:ind w:right="-993"/>
+        <w:rPr>
+          <w:lang w:val="en-US"/>
+        </w:rPr>
+      </w:pPr>
+      <w:r>
+        <w:rPr>
+          <w:lang w:val="en-US"/>
+        </w:rPr>
+        <w:t>Use the Curl command for retrieving information form the cluster.</w:t>
+      </w:r>
+    </w:p>
+    <w:p>
+      <w:pPr>
+        <w:pStyle w:val="ListParagraph"/>
+        <w:numPr>
+          <w:ilvl w:val="1"/>
+          <w:numId w:val="4"/>
+        </w:numPr>
+        <w:tabs>
+          <w:tab w:val="right" w:pos="4206"/>
+        </w:tabs>
+        <w:ind w:right="-993"/>
+        <w:rPr>
+          <w:lang w:val="en-US"/>
+        </w:rPr>
+      </w:pPr>
+      <w:r>
+        <w:rPr>
+          <w:lang w:val="en-US"/>
+        </w:rPr>
+        <w:t>curl -X GET $APISERVER/</w:t>
+      </w:r>
+      <w:proofErr w:type="spellStart"/>
+      <w:r>
+        <w:rPr>
+          <w:lang w:val="en-US"/>
+        </w:rPr>
+        <w:t>api</w:t>
+      </w:r>
+      <w:proofErr w:type="spellEnd"/>
+      <w:r>
+        <w:rPr>
+          <w:lang w:val="en-US"/>
+        </w:rPr>
+        <w:t>/v1/namespaces/dev/</w:t>
+      </w:r>
+      <w:proofErr w:type="spellStart"/>
+      <w:r>
+        <w:rPr>
+          <w:lang w:val="en-US"/>
+        </w:rPr>
+        <w:t>pods?labelSelector</w:t>
+      </w:r>
+      <w:proofErr w:type="spellEnd"/>
+      <w:r>
+        <w:rPr>
+          <w:lang w:val="en-US"/>
+        </w:rPr>
+        <w:t>=app%3Dui --header "Authorization: Bearer $TOKEN" --insecure</w:t>
+      </w:r>
+    </w:p>
+    <w:p>
+      <w:pPr>
+        <w:pStyle w:val="ListParagraph"/>
+        <w:tabs>
+          <w:tab w:val="right" w:pos="4206"/>
+        </w:tabs>
+        <w:bidi/>
+        <w:ind w:left="183" w:right="-993"/>
+        <w:rPr>
+          <w:b/>
+          <w:bCs/>
+          <w:lang w:val="en-US"/>
+        </w:rPr>
+      </w:pPr>
     </w:p>
     <w:sectPr>
       <w:pgSz w:w="11906" w:h="16838"/>

</xml_diff>

<commit_message>
Updating instructions on curl API
</commit_message>
<xml_diff>
--- a/המחברת של אפיק - Kubernetes.docx
+++ b/המחברת של אפיק - Kubernetes.docx
@@ -3292,11 +3292,57 @@
         <w:rPr>
           <w:lang w:val="en-US"/>
         </w:rPr>
-        <w:t>curl -X GET $APISERVER/</w:t>
-      </w:r>
-      <w:proofErr w:type="spellStart"/>
-      <w:r>
-        <w:rPr>
+        <w:t>curl -X GET $APISERVER/api/v1/namespaces/dev/pods?fieldSelector="</w:t>
+      </w:r>
+      <w:proofErr w:type="gramStart"/>
+      <w:r>
+        <w:rPr>
+          <w:lang w:val="en-US"/>
+        </w:rPr>
+        <w:t>status.phase</w:t>
+      </w:r>
+      <w:proofErr w:type="gramEnd"/>
+      <w:r>
+        <w:rPr>
+          <w:lang w:val="en-US"/>
+        </w:rPr>
+        <w:t>%21%3DRunnin&amp;labelSelector=app%3Dui" --header "Authorization: Bearer $TOKEN" --insecure</w:t>
+      </w:r>
+    </w:p>
+    <w:p>
+      <w:pPr>
+        <w:pStyle w:val="ListParagraph"/>
+        <w:numPr>
+          <w:ilvl w:val="2"/>
+          <w:numId w:val="4"/>
+        </w:numPr>
+        <w:tabs>
+          <w:tab w:val="right" w:pos="4206"/>
+        </w:tabs>
+        <w:ind w:right="-993"/>
+        <w:rPr>
+          <w:lang w:val="en-US"/>
+        </w:rPr>
+      </w:pPr>
+      <w:r>
+        <w:rPr>
+          <w:lang w:val="en-US"/>
+        </w:rPr>
+        <w:t>“</w:t>
+      </w:r>
+      <w:r>
+        <w:rPr>
+          <w:b/>
+          <w:bCs/>
+          <w:lang w:val="en-US"/>
+        </w:rPr>
+        <w:t>$APISERVER/</w:t>
+      </w:r>
+      <w:proofErr w:type="spellStart"/>
+      <w:r>
+        <w:rPr>
+          <w:b/>
+          <w:bCs/>
           <w:lang w:val="en-US"/>
         </w:rPr>
         <w:t>api</w:t>
@@ -3304,23 +3350,223 @@
       <w:proofErr w:type="spellEnd"/>
       <w:r>
         <w:rPr>
-          <w:lang w:val="en-US"/>
-        </w:rPr>
-        <w:t>/v1/namespaces/dev/</w:t>
-      </w:r>
-      <w:proofErr w:type="spellStart"/>
-      <w:r>
-        <w:rPr>
-          <w:lang w:val="en-US"/>
-        </w:rPr>
-        <w:t>pods?labelSelector</w:t>
-      </w:r>
-      <w:proofErr w:type="spellEnd"/>
-      <w:r>
-        <w:rPr>
-          <w:lang w:val="en-US"/>
-        </w:rPr>
-        <w:t>=app%3Dui --header "Authorization: Bearer $TOKEN" --insecure</w:t>
+          <w:b/>
+          <w:bCs/>
+          <w:lang w:val="en-US"/>
+        </w:rPr>
+        <w:t>/v1/namespaces/dev/pods</w:t>
+      </w:r>
+      <w:r>
+        <w:rPr>
+          <w:lang w:val="en-US"/>
+        </w:rPr>
+        <w:t>”</w:t>
+      </w:r>
+      <w:r>
+        <w:rPr>
+          <w:rFonts w:hint="cs"/>
+          <w:lang w:val="en-US"/>
+        </w:rPr>
+        <w:t xml:space="preserve"> </w:t>
+      </w:r>
+      <w:r>
+        <w:rPr>
+          <w:lang w:val="en-US"/>
+        </w:rPr>
+        <w:t>- All pods.</w:t>
+      </w:r>
+    </w:p>
+    <w:p>
+      <w:pPr>
+        <w:pStyle w:val="ListParagraph"/>
+        <w:numPr>
+          <w:ilvl w:val="2"/>
+          <w:numId w:val="4"/>
+        </w:numPr>
+        <w:tabs>
+          <w:tab w:val="right" w:pos="4206"/>
+        </w:tabs>
+        <w:ind w:right="-993"/>
+        <w:rPr>
+          <w:lang w:val="en-US"/>
+        </w:rPr>
+      </w:pPr>
+      <w:r>
+        <w:rPr>
+          <w:lang w:val="en-US"/>
+        </w:rPr>
+        <w:t>“</w:t>
+      </w:r>
+      <w:r>
+        <w:rPr>
+          <w:b/>
+          <w:bCs/>
+          <w:lang w:val="en-US"/>
+        </w:rPr>
+        <w:t>?</w:t>
+      </w:r>
+      <w:r>
+        <w:rPr>
+          <w:lang w:val="en-US"/>
+        </w:rPr>
+        <w:t>” - Where (find).</w:t>
+      </w:r>
+    </w:p>
+    <w:p>
+      <w:pPr>
+        <w:pStyle w:val="ListParagraph"/>
+        <w:numPr>
+          <w:ilvl w:val="2"/>
+          <w:numId w:val="4"/>
+        </w:numPr>
+        <w:tabs>
+          <w:tab w:val="right" w:pos="4206"/>
+        </w:tabs>
+        <w:ind w:right="-993"/>
+        <w:rPr>
+          <w:lang w:val="en-US"/>
+        </w:rPr>
+      </w:pPr>
+      <w:r>
+        <w:rPr>
+          <w:lang w:val="en-US"/>
+        </w:rPr>
+        <w:t>"</w:t>
+      </w:r>
+      <w:proofErr w:type="gramStart"/>
+      <w:r>
+        <w:rPr>
+          <w:b/>
+          <w:bCs/>
+          <w:lang w:val="en-US"/>
+        </w:rPr>
+        <w:t>status.phase</w:t>
+      </w:r>
+      <w:proofErr w:type="gramEnd"/>
+      <w:r>
+        <w:rPr>
+          <w:b/>
+          <w:bCs/>
+          <w:lang w:val="en-US"/>
+        </w:rPr>
+        <w:t>%21%3DRunnin&amp;labelSelector=app%3Dui</w:t>
+      </w:r>
+      <w:r>
+        <w:rPr>
+          <w:lang w:val="en-US"/>
+        </w:rPr>
+        <w:t>"</w:t>
+      </w:r>
+      <w:r>
+        <w:rPr>
+          <w:lang w:val="en-US"/>
+        </w:rPr>
+        <w:t xml:space="preserve"> - “status phase” is not “Running” and has </w:t>
+      </w:r>
+      <w:r>
+        <w:rPr>
+          <w:lang w:val="en-US"/>
+        </w:rPr>
+        <w:tab/>
+      </w:r>
+      <w:r>
+        <w:rPr>
+          <w:lang w:val="en-US"/>
+        </w:rPr>
+        <w:tab/>
+      </w:r>
+      <w:r>
+        <w:rPr>
+          <w:lang w:val="en-US"/>
+        </w:rPr>
+        <w:tab/>
+      </w:r>
+      <w:r>
+        <w:rPr>
+          <w:lang w:val="en-US"/>
+        </w:rPr>
+        <w:tab/>
+        <w:t xml:space="preserve">          label “app” with value “</w:t>
+      </w:r>
+      <w:proofErr w:type="spellStart"/>
+      <w:r>
+        <w:rPr>
+          <w:lang w:val="en-US"/>
+        </w:rPr>
+        <w:t>ui</w:t>
+      </w:r>
+      <w:proofErr w:type="spellEnd"/>
+      <w:r>
+        <w:rPr>
+          <w:lang w:val="en-US"/>
+        </w:rPr>
+        <w:t>”.</w:t>
+      </w:r>
+    </w:p>
+    <w:p>
+      <w:pPr>
+        <w:pStyle w:val="ListParagraph"/>
+        <w:numPr>
+          <w:ilvl w:val="3"/>
+          <w:numId w:val="4"/>
+        </w:numPr>
+        <w:tabs>
+          <w:tab w:val="right" w:pos="4206"/>
+        </w:tabs>
+        <w:ind w:right="-993"/>
+        <w:rPr>
+          <w:lang w:val="en-US"/>
+        </w:rPr>
+      </w:pPr>
+      <w:r>
+        <w:rPr>
+          <w:b/>
+          <w:bCs/>
+          <w:lang w:val="en-US"/>
+        </w:rPr>
+        <w:t>%21%</w:t>
+      </w:r>
+      <w:r>
+        <w:rPr>
+          <w:lang w:val="en-US"/>
+        </w:rPr>
+        <w:t xml:space="preserve"> - not</w:t>
+      </w:r>
+    </w:p>
+    <w:p>
+      <w:pPr>
+        <w:pStyle w:val="ListParagraph"/>
+        <w:numPr>
+          <w:ilvl w:val="3"/>
+          <w:numId w:val="4"/>
+        </w:numPr>
+        <w:tabs>
+          <w:tab w:val="right" w:pos="4206"/>
+        </w:tabs>
+        <w:ind w:right="-993"/>
+        <w:rPr>
+          <w:lang w:val="en-US"/>
+        </w:rPr>
+      </w:pPr>
+      <w:r>
+        <w:rPr>
+          <w:b/>
+          <w:bCs/>
+          <w:lang w:val="en-US"/>
+        </w:rPr>
+        <w:t xml:space="preserve">%3D </w:t>
+      </w:r>
+      <w:r>
+        <w:rPr>
+          <w:lang w:val="en-US"/>
+        </w:rPr>
+        <w:t>-</w:t>
+      </w:r>
+      <w:r>
+        <w:rPr>
+          <w:lang w:val="en-US"/>
+        </w:rPr>
+        <w:t xml:space="preserve"> equals</w:t>
       </w:r>
     </w:p>
     <w:p>
@@ -3579,7 +3825,7 @@
         <w:rFonts w:ascii="Courier New" w:hAnsi="Courier New" w:cs="Courier New" w:hint="default"/>
       </w:rPr>
     </w:lvl>
-    <w:lvl w:ilvl="2" w:tplc="20000005" w:tentative="1">
+    <w:lvl w:ilvl="2" w:tplc="20000005">
       <w:start w:val="1"/>
       <w:numFmt w:val="bullet"/>
       <w:lvlText w:val=""/>
@@ -3591,7 +3837,7 @@
         <w:rFonts w:ascii="Wingdings" w:hAnsi="Wingdings" w:hint="default"/>
       </w:rPr>
     </w:lvl>
-    <w:lvl w:ilvl="3" w:tplc="20000001" w:tentative="1">
+    <w:lvl w:ilvl="3" w:tplc="20000001">
       <w:start w:val="1"/>
       <w:numFmt w:val="bullet"/>
       <w:lvlText w:val=""/>

</xml_diff>

<commit_message>
Adding command to find memory limit from inside a container
</commit_message>
<xml_diff>
--- a/המחברת של אפיק - Kubernetes.docx
+++ b/המחברת של אפיק - Kubernetes.docx
@@ -1,6 +1,6 @@
 
 <file path=word/document.xml><?xml version="1.0" encoding="utf-8"?>
-<w:document xmlns:wpc="http://schemas.microsoft.com/office/word/2010/wordprocessingCanvas" xmlns:cx="http://schemas.microsoft.com/office/drawing/2014/chartex" xmlns:cx1="http://schemas.microsoft.com/office/drawing/2015/9/8/chartex" xmlns:cx2="http://schemas.microsoft.com/office/drawing/2015/10/21/chartex" xmlns:cx3="http://schemas.microsoft.com/office/drawing/2016/5/9/chartex" xmlns:cx4="http://schemas.microsoft.com/office/drawing/2016/5/10/chartex" xmlns:cx5="http://schemas.microsoft.com/office/drawing/2016/5/11/chartex" xmlns:cx6="http://schemas.microsoft.com/office/drawing/2016/5/12/chartex" xmlns:cx7="http://schemas.microsoft.com/office/drawing/2016/5/13/chartex" xmlns:cx8="http://schemas.microsoft.com/office/drawing/2016/5/14/chartex" xmlns:mc="http://schemas.openxmlformats.org/markup-compatibility/2006" xmlns:aink="http://schemas.microsoft.com/office/drawing/2016/ink" xmlns:am3d="http://schemas.microsoft.com/office/drawing/2017/model3d" xmlns:o="urn:schemas-microsoft-com:office:office" xmlns:r="http://schemas.openxmlformats.org/officeDocument/2006/relationships" xmlns:m="http://schemas.openxmlformats.org/officeDocument/2006/math" xmlns:v="urn:schemas-microsoft-com:vml" xmlns:wp14="http://schemas.microsoft.com/office/word/2010/wordprocessingDrawing" xmlns:wp="http://schemas.openxmlformats.org/drawingml/2006/wordprocessingDrawing" xmlns:w10="urn:schemas-microsoft-com:office:word" xmlns:w="http://schemas.openxmlformats.org/wordprocessingml/2006/main" xmlns:w14="http://schemas.microsoft.com/office/word/2010/wordml" xmlns:w15="http://schemas.microsoft.com/office/word/2012/wordml" xmlns:w16cex="http://schemas.microsoft.com/office/word/2018/wordml/cex" xmlns:w16cid="http://schemas.microsoft.com/office/word/2016/wordml/cid" xmlns:w16="http://schemas.microsoft.com/office/word/2018/wordml" xmlns:w16se="http://schemas.microsoft.com/office/word/2015/wordml/symex" xmlns:wpg="http://schemas.microsoft.com/office/word/2010/wordprocessingGroup" xmlns:wpi="http://schemas.microsoft.com/office/word/2010/wordprocessingInk" xmlns:wne="http://schemas.microsoft.com/office/word/2006/wordml" xmlns:wps="http://schemas.microsoft.com/office/word/2010/wordprocessingShape" mc:Ignorable="w14 w15 w16se w16cid w16 w16cex wp14">
+<w:document xmlns:wpc="http://schemas.microsoft.com/office/word/2010/wordprocessingCanvas" xmlns:cx="http://schemas.microsoft.com/office/drawing/2014/chartex" xmlns:cx1="http://schemas.microsoft.com/office/drawing/2015/9/8/chartex" xmlns:cx2="http://schemas.microsoft.com/office/drawing/2015/10/21/chartex" xmlns:cx3="http://schemas.microsoft.com/office/drawing/2016/5/9/chartex" xmlns:cx4="http://schemas.microsoft.com/office/drawing/2016/5/10/chartex" xmlns:cx5="http://schemas.microsoft.com/office/drawing/2016/5/11/chartex" xmlns:cx6="http://schemas.microsoft.com/office/drawing/2016/5/12/chartex" xmlns:cx7="http://schemas.microsoft.com/office/drawing/2016/5/13/chartex" xmlns:cx8="http://schemas.microsoft.com/office/drawing/2016/5/14/chartex" xmlns:mc="http://schemas.openxmlformats.org/markup-compatibility/2006" xmlns:aink="http://schemas.microsoft.com/office/drawing/2016/ink" xmlns:am3d="http://schemas.microsoft.com/office/drawing/2017/model3d" xmlns:o="urn:schemas-microsoft-com:office:office" xmlns:oel="http://schemas.microsoft.com/office/2019/extlst" xmlns:r="http://schemas.openxmlformats.org/officeDocument/2006/relationships" xmlns:m="http://schemas.openxmlformats.org/officeDocument/2006/math" xmlns:v="urn:schemas-microsoft-com:vml" xmlns:wp14="http://schemas.microsoft.com/office/word/2010/wordprocessingDrawing" xmlns:wp="http://schemas.openxmlformats.org/drawingml/2006/wordprocessingDrawing" xmlns:w10="urn:schemas-microsoft-com:office:word" xmlns:w="http://schemas.openxmlformats.org/wordprocessingml/2006/main" xmlns:w14="http://schemas.microsoft.com/office/word/2010/wordml" xmlns:w15="http://schemas.microsoft.com/office/word/2012/wordml" xmlns:w16cex="http://schemas.microsoft.com/office/word/2018/wordml/cex" xmlns:w16cid="http://schemas.microsoft.com/office/word/2016/wordml/cid" xmlns:w16="http://schemas.microsoft.com/office/word/2018/wordml" xmlns:w16du="http://schemas.microsoft.com/office/word/2023/wordml/word16du" xmlns:w16sdtdh="http://schemas.microsoft.com/office/word/2020/wordml/sdtdatahash" xmlns:w16se="http://schemas.microsoft.com/office/word/2015/wordml/symex" xmlns:wpg="http://schemas.microsoft.com/office/word/2010/wordprocessingGroup" xmlns:wpi="http://schemas.microsoft.com/office/word/2010/wordprocessingInk" xmlns:wne="http://schemas.microsoft.com/office/word/2006/wordml" xmlns:wps="http://schemas.microsoft.com/office/word/2010/wordprocessingShape" mc:Ignorable="w14 w15 w16se w16cid w16 w16cex w16sdtdh w16du wp14">
   <w:body>
     <w:p>
       <w:pPr>
@@ -70,8 +70,13 @@
         </w:rPr>
         <w:tab/>
       </w:r>
-      <w:r>
-        <w:t>kubectl config get-contexts</w:t>
+      <w:proofErr w:type="spellStart"/>
+      <w:r>
+        <w:t>kubectl</w:t>
+      </w:r>
+      <w:proofErr w:type="spellEnd"/>
+      <w:r>
+        <w:t xml:space="preserve"> config get-contexts</w:t>
       </w:r>
     </w:p>
     <w:p>
@@ -111,8 +116,13 @@
         </w:rPr>
         <w:tab/>
       </w:r>
-      <w:r>
-        <w:t xml:space="preserve">kubectl </w:t>
+      <w:proofErr w:type="spellStart"/>
+      <w:r>
+        <w:t>kubectl</w:t>
+      </w:r>
+      <w:proofErr w:type="spellEnd"/>
+      <w:r>
+        <w:t xml:space="preserve"> </w:t>
       </w:r>
       <w:r>
         <w:t>config use-context &lt;K8S_Cluster_Name&gt;</w:t>
@@ -137,12 +147,14 @@
         </w:rPr>
         <w:t xml:space="preserve">הצגת כל ה </w:t>
       </w:r>
+      <w:proofErr w:type="spellStart"/>
       <w:r>
         <w:rPr>
           <w:lang w:val="en-US"/>
         </w:rPr>
         <w:t>NameSpaces</w:t>
       </w:r>
+      <w:proofErr w:type="spellEnd"/>
       <w:r>
         <w:rPr>
           <w:rFonts w:hint="cs"/>
@@ -158,11 +170,19 @@
         </w:rPr>
         <w:tab/>
       </w:r>
-      <w:r>
-        <w:rPr>
-          <w:lang w:val="en-US"/>
-        </w:rPr>
-        <w:t>kubectl get namespaces</w:t>
+      <w:proofErr w:type="spellStart"/>
+      <w:r>
+        <w:rPr>
+          <w:lang w:val="en-US"/>
+        </w:rPr>
+        <w:t>kubectl</w:t>
+      </w:r>
+      <w:proofErr w:type="spellEnd"/>
+      <w:r>
+        <w:rPr>
+          <w:lang w:val="en-US"/>
+        </w:rPr>
+        <w:t xml:space="preserve"> get namespaces</w:t>
       </w:r>
     </w:p>
     <w:p>
@@ -198,12 +218,14 @@
         </w:rPr>
         <w:t xml:space="preserve">-ים תחת </w:t>
       </w:r>
+      <w:proofErr w:type="spellStart"/>
       <w:r>
         <w:rPr>
           <w:lang w:val="en-US"/>
         </w:rPr>
         <w:t>NameSpace</w:t>
       </w:r>
+      <w:proofErr w:type="spellEnd"/>
       <w:r>
         <w:rPr>
           <w:rFonts w:hint="cs"/>
@@ -234,14 +256,33 @@
         </w:rPr>
         <w:tab/>
       </w:r>
-      <w:r>
-        <w:t xml:space="preserve">kubectl </w:t>
-      </w:r>
-      <w:r>
-        <w:rPr>
-          <w:lang w:val="en-US"/>
-        </w:rPr>
-        <w:t>get pods -n &lt;NameSpace&gt;</w:t>
+      <w:proofErr w:type="spellStart"/>
+      <w:r>
+        <w:t>kubectl</w:t>
+      </w:r>
+      <w:proofErr w:type="spellEnd"/>
+      <w:r>
+        <w:t xml:space="preserve"> </w:t>
+      </w:r>
+      <w:r>
+        <w:rPr>
+          <w:lang w:val="en-US"/>
+        </w:rPr>
+        <w:t>get pods -n &lt;</w:t>
+      </w:r>
+      <w:proofErr w:type="spellStart"/>
+      <w:r>
+        <w:rPr>
+          <w:lang w:val="en-US"/>
+        </w:rPr>
+        <w:t>NameSpace</w:t>
+      </w:r>
+      <w:proofErr w:type="spellEnd"/>
+      <w:r>
+        <w:rPr>
+          <w:lang w:val="en-US"/>
+        </w:rPr>
+        <w:t>&gt;</w:t>
       </w:r>
       <w:r>
         <w:rPr>
@@ -304,11 +345,47 @@
         </w:rPr>
         <w:tab/>
       </w:r>
-      <w:r>
-        <w:rPr>
-          <w:lang w:val="en-US"/>
-        </w:rPr>
-        <w:t>kubectl logs &lt;PodName&gt; -n &lt;NameSpace&gt; --follow</w:t>
+      <w:proofErr w:type="spellStart"/>
+      <w:r>
+        <w:rPr>
+          <w:lang w:val="en-US"/>
+        </w:rPr>
+        <w:t>kubectl</w:t>
+      </w:r>
+      <w:proofErr w:type="spellEnd"/>
+      <w:r>
+        <w:rPr>
+          <w:lang w:val="en-US"/>
+        </w:rPr>
+        <w:t xml:space="preserve"> logs &lt;</w:t>
+      </w:r>
+      <w:proofErr w:type="spellStart"/>
+      <w:r>
+        <w:rPr>
+          <w:lang w:val="en-US"/>
+        </w:rPr>
+        <w:t>PodName</w:t>
+      </w:r>
+      <w:proofErr w:type="spellEnd"/>
+      <w:r>
+        <w:rPr>
+          <w:lang w:val="en-US"/>
+        </w:rPr>
+        <w:t>&gt; -n &lt;</w:t>
+      </w:r>
+      <w:proofErr w:type="spellStart"/>
+      <w:r>
+        <w:rPr>
+          <w:lang w:val="en-US"/>
+        </w:rPr>
+        <w:t>NameSpace</w:t>
+      </w:r>
+      <w:proofErr w:type="spellEnd"/>
+      <w:r>
+        <w:rPr>
+          <w:lang w:val="en-US"/>
+        </w:rPr>
+        <w:t>&gt; --follow</w:t>
       </w:r>
     </w:p>
     <w:p>
@@ -351,11 +428,61 @@
         </w:rPr>
         <w:tab/>
       </w:r>
-      <w:r>
-        <w:rPr>
-          <w:lang w:val="en-US"/>
-        </w:rPr>
-        <w:t>kubectl describe &lt;ResourceType&gt; &lt;ResourceName&gt; -n &lt;NameSpace&gt;</w:t>
+      <w:proofErr w:type="spellStart"/>
+      <w:r>
+        <w:rPr>
+          <w:lang w:val="en-US"/>
+        </w:rPr>
+        <w:t>kubectl</w:t>
+      </w:r>
+      <w:proofErr w:type="spellEnd"/>
+      <w:r>
+        <w:rPr>
+          <w:lang w:val="en-US"/>
+        </w:rPr>
+        <w:t xml:space="preserve"> describe &lt;</w:t>
+      </w:r>
+      <w:proofErr w:type="spellStart"/>
+      <w:r>
+        <w:rPr>
+          <w:lang w:val="en-US"/>
+        </w:rPr>
+        <w:t>ResourceType</w:t>
+      </w:r>
+      <w:proofErr w:type="spellEnd"/>
+      <w:r>
+        <w:rPr>
+          <w:lang w:val="en-US"/>
+        </w:rPr>
+        <w:t>&gt; &lt;</w:t>
+      </w:r>
+      <w:proofErr w:type="spellStart"/>
+      <w:r>
+        <w:rPr>
+          <w:lang w:val="en-US"/>
+        </w:rPr>
+        <w:t>ResourceName</w:t>
+      </w:r>
+      <w:proofErr w:type="spellEnd"/>
+      <w:r>
+        <w:rPr>
+          <w:lang w:val="en-US"/>
+        </w:rPr>
+        <w:t>&gt; -n &lt;</w:t>
+      </w:r>
+      <w:proofErr w:type="spellStart"/>
+      <w:r>
+        <w:rPr>
+          <w:lang w:val="en-US"/>
+        </w:rPr>
+        <w:t>NameSpace</w:t>
+      </w:r>
+      <w:proofErr w:type="spellEnd"/>
+      <w:r>
+        <w:rPr>
+          <w:lang w:val="en-US"/>
+        </w:rPr>
+        <w:t>&gt;</w:t>
       </w:r>
     </w:p>
     <w:p>
@@ -402,8 +529,29 @@
         </w:rPr>
         <w:tab/>
       </w:r>
-      <w:r>
-        <w:t>kubectl exec -it &lt;PodName&gt; -n &lt;NameSpace&gt; -- /bin/bash</w:t>
+      <w:proofErr w:type="spellStart"/>
+      <w:r>
+        <w:t>kubectl</w:t>
+      </w:r>
+      <w:proofErr w:type="spellEnd"/>
+      <w:r>
+        <w:t xml:space="preserve"> exec -it &lt;</w:t>
+      </w:r>
+      <w:proofErr w:type="spellStart"/>
+      <w:r>
+        <w:t>PodName</w:t>
+      </w:r>
+      <w:proofErr w:type="spellEnd"/>
+      <w:r>
+        <w:t>&gt; -n &lt;</w:t>
+      </w:r>
+      <w:proofErr w:type="spellStart"/>
+      <w:r>
+        <w:t>NameSpace</w:t>
+      </w:r>
+      <w:proofErr w:type="spellEnd"/>
+      <w:r>
+        <w:t>&gt; -- /bin/bash</w:t>
       </w:r>
     </w:p>
     <w:p>
@@ -422,9 +570,11 @@
         </w:rPr>
         <w:t xml:space="preserve">לבצע פריסה על פי </w:t>
       </w:r>
+      <w:proofErr w:type="spellStart"/>
       <w:r>
         <w:t>Kubernetes.yaml</w:t>
       </w:r>
+      <w:proofErr w:type="spellEnd"/>
       <w:r>
         <w:rPr>
           <w:rFonts w:hint="cs"/>
@@ -435,8 +585,16 @@
       </w:r>
       <w:r>
         <w:tab/>
-        <w:t xml:space="preserve">kubectl apply -f </w:t>
-      </w:r>
+      </w:r>
+      <w:proofErr w:type="spellStart"/>
+      <w:r>
+        <w:t>kubectl</w:t>
+      </w:r>
+      <w:proofErr w:type="spellEnd"/>
+      <w:r>
+        <w:t xml:space="preserve"> apply -f </w:t>
+      </w:r>
+      <w:proofErr w:type="spellStart"/>
       <w:r>
         <w:rPr>
           <w:b/>
@@ -446,7 +604,19 @@
         <w:t>Name</w:t>
       </w:r>
       <w:r>
-        <w:t>.yaml -n &lt;NameSpace&gt;</w:t>
+        <w:t>.yaml</w:t>
+      </w:r>
+      <w:proofErr w:type="spellEnd"/>
+      <w:r>
+        <w:t xml:space="preserve"> -n &lt;</w:t>
+      </w:r>
+      <w:proofErr w:type="spellStart"/>
+      <w:r>
+        <w:t>NameSpace</w:t>
+      </w:r>
+      <w:proofErr w:type="spellEnd"/>
+      <w:r>
+        <w:t>&gt;</w:t>
       </w:r>
     </w:p>
     <w:p>
@@ -482,8 +652,29 @@
         </w:rPr>
         <w:tab/>
       </w:r>
-      <w:r>
-        <w:t>kubectl top pod &lt;PodName&gt; -n &lt;NameSpace&gt;</w:t>
+      <w:proofErr w:type="spellStart"/>
+      <w:r>
+        <w:t>kubectl</w:t>
+      </w:r>
+      <w:proofErr w:type="spellEnd"/>
+      <w:r>
+        <w:t xml:space="preserve"> top pod &lt;</w:t>
+      </w:r>
+      <w:proofErr w:type="spellStart"/>
+      <w:r>
+        <w:t>PodName</w:t>
+      </w:r>
+      <w:proofErr w:type="spellEnd"/>
+      <w:r>
+        <w:t>&gt; -n &lt;</w:t>
+      </w:r>
+      <w:proofErr w:type="spellStart"/>
+      <w:r>
+        <w:t>NameSpace</w:t>
+      </w:r>
+      <w:proofErr w:type="spellEnd"/>
+      <w:r>
+        <w:t>&gt;</w:t>
       </w:r>
     </w:p>
     <w:p>
@@ -519,18 +710,60 @@
         </w:rPr>
         <w:tab/>
       </w:r>
-      <w:r>
-        <w:t xml:space="preserve">kubectl get jobs &lt;JobName&gt; -n </w:t>
-      </w:r>
-      <w:r>
-        <w:t>&lt;NameSpace&gt;</w:t>
+      <w:proofErr w:type="spellStart"/>
+      <w:r>
+        <w:t>kubectl</w:t>
+      </w:r>
+      <w:proofErr w:type="spellEnd"/>
+      <w:r>
+        <w:t xml:space="preserve"> get jobs &lt;</w:t>
+      </w:r>
+      <w:proofErr w:type="spellStart"/>
+      <w:r>
+        <w:t>JobName</w:t>
+      </w:r>
+      <w:proofErr w:type="spellEnd"/>
+      <w:r>
+        <w:t xml:space="preserve">&gt; -n </w:t>
+      </w:r>
+      <w:r>
+        <w:t>&lt;</w:t>
+      </w:r>
+      <w:proofErr w:type="spellStart"/>
+      <w:r>
+        <w:t>NameSpace</w:t>
+      </w:r>
+      <w:proofErr w:type="spellEnd"/>
+      <w:r>
+        <w:t>&gt;</w:t>
       </w:r>
       <w:r>
         <w:t xml:space="preserve"> </w:t>
       </w:r>
       <w:r>
-        <w:t>-o json | jq '.status.conditions</w:t>
-      </w:r>
+        <w:t xml:space="preserve">-o </w:t>
+      </w:r>
+      <w:proofErr w:type="spellStart"/>
+      <w:r>
+        <w:t>json</w:t>
+      </w:r>
+      <w:proofErr w:type="spellEnd"/>
+      <w:r>
+        <w:t xml:space="preserve"> | </w:t>
+      </w:r>
+      <w:proofErr w:type="spellStart"/>
+      <w:r>
+        <w:t>jq</w:t>
+      </w:r>
+      <w:proofErr w:type="spellEnd"/>
+      <w:r>
+        <w:t xml:space="preserve"> '.</w:t>
+      </w:r>
+      <w:proofErr w:type="spellStart"/>
+      <w:r>
+        <w:t>status.conditions</w:t>
+      </w:r>
+      <w:proofErr w:type="spellEnd"/>
       <w:r>
         <w:rPr>
           <w:rFonts w:cs="Arial"/>
@@ -554,9 +787,11 @@
         </w:rPr>
         <w:t xml:space="preserve">שליפת ה </w:t>
       </w:r>
+      <w:proofErr w:type="spellStart"/>
       <w:r>
         <w:t>Kubernetes.yaml</w:t>
       </w:r>
+      <w:proofErr w:type="spellEnd"/>
       <w:r>
         <w:rPr>
           <w:rFonts w:hint="cs"/>
@@ -584,9 +819,39 @@
         </w:tabs>
         <w:ind w:left="-897" w:right="-993"/>
       </w:pPr>
-      <w:r>
-        <w:t xml:space="preserve">kubectl get deployment &lt;DeploymentName&gt; -n &lt;NameSpace&gt; -o yaml &gt; </w:t>
-      </w:r>
+      <w:proofErr w:type="spellStart"/>
+      <w:r>
+        <w:t>kubectl</w:t>
+      </w:r>
+      <w:proofErr w:type="spellEnd"/>
+      <w:r>
+        <w:t xml:space="preserve"> get deployment &lt;</w:t>
+      </w:r>
+      <w:proofErr w:type="spellStart"/>
+      <w:r>
+        <w:t>DeploymentName</w:t>
+      </w:r>
+      <w:proofErr w:type="spellEnd"/>
+      <w:r>
+        <w:t>&gt; -n &lt;</w:t>
+      </w:r>
+      <w:proofErr w:type="spellStart"/>
+      <w:r>
+        <w:t>NameSpace</w:t>
+      </w:r>
+      <w:proofErr w:type="spellEnd"/>
+      <w:r>
+        <w:t xml:space="preserve">&gt; -o </w:t>
+      </w:r>
+      <w:proofErr w:type="spellStart"/>
+      <w:r>
+        <w:t>yaml</w:t>
+      </w:r>
+      <w:proofErr w:type="spellEnd"/>
+      <w:r>
+        <w:t xml:space="preserve"> &gt; </w:t>
+      </w:r>
+      <w:proofErr w:type="spellStart"/>
       <w:r>
         <w:rPr>
           <w:b/>
@@ -598,6 +863,7 @@
       <w:r>
         <w:t>yaml</w:t>
       </w:r>
+      <w:proofErr w:type="spellEnd"/>
     </w:p>
     <w:p>
       <w:pPr>
@@ -634,7 +900,25 @@
           <w:rtl/>
           <w:lang w:val="en-US"/>
         </w:rPr>
-        <w:t xml:space="preserve">-ים בסביבה מסויימת על פי </w:t>
+        <w:t xml:space="preserve">-ים בסביבה </w:t>
+      </w:r>
+      <w:proofErr w:type="spellStart"/>
+      <w:r>
+        <w:rPr>
+          <w:rFonts w:hint="cs"/>
+          <w:rtl/>
+          <w:lang w:val="en-US"/>
+        </w:rPr>
+        <w:t>מסויימת</w:t>
+      </w:r>
+      <w:proofErr w:type="spellEnd"/>
+      <w:r>
+        <w:rPr>
+          <w:rFonts w:hint="cs"/>
+          <w:rtl/>
+          <w:lang w:val="en-US"/>
+        </w:rPr>
+        <w:t xml:space="preserve"> על פי </w:t>
       </w:r>
       <w:r>
         <w:rPr>
@@ -667,7 +951,21 @@
         <w:rPr>
           <w:lang w:val="en-US"/>
         </w:rPr>
-        <w:t xml:space="preserve">FOR /F %G IN ('kubectl get pods -n </w:t>
+        <w:t>FOR /F %G IN ('</w:t>
+      </w:r>
+      <w:proofErr w:type="spellStart"/>
+      <w:r>
+        <w:rPr>
+          <w:lang w:val="en-US"/>
+        </w:rPr>
+        <w:t>kubectl</w:t>
+      </w:r>
+      <w:proofErr w:type="spellEnd"/>
+      <w:r>
+        <w:rPr>
+          <w:lang w:val="en-US"/>
+        </w:rPr>
+        <w:t xml:space="preserve"> get pods -n </w:t>
       </w:r>
       <w:r>
         <w:rPr>
@@ -679,7 +977,21 @@
         <w:rPr>
           <w:lang w:val="en-US"/>
         </w:rPr>
-        <w:t xml:space="preserve"> -o name ^| findstr </w:t>
+        <w:t xml:space="preserve"> -o name ^| </w:t>
+      </w:r>
+      <w:proofErr w:type="spellStart"/>
+      <w:r>
+        <w:rPr>
+          <w:lang w:val="en-US"/>
+        </w:rPr>
+        <w:t>findstr</w:t>
+      </w:r>
+      <w:proofErr w:type="spellEnd"/>
+      <w:r>
+        <w:rPr>
+          <w:lang w:val="en-US"/>
+        </w:rPr>
+        <w:t xml:space="preserve"> </w:t>
       </w:r>
       <w:r>
         <w:rPr>
@@ -691,7 +1003,21 @@
         <w:rPr>
           <w:lang w:val="en-US"/>
         </w:rPr>
-        <w:t>') DO "kubectl delete %G"</w:t>
+        <w:t>') DO "</w:t>
+      </w:r>
+      <w:proofErr w:type="spellStart"/>
+      <w:r>
+        <w:rPr>
+          <w:lang w:val="en-US"/>
+        </w:rPr>
+        <w:t>kubectl</w:t>
+      </w:r>
+      <w:proofErr w:type="spellEnd"/>
+      <w:r>
+        <w:rPr>
+          <w:lang w:val="en-US"/>
+        </w:rPr>
+        <w:t xml:space="preserve"> delete %G"</w:t>
       </w:r>
     </w:p>
     <w:p>
@@ -712,7 +1038,25 @@
           <w:rtl/>
           <w:lang w:val="en-US"/>
         </w:rPr>
-        <w:t xml:space="preserve">רשימת ממויינת של כל ה </w:t>
+        <w:t xml:space="preserve">רשימת </w:t>
+      </w:r>
+      <w:proofErr w:type="spellStart"/>
+      <w:r>
+        <w:rPr>
+          <w:rFonts w:hint="cs"/>
+          <w:rtl/>
+          <w:lang w:val="en-US"/>
+        </w:rPr>
+        <w:t>ממויינת</w:t>
+      </w:r>
+      <w:proofErr w:type="spellEnd"/>
+      <w:r>
+        <w:rPr>
+          <w:rFonts w:hint="cs"/>
+          <w:rtl/>
+          <w:lang w:val="en-US"/>
+        </w:rPr>
+        <w:t xml:space="preserve"> של כל ה </w:t>
       </w:r>
       <w:r>
         <w:rPr>
@@ -781,11 +1125,19 @@
           <w:lang w:val="en-US"/>
         </w:rPr>
       </w:pPr>
-      <w:r>
-        <w:rPr>
-          <w:lang w:val="en-US"/>
-        </w:rPr>
-        <w:t>Kubectl top pods -A –no-headers | sed “s/Mi//g” | sort -g -k4</w:t>
+      <w:proofErr w:type="spellStart"/>
+      <w:r>
+        <w:rPr>
+          <w:lang w:val="en-US"/>
+        </w:rPr>
+        <w:t>Kubectl</w:t>
+      </w:r>
+      <w:proofErr w:type="spellEnd"/>
+      <w:r>
+        <w:rPr>
+          <w:lang w:val="en-US"/>
+        </w:rPr>
+        <w:t xml:space="preserve"> top pods -A –no-headers | sed “s/Mi//g” | sort -g -k4</w:t>
       </w:r>
     </w:p>
     <w:p>
@@ -836,12 +1188,14 @@
         </w:rPr>
         <w:t xml:space="preserve"> כלשהו והאם יש להם מילה כלשהי ב </w:t>
       </w:r>
+      <w:proofErr w:type="spellStart"/>
       <w:r>
         <w:rPr>
           <w:lang w:val="en-US"/>
         </w:rPr>
         <w:t>yaml</w:t>
       </w:r>
+      <w:proofErr w:type="spellEnd"/>
       <w:r>
         <w:rPr>
           <w:rFonts w:hint="cs"/>
@@ -861,11 +1215,19 @@
           <w:lang w:val="en-US"/>
         </w:rPr>
       </w:pPr>
-      <w:r>
-        <w:rPr>
-          <w:lang w:val="en-US"/>
-        </w:rPr>
-        <w:t>Kubectl get deploy</w:t>
+      <w:proofErr w:type="spellStart"/>
+      <w:r>
+        <w:rPr>
+          <w:lang w:val="en-US"/>
+        </w:rPr>
+        <w:t>Kubectl</w:t>
+      </w:r>
+      <w:proofErr w:type="spellEnd"/>
+      <w:r>
+        <w:rPr>
+          <w:lang w:val="en-US"/>
+        </w:rPr>
+        <w:t xml:space="preserve"> get deploy</w:t>
       </w:r>
       <w:r>
         <w:rPr>
@@ -880,14 +1242,9 @@
           <w:color w:val="FF0000"/>
           <w:lang w:val="en-US"/>
         </w:rPr>
-        <w:t xml:space="preserve"> &lt;NameSpace&gt;</w:t>
-      </w:r>
-      <w:r>
-        <w:rPr>
-          <w:lang w:val="en-US"/>
-        </w:rPr>
-        <w:t xml:space="preserve"> --no-headers | awk {‘print $1’} | xargs -I {} sh -c “if kubectl get deploy -n </w:t>
-      </w:r>
+        <w:t xml:space="preserve"> &lt;</w:t>
+      </w:r>
+      <w:proofErr w:type="spellStart"/>
       <w:r>
         <w:rPr>
           <w:b/>
@@ -895,14 +1252,9 @@
           <w:color w:val="FF0000"/>
           <w:lang w:val="en-US"/>
         </w:rPr>
-        <w:t xml:space="preserve">&lt;NameSpace&gt; </w:t>
-      </w:r>
-      <w:r>
-        <w:rPr>
-          <w:lang w:val="en-US"/>
-        </w:rPr>
-        <w:t xml:space="preserve">{} -o yaml | grep </w:t>
-      </w:r>
+        <w:t>NameSpace</w:t>
+      </w:r>
+      <w:proofErr w:type="spellEnd"/>
       <w:r>
         <w:rPr>
           <w:b/>
@@ -910,6 +1262,112 @@
           <w:color w:val="FF0000"/>
           <w:lang w:val="en-US"/>
         </w:rPr>
+        <w:t>&gt;</w:t>
+      </w:r>
+      <w:r>
+        <w:rPr>
+          <w:lang w:val="en-US"/>
+        </w:rPr>
+        <w:t xml:space="preserve"> --no-headers | awk {‘print $1’} | </w:t>
+      </w:r>
+      <w:proofErr w:type="spellStart"/>
+      <w:r>
+        <w:rPr>
+          <w:lang w:val="en-US"/>
+        </w:rPr>
+        <w:t>xargs</w:t>
+      </w:r>
+      <w:proofErr w:type="spellEnd"/>
+      <w:r>
+        <w:rPr>
+          <w:lang w:val="en-US"/>
+        </w:rPr>
+        <w:t xml:space="preserve"> -I {} </w:t>
+      </w:r>
+      <w:proofErr w:type="spellStart"/>
+      <w:r>
+        <w:rPr>
+          <w:lang w:val="en-US"/>
+        </w:rPr>
+        <w:t>sh</w:t>
+      </w:r>
+      <w:proofErr w:type="spellEnd"/>
+      <w:r>
+        <w:rPr>
+          <w:lang w:val="en-US"/>
+        </w:rPr>
+        <w:t xml:space="preserve"> -c “if </w:t>
+      </w:r>
+      <w:proofErr w:type="spellStart"/>
+      <w:r>
+        <w:rPr>
+          <w:lang w:val="en-US"/>
+        </w:rPr>
+        <w:t>kubectl</w:t>
+      </w:r>
+      <w:proofErr w:type="spellEnd"/>
+      <w:r>
+        <w:rPr>
+          <w:lang w:val="en-US"/>
+        </w:rPr>
+        <w:t xml:space="preserve"> get deploy -n </w:t>
+      </w:r>
+      <w:r>
+        <w:rPr>
+          <w:b/>
+          <w:bCs/>
+          <w:color w:val="FF0000"/>
+          <w:lang w:val="en-US"/>
+        </w:rPr>
+        <w:t>&lt;</w:t>
+      </w:r>
+      <w:proofErr w:type="spellStart"/>
+      <w:r>
+        <w:rPr>
+          <w:b/>
+          <w:bCs/>
+          <w:color w:val="FF0000"/>
+          <w:lang w:val="en-US"/>
+        </w:rPr>
+        <w:t>NameSpace</w:t>
+      </w:r>
+      <w:proofErr w:type="spellEnd"/>
+      <w:r>
+        <w:rPr>
+          <w:b/>
+          <w:bCs/>
+          <w:color w:val="FF0000"/>
+          <w:lang w:val="en-US"/>
+        </w:rPr>
+        <w:t xml:space="preserve">&gt; </w:t>
+      </w:r>
+      <w:r>
+        <w:rPr>
+          <w:lang w:val="en-US"/>
+        </w:rPr>
+        <w:t xml:space="preserve">{} -o </w:t>
+      </w:r>
+      <w:proofErr w:type="spellStart"/>
+      <w:r>
+        <w:rPr>
+          <w:lang w:val="en-US"/>
+        </w:rPr>
+        <w:t>yaml</w:t>
+      </w:r>
+      <w:proofErr w:type="spellEnd"/>
+      <w:r>
+        <w:rPr>
+          <w:lang w:val="en-US"/>
+        </w:rPr>
+        <w:t xml:space="preserve"> | grep </w:t>
+      </w:r>
+      <w:r>
+        <w:rPr>
+          <w:b/>
+          <w:bCs/>
+          <w:color w:val="FF0000"/>
+          <w:lang w:val="en-US"/>
+        </w:rPr>
         <w:t>WORD</w:t>
       </w:r>
       <w:r>
@@ -946,12 +1404,14 @@
         </w:rPr>
         <w:t xml:space="preserve">הצגת פקודת ה </w:t>
       </w:r>
+      <w:proofErr w:type="spellStart"/>
       <w:r>
         <w:rPr>
           <w:lang w:val="en-US"/>
         </w:rPr>
         <w:t>cURL</w:t>
       </w:r>
+      <w:proofErr w:type="spellEnd"/>
       <w:r>
         <w:rPr>
           <w:rFonts w:hint="cs"/>
@@ -960,12 +1420,14 @@
         </w:rPr>
         <w:t xml:space="preserve"> שמתבצעת מאחורי הקלעים בעת ביצוע פקודת ה </w:t>
       </w:r>
+      <w:proofErr w:type="spellStart"/>
       <w:r>
         <w:rPr>
           <w:lang w:val="en-US"/>
         </w:rPr>
         <w:t>kubectl</w:t>
       </w:r>
+      <w:proofErr w:type="spellEnd"/>
       <w:r>
         <w:rPr>
           <w:rFonts w:hint="cs"/>
@@ -980,26 +1442,141 @@
         <w:tabs>
           <w:tab w:val="right" w:pos="4206"/>
         </w:tabs>
-        <w:ind w:left="-896" w:right="-992"/>
+        <w:ind w:left="-897" w:right="-993"/>
+        <w:rPr>
+          <w:lang w:val="en-US"/>
+        </w:rPr>
+      </w:pPr>
+      <w:proofErr w:type="spellStart"/>
+      <w:r>
+        <w:rPr>
+          <w:lang w:val="en-US"/>
+        </w:rPr>
+        <w:t>Kubectl</w:t>
+      </w:r>
+      <w:proofErr w:type="spellEnd"/>
+      <w:r>
+        <w:rPr>
+          <w:lang w:val="en-US"/>
+        </w:rPr>
+        <w:t xml:space="preserve"> get pods -n dev - l app=</w:t>
+      </w:r>
+      <w:proofErr w:type="spellStart"/>
+      <w:r>
+        <w:rPr>
+          <w:lang w:val="en-US"/>
+        </w:rPr>
+        <w:t>ui</w:t>
+      </w:r>
+      <w:proofErr w:type="spellEnd"/>
+      <w:r>
+        <w:rPr>
+          <w:lang w:val="en-US"/>
+        </w:rPr>
+        <w:t xml:space="preserve"> </w:t>
+      </w:r>
+      <w:r>
         <w:rPr>
           <w:b/>
           <w:bCs/>
           <w:lang w:val="en-US"/>
         </w:rPr>
-      </w:pPr>
-      <w:r>
-        <w:rPr>
-          <w:lang w:val="en-US"/>
-        </w:rPr>
-        <w:t xml:space="preserve">Kubectl get pods -n dev - l app=ui </w:t>
-      </w:r>
-      <w:r>
-        <w:rPr>
-          <w:b/>
-          <w:bCs/>
-          <w:lang w:val="en-US"/>
-        </w:rPr>
         <w:t>--v=8</w:t>
+      </w:r>
+    </w:p>
+    <w:p>
+      <w:pPr>
+        <w:tabs>
+          <w:tab w:val="right" w:pos="4206"/>
+        </w:tabs>
+        <w:bidi/>
+        <w:ind w:left="-897" w:right="-993"/>
+        <w:rPr>
+          <w:rFonts w:hint="cs"/>
+          <w:rtl/>
+          <w:lang w:val="en-US"/>
+        </w:rPr>
+      </w:pPr>
+      <w:r>
+        <w:rPr>
+          <w:rFonts w:hint="cs"/>
+          <w:rtl/>
+          <w:lang w:val="en-US"/>
+        </w:rPr>
+        <w:t xml:space="preserve">הצגת ה </w:t>
+      </w:r>
+      <w:r>
+        <w:rPr>
+          <w:lang w:val="en-US"/>
+        </w:rPr>
+        <w:t>memory limit</w:t>
+      </w:r>
+      <w:r>
+        <w:rPr>
+          <w:rFonts w:hint="cs"/>
+          <w:rtl/>
+          <w:lang w:val="en-US"/>
+        </w:rPr>
+        <w:t xml:space="preserve"> מתוך </w:t>
+      </w:r>
+      <w:r>
+        <w:rPr>
+          <w:lang w:val="en-US"/>
+        </w:rPr>
+        <w:t>container</w:t>
+      </w:r>
+      <w:r>
+        <w:rPr>
+          <w:rFonts w:hint="cs"/>
+          <w:rtl/>
+          <w:lang w:val="en-US"/>
+        </w:rPr>
+        <w:t>:</w:t>
+      </w:r>
+    </w:p>
+    <w:p>
+      <w:pPr>
+        <w:tabs>
+          <w:tab w:val="right" w:pos="4206"/>
+        </w:tabs>
+        <w:ind w:left="-896" w:right="-992"/>
+        <w:rPr>
+          <w:lang w:val="en-US"/>
+        </w:rPr>
+      </w:pPr>
+      <w:r>
+        <w:rPr>
+          <w:lang w:val="en-US"/>
+        </w:rPr>
+        <w:t>cat /sys/fs/</w:t>
+      </w:r>
+      <w:proofErr w:type="spellStart"/>
+      <w:r>
+        <w:rPr>
+          <w:lang w:val="en-US"/>
+        </w:rPr>
+        <w:t>cgroup</w:t>
+      </w:r>
+      <w:proofErr w:type="spellEnd"/>
+      <w:r>
+        <w:rPr>
+          <w:lang w:val="en-US"/>
+        </w:rPr>
+        <w:t>/memory/</w:t>
+      </w:r>
+      <w:proofErr w:type="spellStart"/>
+      <w:r>
+        <w:rPr>
+          <w:lang w:val="en-US"/>
+        </w:rPr>
+        <w:t>memory.limit_in_bytes</w:t>
+      </w:r>
+      <w:proofErr w:type="spellEnd"/>
+      <w:r>
+        <w:rPr>
+          <w:lang w:val="en-US"/>
+        </w:rPr>
+        <w:t xml:space="preserve"> | awk {'print $1 / 1024 / 1024 / 1024'}</w:t>
       </w:r>
     </w:p>
     <w:p>
@@ -1229,6 +1806,7 @@
         </w:rPr>
         <w:t xml:space="preserve">Open </w:t>
       </w:r>
+      <w:proofErr w:type="spellStart"/>
       <w:r>
         <w:rPr>
           <w:b/>
@@ -1237,11 +1815,26 @@
         </w:rPr>
         <w:t>Powershell</w:t>
       </w:r>
-      <w:r>
-        <w:rPr>
-          <w:lang w:val="en-US"/>
-        </w:rPr>
-        <w:t xml:space="preserve"> and run the following command (By default the username is “azureuser”):</w:t>
+      <w:proofErr w:type="spellEnd"/>
+      <w:r>
+        <w:rPr>
+          <w:lang w:val="en-US"/>
+        </w:rPr>
+        <w:t xml:space="preserve"> and run the following command (By default the username is “</w:t>
+      </w:r>
+      <w:proofErr w:type="spellStart"/>
+      <w:r>
+        <w:rPr>
+          <w:lang w:val="en-US"/>
+        </w:rPr>
+        <w:t>azureuser</w:t>
+      </w:r>
+      <w:proofErr w:type="spellEnd"/>
+      <w:r>
+        <w:rPr>
+          <w:lang w:val="en-US"/>
+        </w:rPr>
+        <w:t>”):</w:t>
       </w:r>
     </w:p>
     <w:p>
@@ -1256,7 +1849,21 @@
         <w:rPr>
           <w:lang w:val="en-US"/>
         </w:rPr>
-        <w:t xml:space="preserve">Az vm user update </w:t>
+        <w:t xml:space="preserve">Az </w:t>
+      </w:r>
+      <w:proofErr w:type="spellStart"/>
+      <w:r>
+        <w:rPr>
+          <w:lang w:val="en-US"/>
+        </w:rPr>
+        <w:t>vm</w:t>
+      </w:r>
+      <w:proofErr w:type="spellEnd"/>
+      <w:r>
+        <w:rPr>
+          <w:lang w:val="en-US"/>
+        </w:rPr>
+        <w:t xml:space="preserve"> user update </w:t>
       </w:r>
       <w:r>
         <w:rPr>
@@ -1268,7 +1875,63 @@
         <w:rPr>
           <w:lang w:val="en-US"/>
         </w:rPr>
-        <w:t>resource-group &lt;ResourceGroupName&gt; --name &lt;AKS_NodeName&gt; --username &lt;username&gt; --ssh-key-value &lt;Path_To_”id_rsa.pub”_file&gt;</w:t>
+        <w:t>resource-group &lt;</w:t>
+      </w:r>
+      <w:proofErr w:type="spellStart"/>
+      <w:r>
+        <w:rPr>
+          <w:lang w:val="en-US"/>
+        </w:rPr>
+        <w:t>ResourceGroupName</w:t>
+      </w:r>
+      <w:proofErr w:type="spellEnd"/>
+      <w:r>
+        <w:rPr>
+          <w:lang w:val="en-US"/>
+        </w:rPr>
+        <w:t>&gt; --name &lt;</w:t>
+      </w:r>
+      <w:proofErr w:type="spellStart"/>
+      <w:r>
+        <w:rPr>
+          <w:lang w:val="en-US"/>
+        </w:rPr>
+        <w:t>AKS_NodeName</w:t>
+      </w:r>
+      <w:proofErr w:type="spellEnd"/>
+      <w:r>
+        <w:rPr>
+          <w:lang w:val="en-US"/>
+        </w:rPr>
+        <w:t>&gt; --username &lt;username&gt; --ssh-key-value &lt;</w:t>
+      </w:r>
+      <w:proofErr w:type="spellStart"/>
+      <w:r>
+        <w:rPr>
+          <w:lang w:val="en-US"/>
+        </w:rPr>
+        <w:t>Path_To</w:t>
+      </w:r>
+      <w:proofErr w:type="gramStart"/>
+      <w:r>
+        <w:rPr>
+          <w:lang w:val="en-US"/>
+        </w:rPr>
+        <w:t>_”id_rsa.pub</w:t>
+      </w:r>
+      <w:proofErr w:type="gramEnd"/>
+      <w:r>
+        <w:rPr>
+          <w:lang w:val="en-US"/>
+        </w:rPr>
+        <w:t>”_file</w:t>
+      </w:r>
+      <w:proofErr w:type="spellEnd"/>
+      <w:r>
+        <w:rPr>
+          <w:lang w:val="en-US"/>
+        </w:rPr>
+        <w:t>&gt;</w:t>
       </w:r>
     </w:p>
     <w:p>
@@ -1347,12 +2010,35 @@
           <w:lang w:val="en-US"/>
         </w:rPr>
       </w:pPr>
-      <w:r>
-        <w:rPr>
-          <w:lang w:val="en-US"/>
-        </w:rPr>
-        <w:t>kubectl run --generator=run-pod/v1 -it --rm aks-ssh --image=</w:t>
-      </w:r>
+      <w:proofErr w:type="spellStart"/>
+      <w:r>
+        <w:rPr>
+          <w:lang w:val="en-US"/>
+        </w:rPr>
+        <w:t>kubectl</w:t>
+      </w:r>
+      <w:proofErr w:type="spellEnd"/>
+      <w:r>
+        <w:rPr>
+          <w:lang w:val="en-US"/>
+        </w:rPr>
+        <w:t xml:space="preserve"> run --generator=run-pod/v1 -it --rm </w:t>
+      </w:r>
+      <w:proofErr w:type="spellStart"/>
+      <w:r>
+        <w:rPr>
+          <w:lang w:val="en-US"/>
+        </w:rPr>
+        <w:t>aks</w:t>
+      </w:r>
+      <w:proofErr w:type="spellEnd"/>
+      <w:r>
+        <w:rPr>
+          <w:lang w:val="en-US"/>
+        </w:rPr>
+        <w:t>-ssh --image=</w:t>
+      </w:r>
+      <w:proofErr w:type="spellStart"/>
       <w:r>
         <w:rPr>
           <w:lang w:val="en-US"/>
@@ -1365,6 +2051,7 @@
         </w:rPr>
         <w:t>ebian</w:t>
       </w:r>
+      <w:proofErr w:type="spellEnd"/>
     </w:p>
     <w:p>
       <w:pPr>
@@ -1385,7 +2072,21 @@
         <w:rPr>
           <w:lang w:val="en-US"/>
         </w:rPr>
-        <w:t>After the Pod’s shell opened, update apt-get and install openssh with the following command:</w:t>
+        <w:t xml:space="preserve">After the Pod’s shell opened, update apt-get and install </w:t>
+      </w:r>
+      <w:proofErr w:type="spellStart"/>
+      <w:r>
+        <w:rPr>
+          <w:lang w:val="en-US"/>
+        </w:rPr>
+        <w:t>openssh</w:t>
+      </w:r>
+      <w:proofErr w:type="spellEnd"/>
+      <w:r>
+        <w:rPr>
+          <w:lang w:val="en-US"/>
+        </w:rPr>
+        <w:t xml:space="preserve"> with the following command:</w:t>
       </w:r>
     </w:p>
     <w:p>
@@ -1403,7 +2104,21 @@
         <w:rPr>
           <w:lang w:val="en-US"/>
         </w:rPr>
-        <w:t>apt-get update &amp;&amp; apt-get install openssh-client -y</w:t>
+        <w:t xml:space="preserve">apt-get update &amp;&amp; apt-get install </w:t>
+      </w:r>
+      <w:proofErr w:type="spellStart"/>
+      <w:r>
+        <w:rPr>
+          <w:lang w:val="en-US"/>
+        </w:rPr>
+        <w:t>openssh</w:t>
+      </w:r>
+      <w:proofErr w:type="spellEnd"/>
+      <w:r>
+        <w:rPr>
+          <w:lang w:val="en-US"/>
+        </w:rPr>
+        <w:t>-client -y</w:t>
       </w:r>
     </w:p>
     <w:p>
@@ -1468,7 +2183,21 @@
         <w:rPr>
           <w:lang w:val="en-US"/>
         </w:rPr>
-        <w:t>and copy the id_rsa file to the pod:</w:t>
+        <w:t xml:space="preserve">and copy the </w:t>
+      </w:r>
+      <w:proofErr w:type="spellStart"/>
+      <w:r>
+        <w:rPr>
+          <w:lang w:val="en-US"/>
+        </w:rPr>
+        <w:t>id_rsa</w:t>
+      </w:r>
+      <w:proofErr w:type="spellEnd"/>
+      <w:r>
+        <w:rPr>
+          <w:lang w:val="en-US"/>
+        </w:rPr>
+        <w:t xml:space="preserve"> file to the pod:</w:t>
       </w:r>
     </w:p>
     <w:p>
@@ -1482,12 +2211,56 @@
           <w:lang w:val="en-US"/>
         </w:rPr>
       </w:pPr>
-      <w:r>
-        <w:rPr>
-          <w:lang w:val="en-US"/>
-        </w:rPr>
-        <w:t>kubectl cp &lt;Path_to_"id_rsa"_file&gt; aks-ssh:/id_rsa</w:t>
-      </w:r>
+      <w:proofErr w:type="spellStart"/>
+      <w:r>
+        <w:rPr>
+          <w:lang w:val="en-US"/>
+        </w:rPr>
+        <w:t>kubectl</w:t>
+      </w:r>
+      <w:proofErr w:type="spellEnd"/>
+      <w:r>
+        <w:rPr>
+          <w:lang w:val="en-US"/>
+        </w:rPr>
+        <w:t xml:space="preserve"> cp &lt;Path_to_"id_</w:t>
+      </w:r>
+      <w:proofErr w:type="spellStart"/>
+      <w:r>
+        <w:rPr>
+          <w:lang w:val="en-US"/>
+        </w:rPr>
+        <w:t>rsa</w:t>
+      </w:r>
+      <w:proofErr w:type="spellEnd"/>
+      <w:r>
+        <w:rPr>
+          <w:lang w:val="en-US"/>
+        </w:rPr>
+        <w:t xml:space="preserve">"_file&gt; </w:t>
+      </w:r>
+      <w:proofErr w:type="spellStart"/>
+      <w:r>
+        <w:rPr>
+          <w:lang w:val="en-US"/>
+        </w:rPr>
+        <w:t>aks</w:t>
+      </w:r>
+      <w:proofErr w:type="spellEnd"/>
+      <w:r>
+        <w:rPr>
+          <w:lang w:val="en-US"/>
+        </w:rPr>
+        <w:t>-ssh:/</w:t>
+      </w:r>
+      <w:proofErr w:type="spellStart"/>
+      <w:r>
+        <w:rPr>
+          <w:lang w:val="en-US"/>
+        </w:rPr>
+        <w:t>id_rsa</w:t>
+      </w:r>
+      <w:proofErr w:type="spellEnd"/>
     </w:p>
     <w:p>
       <w:pPr>
@@ -1508,7 +2281,21 @@
         <w:rPr>
           <w:lang w:val="en-US"/>
         </w:rPr>
-        <w:t>Go back to the Pod’s shell, change the permissions of the id_rsa file that been copied and connect via ssh:</w:t>
+        <w:t xml:space="preserve">Go back to the Pod’s shell, change the permissions of the </w:t>
+      </w:r>
+      <w:proofErr w:type="spellStart"/>
+      <w:r>
+        <w:rPr>
+          <w:lang w:val="en-US"/>
+        </w:rPr>
+        <w:t>id_rsa</w:t>
+      </w:r>
+      <w:proofErr w:type="spellEnd"/>
+      <w:r>
+        <w:rPr>
+          <w:lang w:val="en-US"/>
+        </w:rPr>
+        <w:t xml:space="preserve"> file that been copied and connect via ssh:</w:t>
       </w:r>
     </w:p>
     <w:p>
@@ -1522,6 +2309,7 @@
           <w:lang w:val="en-US"/>
         </w:rPr>
       </w:pPr>
+      <w:proofErr w:type="spellStart"/>
       <w:r>
         <w:rPr>
           <w:lang w:val="en-US"/>
@@ -1532,8 +2320,23 @@
         <w:rPr>
           <w:lang w:val="en-US"/>
         </w:rPr>
-        <w:t>mod 0600 id_rsa</w:t>
-      </w:r>
+        <w:t>mod</w:t>
+      </w:r>
+      <w:proofErr w:type="spellEnd"/>
+      <w:r>
+        <w:rPr>
+          <w:lang w:val="en-US"/>
+        </w:rPr>
+        <w:t xml:space="preserve"> 0600 </w:t>
+      </w:r>
+      <w:proofErr w:type="spellStart"/>
+      <w:r>
+        <w:rPr>
+          <w:lang w:val="en-US"/>
+        </w:rPr>
+        <w:t>id_rsa</w:t>
+      </w:r>
+      <w:proofErr w:type="spellEnd"/>
     </w:p>
     <w:p>
       <w:pPr>
@@ -1558,17 +2361,47 @@
         </w:rPr>
         <w:t>sh -</w:t>
       </w:r>
+      <w:proofErr w:type="spellStart"/>
       <w:r>
         <w:rPr>
           <w:lang w:val="en-US"/>
         </w:rPr>
         <w:t>i</w:t>
       </w:r>
-      <w:r>
-        <w:rPr>
-          <w:lang w:val="en-US"/>
-        </w:rPr>
-        <w:t xml:space="preserve"> id_rsa &lt;UserName&gt;@&lt;NodeIP&gt; </w:t>
+      <w:proofErr w:type="spellEnd"/>
+      <w:r>
+        <w:rPr>
+          <w:lang w:val="en-US"/>
+        </w:rPr>
+        <w:t xml:space="preserve"> </w:t>
+      </w:r>
+      <w:proofErr w:type="spellStart"/>
+      <w:r>
+        <w:rPr>
+          <w:lang w:val="en-US"/>
+        </w:rPr>
+        <w:t>id_rsa</w:t>
+      </w:r>
+      <w:proofErr w:type="spellEnd"/>
+      <w:r>
+        <w:rPr>
+          <w:lang w:val="en-US"/>
+        </w:rPr>
+        <w:t xml:space="preserve"> &lt;</w:t>
+      </w:r>
+      <w:proofErr w:type="spellStart"/>
+      <w:r>
+        <w:rPr>
+          <w:lang w:val="en-US"/>
+        </w:rPr>
+        <w:t>UserName</w:t>
+      </w:r>
+      <w:proofErr w:type="spellEnd"/>
+      <w:r>
+        <w:rPr>
+          <w:lang w:val="en-US"/>
+        </w:rPr>
+        <w:t xml:space="preserve">&gt;@&lt;NodeIP&gt; </w:t>
       </w:r>
     </w:p>
     <w:p>
@@ -1728,7 +2561,21 @@
         <w:rPr>
           <w:lang w:val="en-US"/>
         </w:rPr>
-        <w:t>Register Microsoft key and feed and install procdump:</w:t>
+        <w:t xml:space="preserve">Register Microsoft key and feed and install </w:t>
+      </w:r>
+      <w:proofErr w:type="spellStart"/>
+      <w:r>
+        <w:rPr>
+          <w:lang w:val="en-US"/>
+        </w:rPr>
+        <w:t>procdump</w:t>
+      </w:r>
+      <w:proofErr w:type="spellEnd"/>
+      <w:r>
+        <w:rPr>
+          <w:lang w:val="en-US"/>
+        </w:rPr>
+        <w:t>:</w:t>
       </w:r>
     </w:p>
     <w:p>
@@ -1772,8 +2619,16 @@
         <w:rPr>
           <w:lang w:val="en-US"/>
         </w:rPr>
-        <w:t>apt-get install wget</w:t>
-      </w:r>
+        <w:t xml:space="preserve">apt-get install </w:t>
+      </w:r>
+      <w:proofErr w:type="spellStart"/>
+      <w:r>
+        <w:rPr>
+          <w:lang w:val="en-US"/>
+        </w:rPr>
+        <w:t>wget</w:t>
+      </w:r>
+      <w:proofErr w:type="spellEnd"/>
     </w:p>
     <w:p>
       <w:pPr>
@@ -1790,11 +2645,19 @@
           <w:lang w:val="en-US"/>
         </w:rPr>
       </w:pPr>
-      <w:r>
-        <w:rPr>
-          <w:lang w:val="en-US"/>
-        </w:rPr>
-        <w:t xml:space="preserve">wget -q </w:t>
+      <w:proofErr w:type="spellStart"/>
+      <w:r>
+        <w:rPr>
+          <w:lang w:val="en-US"/>
+        </w:rPr>
+        <w:t>wget</w:t>
+      </w:r>
+      <w:proofErr w:type="spellEnd"/>
+      <w:r>
+        <w:rPr>
+          <w:lang w:val="en-US"/>
+        </w:rPr>
+        <w:t xml:space="preserve"> -q </w:t>
       </w:r>
       <w:hyperlink r:id="rId5" w:history="1">
         <w:r>
@@ -1818,8 +2681,33 @@
             <w:rStyle w:val="Hyperlink"/>
             <w:lang w:val="en-US"/>
           </w:rPr>
-          <w:t>/packages-microsoft-prod.deb -O packages-microsoft-prod.deb</w:t>
+          <w:t>/packages-microsoft-prod.deb -O packages-</w:t>
         </w:r>
+        <w:proofErr w:type="spellStart"/>
+        <w:r>
+          <w:rPr>
+            <w:rStyle w:val="Hyperlink"/>
+            <w:lang w:val="en-US"/>
+          </w:rPr>
+          <w:t>microsoft</w:t>
+        </w:r>
+        <w:proofErr w:type="spellEnd"/>
+        <w:r>
+          <w:rPr>
+            <w:rStyle w:val="Hyperlink"/>
+            <w:lang w:val="en-US"/>
+          </w:rPr>
+          <w:t>-</w:t>
+        </w:r>
+        <w:proofErr w:type="spellStart"/>
+        <w:r>
+          <w:rPr>
+            <w:rStyle w:val="Hyperlink"/>
+            <w:lang w:val="en-US"/>
+          </w:rPr>
+          <w:t>prod.deb</w:t>
+        </w:r>
+        <w:proofErr w:type="spellEnd"/>
       </w:hyperlink>
     </w:p>
     <w:p>
@@ -1837,12 +2725,56 @@
           <w:lang w:val="en-US"/>
         </w:rPr>
       </w:pPr>
-      <w:r>
-        <w:rPr>
-          <w:lang w:val="en-US"/>
-        </w:rPr>
-        <w:t>dpkg -i packages-microsoft-prod.deb</w:t>
-      </w:r>
+      <w:proofErr w:type="spellStart"/>
+      <w:r>
+        <w:rPr>
+          <w:lang w:val="en-US"/>
+        </w:rPr>
+        <w:t>dpkg</w:t>
+      </w:r>
+      <w:proofErr w:type="spellEnd"/>
+      <w:r>
+        <w:rPr>
+          <w:lang w:val="en-US"/>
+        </w:rPr>
+        <w:t xml:space="preserve"> -</w:t>
+      </w:r>
+      <w:proofErr w:type="spellStart"/>
+      <w:r>
+        <w:rPr>
+          <w:lang w:val="en-US"/>
+        </w:rPr>
+        <w:t>i</w:t>
+      </w:r>
+      <w:proofErr w:type="spellEnd"/>
+      <w:r>
+        <w:rPr>
+          <w:lang w:val="en-US"/>
+        </w:rPr>
+        <w:t xml:space="preserve"> packages-</w:t>
+      </w:r>
+      <w:proofErr w:type="spellStart"/>
+      <w:r>
+        <w:rPr>
+          <w:lang w:val="en-US"/>
+        </w:rPr>
+        <w:t>microsoft</w:t>
+      </w:r>
+      <w:proofErr w:type="spellEnd"/>
+      <w:r>
+        <w:rPr>
+          <w:lang w:val="en-US"/>
+        </w:rPr>
+        <w:t>-</w:t>
+      </w:r>
+      <w:proofErr w:type="spellStart"/>
+      <w:r>
+        <w:rPr>
+          <w:lang w:val="en-US"/>
+        </w:rPr>
+        <w:t>prod.deb</w:t>
+      </w:r>
+      <w:proofErr w:type="spellEnd"/>
     </w:p>
     <w:p>
       <w:pPr>
@@ -1885,8 +2817,16 @@
         <w:rPr>
           <w:lang w:val="en-US"/>
         </w:rPr>
-        <w:t>apt-get install procdump</w:t>
-      </w:r>
+        <w:t xml:space="preserve">apt-get install </w:t>
+      </w:r>
+      <w:proofErr w:type="spellStart"/>
+      <w:r>
+        <w:rPr>
+          <w:lang w:val="en-US"/>
+        </w:rPr>
+        <w:t>procdump</w:t>
+      </w:r>
+      <w:proofErr w:type="spellEnd"/>
     </w:p>
     <w:p>
       <w:pPr>
@@ -1929,8 +2869,16 @@
         <w:rPr>
           <w:lang w:val="en-US"/>
         </w:rPr>
-        <w:t>apt-get install lldb</w:t>
-      </w:r>
+        <w:t xml:space="preserve">apt-get install </w:t>
+      </w:r>
+      <w:proofErr w:type="spellStart"/>
+      <w:r>
+        <w:rPr>
+          <w:lang w:val="en-US"/>
+        </w:rPr>
+        <w:t>lldb</w:t>
+      </w:r>
+      <w:proofErr w:type="spellEnd"/>
     </w:p>
     <w:p>
       <w:pPr>
@@ -1973,8 +2921,16 @@
         <w:rPr>
           <w:lang w:val="en-US"/>
         </w:rPr>
-        <w:t>dotnet tool install -g dotnet-sos</w:t>
-      </w:r>
+        <w:t>dotnet tool install -g dotnet-</w:t>
+      </w:r>
+      <w:proofErr w:type="spellStart"/>
+      <w:r>
+        <w:rPr>
+          <w:lang w:val="en-US"/>
+        </w:rPr>
+        <w:t>sos</w:t>
+      </w:r>
+      <w:proofErr w:type="spellEnd"/>
     </w:p>
     <w:p>
       <w:pPr>
@@ -1995,7 +2951,21 @@
         <w:rPr>
           <w:lang w:val="en-US"/>
         </w:rPr>
-        <w:t>PATH="$PATH:~/.dotnet/tools"</w:t>
+        <w:t>PATH="$</w:t>
+      </w:r>
+      <w:proofErr w:type="gramStart"/>
+      <w:r>
+        <w:rPr>
+          <w:lang w:val="en-US"/>
+        </w:rPr>
+        <w:t>PATH:~</w:t>
+      </w:r>
+      <w:proofErr w:type="gramEnd"/>
+      <w:r>
+        <w:rPr>
+          <w:lang w:val="en-US"/>
+        </w:rPr>
+        <w:t>/.dotnet/tools"</w:t>
       </w:r>
     </w:p>
     <w:p>
@@ -2017,7 +2987,21 @@
         <w:rPr>
           <w:lang w:val="en-US"/>
         </w:rPr>
-        <w:t>dotnet-sos install</w:t>
+        <w:t>dotnet-</w:t>
+      </w:r>
+      <w:proofErr w:type="spellStart"/>
+      <w:r>
+        <w:rPr>
+          <w:lang w:val="en-US"/>
+        </w:rPr>
+        <w:t>sos</w:t>
+      </w:r>
+      <w:proofErr w:type="spellEnd"/>
+      <w:r>
+        <w:rPr>
+          <w:lang w:val="en-US"/>
+        </w:rPr>
+        <w:t xml:space="preserve"> install</w:t>
       </w:r>
     </w:p>
     <w:p>
@@ -2057,11 +3041,33 @@
           <w:lang w:val="en-US"/>
         </w:rPr>
       </w:pPr>
-      <w:r>
-        <w:rPr>
-          <w:lang w:val="en-US"/>
-        </w:rPr>
-        <w:t>coredump -p &lt;PID_Number&gt;</w:t>
+      <w:proofErr w:type="spellStart"/>
+      <w:r>
+        <w:rPr>
+          <w:lang w:val="en-US"/>
+        </w:rPr>
+        <w:t>coredump</w:t>
+      </w:r>
+      <w:proofErr w:type="spellEnd"/>
+      <w:r>
+        <w:rPr>
+          <w:lang w:val="en-US"/>
+        </w:rPr>
+        <w:t xml:space="preserve"> -p &lt;</w:t>
+      </w:r>
+      <w:proofErr w:type="spellStart"/>
+      <w:r>
+        <w:rPr>
+          <w:lang w:val="en-US"/>
+        </w:rPr>
+        <w:t>PID_Number</w:t>
+      </w:r>
+      <w:proofErr w:type="spellEnd"/>
+      <w:r>
+        <w:rPr>
+          <w:lang w:val="en-US"/>
+        </w:rPr>
+        <w:t>&gt;</w:t>
       </w:r>
     </w:p>
     <w:p>
@@ -2101,11 +3107,33 @@
           <w:lang w:val="en-US"/>
         </w:rPr>
       </w:pPr>
-      <w:r>
-        <w:rPr>
-          <w:lang w:val="en-US"/>
-        </w:rPr>
-        <w:t>lldb `which-dotnet`-c &lt;Dump_Name&gt;</w:t>
+      <w:proofErr w:type="spellStart"/>
+      <w:r>
+        <w:rPr>
+          <w:lang w:val="en-US"/>
+        </w:rPr>
+        <w:t>lldb</w:t>
+      </w:r>
+      <w:proofErr w:type="spellEnd"/>
+      <w:r>
+        <w:rPr>
+          <w:lang w:val="en-US"/>
+        </w:rPr>
+        <w:t xml:space="preserve"> `which-dotnet`-c &lt;</w:t>
+      </w:r>
+      <w:proofErr w:type="spellStart"/>
+      <w:r>
+        <w:rPr>
+          <w:lang w:val="en-US"/>
+        </w:rPr>
+        <w:t>Dump_Name</w:t>
+      </w:r>
+      <w:proofErr w:type="spellEnd"/>
+      <w:r>
+        <w:rPr>
+          <w:lang w:val="en-US"/>
+        </w:rPr>
+        <w:t>&gt;</w:t>
       </w:r>
     </w:p>
     <w:p>
@@ -2123,11 +3151,33 @@
           <w:lang w:val="en-US"/>
         </w:rPr>
       </w:pPr>
-      <w:r>
-        <w:rPr>
-          <w:lang w:val="en-US"/>
-        </w:rPr>
-        <w:t>sos DumpHeap -stat</w:t>
+      <w:proofErr w:type="spellStart"/>
+      <w:r>
+        <w:rPr>
+          <w:lang w:val="en-US"/>
+        </w:rPr>
+        <w:t>sos</w:t>
+      </w:r>
+      <w:proofErr w:type="spellEnd"/>
+      <w:r>
+        <w:rPr>
+          <w:lang w:val="en-US"/>
+        </w:rPr>
+        <w:t xml:space="preserve"> </w:t>
+      </w:r>
+      <w:proofErr w:type="spellStart"/>
+      <w:r>
+        <w:rPr>
+          <w:lang w:val="en-US"/>
+        </w:rPr>
+        <w:t>DumpHeap</w:t>
+      </w:r>
+      <w:proofErr w:type="spellEnd"/>
+      <w:r>
+        <w:rPr>
+          <w:lang w:val="en-US"/>
+        </w:rPr>
+        <w:t xml:space="preserve"> -stat</w:t>
       </w:r>
     </w:p>
     <w:p>
@@ -2225,11 +3275,33 @@
           <w:lang w:val="en-US"/>
         </w:rPr>
       </w:pPr>
-      <w:r>
-        <w:rPr>
-          <w:lang w:val="en-US"/>
-        </w:rPr>
-        <w:t>Kubectl config use-context &lt;Cluster_Context_Name&gt;</w:t>
+      <w:proofErr w:type="spellStart"/>
+      <w:r>
+        <w:rPr>
+          <w:lang w:val="en-US"/>
+        </w:rPr>
+        <w:t>Kubectl</w:t>
+      </w:r>
+      <w:proofErr w:type="spellEnd"/>
+      <w:r>
+        <w:rPr>
+          <w:lang w:val="en-US"/>
+        </w:rPr>
+        <w:t xml:space="preserve"> config use-context &lt;</w:t>
+      </w:r>
+      <w:proofErr w:type="spellStart"/>
+      <w:r>
+        <w:rPr>
+          <w:lang w:val="en-US"/>
+        </w:rPr>
+        <w:t>Cluster_Context_Name</w:t>
+      </w:r>
+      <w:proofErr w:type="spellEnd"/>
+      <w:r>
+        <w:rPr>
+          <w:lang w:val="en-US"/>
+        </w:rPr>
+        <w:t>&gt;</w:t>
       </w:r>
     </w:p>
     <w:p>
@@ -2251,7 +3323,35 @@
         <w:rPr>
           <w:lang w:val="en-US"/>
         </w:rPr>
-        <w:t>TOKEN=$(kubectl get secrets -o jsonpath="{.items[?(@.metadata.annotations['kubernetes\.io/service-account\.name']=='default')].data.token}"|base64 --decode)</w:t>
+        <w:t>TOKEN=$(</w:t>
+      </w:r>
+      <w:proofErr w:type="spellStart"/>
+      <w:r>
+        <w:rPr>
+          <w:lang w:val="en-US"/>
+        </w:rPr>
+        <w:t>kubectl</w:t>
+      </w:r>
+      <w:proofErr w:type="spellEnd"/>
+      <w:r>
+        <w:rPr>
+          <w:lang w:val="en-US"/>
+        </w:rPr>
+        <w:t xml:space="preserve"> get secrets -o jsonpath="</w:t>
+      </w:r>
+      <w:proofErr w:type="gramStart"/>
+      <w:r>
+        <w:rPr>
+          <w:lang w:val="en-US"/>
+        </w:rPr>
+        <w:t>{.items</w:t>
+      </w:r>
+      <w:proofErr w:type="gramEnd"/>
+      <w:r>
+        <w:rPr>
+          <w:lang w:val="en-US"/>
+        </w:rPr>
+        <w:t>[?(@.metadata.annotations['kubernetes\.io/service-account\.name']=='default')].data.token}"|base64 --decode)</w:t>
       </w:r>
     </w:p>
     <w:p>
@@ -2301,7 +3401,21 @@
         <w:rPr>
           <w:lang w:val="en-US"/>
         </w:rPr>
-        <w:t>&lt;Cluster_Name&gt;</w:t>
+        <w:t>&lt;</w:t>
+      </w:r>
+      <w:proofErr w:type="spellStart"/>
+      <w:r>
+        <w:rPr>
+          <w:lang w:val="en-US"/>
+        </w:rPr>
+        <w:t>Cluster_Name</w:t>
+      </w:r>
+      <w:proofErr w:type="spellEnd"/>
+      <w:r>
+        <w:rPr>
+          <w:lang w:val="en-US"/>
+        </w:rPr>
+        <w:t>&gt;</w:t>
       </w:r>
       <w:r>
         <w:rPr>
@@ -2329,7 +3443,21 @@
         <w:rPr>
           <w:lang w:val="en-US"/>
         </w:rPr>
-        <w:t>Retrieve cluster API url.</w:t>
+        <w:t xml:space="preserve">Retrieve cluster API </w:t>
+      </w:r>
+      <w:proofErr w:type="spellStart"/>
+      <w:r>
+        <w:rPr>
+          <w:lang w:val="en-US"/>
+        </w:rPr>
+        <w:t>url</w:t>
+      </w:r>
+      <w:proofErr w:type="spellEnd"/>
+      <w:r>
+        <w:rPr>
+          <w:lang w:val="en-US"/>
+        </w:rPr>
+        <w:t>.</w:t>
       </w:r>
     </w:p>
     <w:p>
@@ -2351,7 +3479,35 @@
         <w:rPr>
           <w:lang w:val="en-US"/>
         </w:rPr>
-        <w:t>APISERVER=$(kubectl config view -o jsonpath="{.clusters[?(@.name==\"$CLUSTER_NAME\")].cluster.server}")</w:t>
+        <w:t>APISERVER=$(</w:t>
+      </w:r>
+      <w:proofErr w:type="spellStart"/>
+      <w:r>
+        <w:rPr>
+          <w:lang w:val="en-US"/>
+        </w:rPr>
+        <w:t>kubectl</w:t>
+      </w:r>
+      <w:proofErr w:type="spellEnd"/>
+      <w:r>
+        <w:rPr>
+          <w:lang w:val="en-US"/>
+        </w:rPr>
+        <w:t xml:space="preserve"> config view -o jsonpath="</w:t>
+      </w:r>
+      <w:proofErr w:type="gramStart"/>
+      <w:r>
+        <w:rPr>
+          <w:lang w:val="en-US"/>
+        </w:rPr>
+        <w:t>{.clusters</w:t>
+      </w:r>
+      <w:proofErr w:type="gramEnd"/>
+      <w:r>
+        <w:rPr>
+          <w:lang w:val="en-US"/>
+        </w:rPr>
+        <w:t>[?(@.name==\"$CLUSTER_NAME\")].cluster.server}")</w:t>
       </w:r>
     </w:p>
     <w:p>
@@ -2395,7 +3551,21 @@
         <w:rPr>
           <w:lang w:val="en-US"/>
         </w:rPr>
-        <w:t>curl -X GET $APISERVER/api/v1/namespaces/dev/pods?fieldSelector="status.phase%21%3DRunnin&amp;labelSelector=app%3Dui" --header "Authorization: Bearer $TOKEN" --insecure</w:t>
+        <w:t>curl -X GET $APISERVER/api/v1/namespaces/dev/pods?fieldSelector="</w:t>
+      </w:r>
+      <w:proofErr w:type="gramStart"/>
+      <w:r>
+        <w:rPr>
+          <w:lang w:val="en-US"/>
+        </w:rPr>
+        <w:t>status.phase</w:t>
+      </w:r>
+      <w:proofErr w:type="gramEnd"/>
+      <w:r>
+        <w:rPr>
+          <w:lang w:val="en-US"/>
+        </w:rPr>
+        <w:t>%21%3DRunnin&amp;labelSelector=app%3Dui" --header "Authorization: Bearer $TOKEN" --insecure</w:t>
       </w:r>
     </w:p>
     <w:p>
@@ -2425,7 +3595,25 @@
           <w:bCs/>
           <w:lang w:val="en-US"/>
         </w:rPr>
-        <w:t>$APISERVER/api/v1/namespaces/dev/pods</w:t>
+        <w:t>$APISERVER/</w:t>
+      </w:r>
+      <w:proofErr w:type="spellStart"/>
+      <w:r>
+        <w:rPr>
+          <w:b/>
+          <w:bCs/>
+          <w:lang w:val="en-US"/>
+        </w:rPr>
+        <w:t>api</w:t>
+      </w:r>
+      <w:proofErr w:type="spellEnd"/>
+      <w:r>
+        <w:rPr>
+          <w:b/>
+          <w:bCs/>
+          <w:lang w:val="en-US"/>
+        </w:rPr>
+        <w:t>/v1/namespaces/dev/pods</w:t>
       </w:r>
       <w:r>
         <w:rPr>
@@ -2504,21 +3692,23 @@
         </w:rPr>
         <w:t>"</w:t>
       </w:r>
+      <w:proofErr w:type="gramStart"/>
       <w:r>
         <w:rPr>
           <w:b/>
           <w:bCs/>
           <w:lang w:val="en-US"/>
         </w:rPr>
-        <w:t>status.phase%21%3DRunnin</w:t>
-      </w:r>
+        <w:t>status.phase</w:t>
+      </w:r>
+      <w:proofErr w:type="gramEnd"/>
       <w:r>
         <w:rPr>
           <w:b/>
           <w:bCs/>
           <w:lang w:val="en-US"/>
         </w:rPr>
-        <w:t>g</w:t>
+        <w:t>%21%3DRunnin</w:t>
       </w:r>
       <w:r>
         <w:rPr>
@@ -2526,6 +3716,14 @@
           <w:bCs/>
           <w:lang w:val="en-US"/>
         </w:rPr>
+        <w:t>g</w:t>
+      </w:r>
+      <w:r>
+        <w:rPr>
+          <w:b/>
+          <w:bCs/>
+          <w:lang w:val="en-US"/>
+        </w:rPr>
         <w:t>&amp;labelSelector=app%3Dui</w:t>
       </w:r>
       <w:r>
@@ -2563,7 +3761,21 @@
           <w:lang w:val="en-US"/>
         </w:rPr>
         <w:tab/>
-        <w:t xml:space="preserve">          label “app” with value “ui”.</w:t>
+        <w:t xml:space="preserve">          label “app” with value “</w:t>
+      </w:r>
+      <w:proofErr w:type="spellStart"/>
+      <w:r>
+        <w:rPr>
+          <w:lang w:val="en-US"/>
+        </w:rPr>
+        <w:t>ui</w:t>
+      </w:r>
+      <w:proofErr w:type="spellEnd"/>
+      <w:r>
+        <w:rPr>
+          <w:lang w:val="en-US"/>
+        </w:rPr>
+        <w:t>”.</w:t>
       </w:r>
     </w:p>
     <w:p>
@@ -2658,7 +3870,7 @@
 </file>
 
 <file path=word/numbering.xml><?xml version="1.0" encoding="utf-8"?>
-<w:numbering xmlns:wpc="http://schemas.microsoft.com/office/word/2010/wordprocessingCanvas" xmlns:cx="http://schemas.microsoft.com/office/drawing/2014/chartex" xmlns:cx1="http://schemas.microsoft.com/office/drawing/2015/9/8/chartex" xmlns:cx2="http://schemas.microsoft.com/office/drawing/2015/10/21/chartex" xmlns:cx3="http://schemas.microsoft.com/office/drawing/2016/5/9/chartex" xmlns:cx4="http://schemas.microsoft.com/office/drawing/2016/5/10/chartex" xmlns:cx5="http://schemas.microsoft.com/office/drawing/2016/5/11/chartex" xmlns:cx6="http://schemas.microsoft.com/office/drawing/2016/5/12/chartex" xmlns:cx7="http://schemas.microsoft.com/office/drawing/2016/5/13/chartex" xmlns:cx8="http://schemas.microsoft.com/office/drawing/2016/5/14/chartex" xmlns:mc="http://schemas.openxmlformats.org/markup-compatibility/2006" xmlns:aink="http://schemas.microsoft.com/office/drawing/2016/ink" xmlns:am3d="http://schemas.microsoft.com/office/drawing/2017/model3d" xmlns:o="urn:schemas-microsoft-com:office:office" xmlns:r="http://schemas.openxmlformats.org/officeDocument/2006/relationships" xmlns:m="http://schemas.openxmlformats.org/officeDocument/2006/math" xmlns:v="urn:schemas-microsoft-com:vml" xmlns:wp14="http://schemas.microsoft.com/office/word/2010/wordprocessingDrawing" xmlns:wp="http://schemas.openxmlformats.org/drawingml/2006/wordprocessingDrawing" xmlns:w10="urn:schemas-microsoft-com:office:word" xmlns:w="http://schemas.openxmlformats.org/wordprocessingml/2006/main" xmlns:w14="http://schemas.microsoft.com/office/word/2010/wordml" xmlns:w15="http://schemas.microsoft.com/office/word/2012/wordml" xmlns:w16cex="http://schemas.microsoft.com/office/word/2018/wordml/cex" xmlns:w16cid="http://schemas.microsoft.com/office/word/2016/wordml/cid" xmlns:w16="http://schemas.microsoft.com/office/word/2018/wordml" xmlns:w16se="http://schemas.microsoft.com/office/word/2015/wordml/symex" xmlns:wpg="http://schemas.microsoft.com/office/word/2010/wordprocessingGroup" xmlns:wpi="http://schemas.microsoft.com/office/word/2010/wordprocessingInk" xmlns:wne="http://schemas.microsoft.com/office/word/2006/wordml" xmlns:wps="http://schemas.microsoft.com/office/word/2010/wordprocessingShape" mc:Ignorable="w14 w15 w16se w16cid w16 w16cex wp14">
+<w:numbering xmlns:wpc="http://schemas.microsoft.com/office/word/2010/wordprocessingCanvas" xmlns:cx="http://schemas.microsoft.com/office/drawing/2014/chartex" xmlns:cx1="http://schemas.microsoft.com/office/drawing/2015/9/8/chartex" xmlns:cx2="http://schemas.microsoft.com/office/drawing/2015/10/21/chartex" xmlns:cx3="http://schemas.microsoft.com/office/drawing/2016/5/9/chartex" xmlns:cx4="http://schemas.microsoft.com/office/drawing/2016/5/10/chartex" xmlns:cx5="http://schemas.microsoft.com/office/drawing/2016/5/11/chartex" xmlns:cx6="http://schemas.microsoft.com/office/drawing/2016/5/12/chartex" xmlns:cx7="http://schemas.microsoft.com/office/drawing/2016/5/13/chartex" xmlns:cx8="http://schemas.microsoft.com/office/drawing/2016/5/14/chartex" xmlns:mc="http://schemas.openxmlformats.org/markup-compatibility/2006" xmlns:aink="http://schemas.microsoft.com/office/drawing/2016/ink" xmlns:am3d="http://schemas.microsoft.com/office/drawing/2017/model3d" xmlns:o="urn:schemas-microsoft-com:office:office" xmlns:oel="http://schemas.microsoft.com/office/2019/extlst" xmlns:r="http://schemas.openxmlformats.org/officeDocument/2006/relationships" xmlns:m="http://schemas.openxmlformats.org/officeDocument/2006/math" xmlns:v="urn:schemas-microsoft-com:vml" xmlns:wp14="http://schemas.microsoft.com/office/word/2010/wordprocessingDrawing" xmlns:wp="http://schemas.openxmlformats.org/drawingml/2006/wordprocessingDrawing" xmlns:w10="urn:schemas-microsoft-com:office:word" xmlns:w="http://schemas.openxmlformats.org/wordprocessingml/2006/main" xmlns:w14="http://schemas.microsoft.com/office/word/2010/wordml" xmlns:w15="http://schemas.microsoft.com/office/word/2012/wordml" xmlns:w16cex="http://schemas.microsoft.com/office/word/2018/wordml/cex" xmlns:w16cid="http://schemas.microsoft.com/office/word/2016/wordml/cid" xmlns:w16="http://schemas.microsoft.com/office/word/2018/wordml" xmlns:w16du="http://schemas.microsoft.com/office/word/2023/wordml/word16du" xmlns:w16sdtdh="http://schemas.microsoft.com/office/word/2020/wordml/sdtdatahash" xmlns:w16se="http://schemas.microsoft.com/office/word/2015/wordml/symex" xmlns:wpg="http://schemas.microsoft.com/office/word/2010/wordprocessingGroup" xmlns:wpi="http://schemas.microsoft.com/office/word/2010/wordprocessingInk" xmlns:wne="http://schemas.microsoft.com/office/word/2006/wordml" xmlns:wps="http://schemas.microsoft.com/office/word/2010/wordprocessingShape" mc:Ignorable="w14 w15 w16se w16cid w16 w16cex w16sdtdh w16du wp14">
   <w:abstractNum w:abstractNumId="0" w15:restartNumberingAfterBreak="0">
     <w:nsid w:val="49D8253D"/>
     <w:multiLevelType w:val="hybridMultilevel"/>
@@ -3062,23 +4274,23 @@
       </w:pPr>
     </w:lvl>
   </w:abstractNum>
-  <w:num w:numId="1">
+  <w:num w:numId="1" w16cid:durableId="1115711988">
     <w:abstractNumId w:val="1"/>
   </w:num>
-  <w:num w:numId="2">
+  <w:num w:numId="2" w16cid:durableId="93866928">
     <w:abstractNumId w:val="0"/>
   </w:num>
-  <w:num w:numId="3">
+  <w:num w:numId="3" w16cid:durableId="49353962">
     <w:abstractNumId w:val="3"/>
   </w:num>
-  <w:num w:numId="4">
+  <w:num w:numId="4" w16cid:durableId="350761408">
     <w:abstractNumId w:val="2"/>
   </w:num>
 </w:numbering>
 </file>
 
 <file path=word/styles.xml><?xml version="1.0" encoding="utf-8"?>
-<w:styles xmlns:mc="http://schemas.openxmlformats.org/markup-compatibility/2006" xmlns:r="http://schemas.openxmlformats.org/officeDocument/2006/relationships" xmlns:w="http://schemas.openxmlformats.org/wordprocessingml/2006/main" xmlns:w14="http://schemas.microsoft.com/office/word/2010/wordml" xmlns:w15="http://schemas.microsoft.com/office/word/2012/wordml" xmlns:w16cex="http://schemas.microsoft.com/office/word/2018/wordml/cex" xmlns:w16cid="http://schemas.microsoft.com/office/word/2016/wordml/cid" xmlns:w16="http://schemas.microsoft.com/office/word/2018/wordml" xmlns:w16se="http://schemas.microsoft.com/office/word/2015/wordml/symex" mc:Ignorable="w14 w15 w16se w16cid w16 w16cex">
+<w:styles xmlns:mc="http://schemas.openxmlformats.org/markup-compatibility/2006" xmlns:r="http://schemas.openxmlformats.org/officeDocument/2006/relationships" xmlns:w="http://schemas.openxmlformats.org/wordprocessingml/2006/main" xmlns:w14="http://schemas.microsoft.com/office/word/2010/wordml" xmlns:w15="http://schemas.microsoft.com/office/word/2012/wordml" xmlns:w16cex="http://schemas.microsoft.com/office/word/2018/wordml/cex" xmlns:w16cid="http://schemas.microsoft.com/office/word/2016/wordml/cid" xmlns:w16="http://schemas.microsoft.com/office/word/2018/wordml" xmlns:w16du="http://schemas.microsoft.com/office/word/2023/wordml/word16du" xmlns:w16sdtdh="http://schemas.microsoft.com/office/word/2020/wordml/sdtdatahash" xmlns:w16se="http://schemas.microsoft.com/office/word/2015/wordml/symex" mc:Ignorable="w14 w15 w16se w16cid w16 w16cex w16sdtdh w16du">
   <w:docDefaults>
     <w:rPrDefault>
       <w:rPr>

</xml_diff>

<commit_message>
Add get all images one liner
</commit_message>
<xml_diff>
--- a/המחברת של אפיק - Kubernetes.docx
+++ b/המחברת של אפיק - Kubernetes.docx
@@ -1,6 +1,6 @@
 
 <file path=word/document.xml><?xml version="1.0" encoding="utf-8"?>
-<w:document xmlns:wpc="http://schemas.microsoft.com/office/word/2010/wordprocessingCanvas" xmlns:cx="http://schemas.microsoft.com/office/drawing/2014/chartex" xmlns:cx1="http://schemas.microsoft.com/office/drawing/2015/9/8/chartex" xmlns:cx2="http://schemas.microsoft.com/office/drawing/2015/10/21/chartex" xmlns:cx3="http://schemas.microsoft.com/office/drawing/2016/5/9/chartex" xmlns:cx4="http://schemas.microsoft.com/office/drawing/2016/5/10/chartex" xmlns:cx5="http://schemas.microsoft.com/office/drawing/2016/5/11/chartex" xmlns:cx6="http://schemas.microsoft.com/office/drawing/2016/5/12/chartex" xmlns:cx7="http://schemas.microsoft.com/office/drawing/2016/5/13/chartex" xmlns:cx8="http://schemas.microsoft.com/office/drawing/2016/5/14/chartex" xmlns:mc="http://schemas.openxmlformats.org/markup-compatibility/2006" xmlns:aink="http://schemas.microsoft.com/office/drawing/2016/ink" xmlns:am3d="http://schemas.microsoft.com/office/drawing/2017/model3d" xmlns:o="urn:schemas-microsoft-com:office:office" xmlns:oel="http://schemas.microsoft.com/office/2019/extlst" xmlns:r="http://schemas.openxmlformats.org/officeDocument/2006/relationships" xmlns:m="http://schemas.openxmlformats.org/officeDocument/2006/math" xmlns:v="urn:schemas-microsoft-com:vml" xmlns:wp14="http://schemas.microsoft.com/office/word/2010/wordprocessingDrawing" xmlns:wp="http://schemas.openxmlformats.org/drawingml/2006/wordprocessingDrawing" xmlns:w10="urn:schemas-microsoft-com:office:word" xmlns:w="http://schemas.openxmlformats.org/wordprocessingml/2006/main" xmlns:w14="http://schemas.microsoft.com/office/word/2010/wordml" xmlns:w15="http://schemas.microsoft.com/office/word/2012/wordml" xmlns:w16cex="http://schemas.microsoft.com/office/word/2018/wordml/cex" xmlns:w16cid="http://schemas.microsoft.com/office/word/2016/wordml/cid" xmlns:w16="http://schemas.microsoft.com/office/word/2018/wordml" xmlns:w16du="http://schemas.microsoft.com/office/word/2023/wordml/word16du" xmlns:w16sdtdh="http://schemas.microsoft.com/office/word/2020/wordml/sdtdatahash" xmlns:w16se="http://schemas.microsoft.com/office/word/2015/wordml/symex" xmlns:wpg="http://schemas.microsoft.com/office/word/2010/wordprocessingGroup" xmlns:wpi="http://schemas.microsoft.com/office/word/2010/wordprocessingInk" xmlns:wne="http://schemas.microsoft.com/office/word/2006/wordml" xmlns:wps="http://schemas.microsoft.com/office/word/2010/wordprocessingShape" mc:Ignorable="w14 w15 w16se w16cid w16 w16cex w16sdtdh w16du wp14">
+<w:document xmlns:wpc="http://schemas.microsoft.com/office/word/2010/wordprocessingCanvas" xmlns:cx="http://schemas.microsoft.com/office/drawing/2014/chartex" xmlns:cx1="http://schemas.microsoft.com/office/drawing/2015/9/8/chartex" xmlns:cx2="http://schemas.microsoft.com/office/drawing/2015/10/21/chartex" xmlns:cx3="http://schemas.microsoft.com/office/drawing/2016/5/9/chartex" xmlns:cx4="http://schemas.microsoft.com/office/drawing/2016/5/10/chartex" xmlns:cx5="http://schemas.microsoft.com/office/drawing/2016/5/11/chartex" xmlns:cx6="http://schemas.microsoft.com/office/drawing/2016/5/12/chartex" xmlns:cx7="http://schemas.microsoft.com/office/drawing/2016/5/13/chartex" xmlns:cx8="http://schemas.microsoft.com/office/drawing/2016/5/14/chartex" xmlns:mc="http://schemas.openxmlformats.org/markup-compatibility/2006" xmlns:aink="http://schemas.microsoft.com/office/drawing/2016/ink" xmlns:am3d="http://schemas.microsoft.com/office/drawing/2017/model3d" xmlns:o="urn:schemas-microsoft-com:office:office" xmlns:oel="http://schemas.microsoft.com/office/2019/extlst" xmlns:r="http://schemas.openxmlformats.org/officeDocument/2006/relationships" xmlns:m="http://schemas.openxmlformats.org/officeDocument/2006/math" xmlns:v="urn:schemas-microsoft-com:vml" xmlns:wp14="http://schemas.microsoft.com/office/word/2010/wordprocessingDrawing" xmlns:wp="http://schemas.openxmlformats.org/drawingml/2006/wordprocessingDrawing" xmlns:w10="urn:schemas-microsoft-com:office:word" xmlns:w="http://schemas.openxmlformats.org/wordprocessingml/2006/main" xmlns:w14="http://schemas.microsoft.com/office/word/2010/wordml" xmlns:w15="http://schemas.microsoft.com/office/word/2012/wordml" xmlns:w16cex="http://schemas.microsoft.com/office/word/2018/wordml/cex" xmlns:w16cid="http://schemas.microsoft.com/office/word/2016/wordml/cid" xmlns:w16="http://schemas.microsoft.com/office/word/2018/wordml" xmlns:w16du="http://schemas.microsoft.com/office/word/2023/wordml/word16du" xmlns:w16sdtdh="http://schemas.microsoft.com/office/word/2020/wordml/sdtdatahash" xmlns:w16sdtfl="http://schemas.microsoft.com/office/word/2024/wordml/sdtformatlock" xmlns:w16se="http://schemas.microsoft.com/office/word/2015/wordml/symex" xmlns:wpg="http://schemas.microsoft.com/office/word/2010/wordprocessingGroup" xmlns:wpi="http://schemas.microsoft.com/office/word/2010/wordprocessingInk" xmlns:wne="http://schemas.microsoft.com/office/word/2006/wordml" xmlns:wps="http://schemas.microsoft.com/office/word/2010/wordprocessingShape" mc:Ignorable="w14 w15 w16se w16cid w16 w16cex w16sdtdh w16sdtfl w16du wp14">
   <w:body>
     <w:p>
       <w:pPr>
@@ -1492,7 +1492,6 @@
         <w:bidi/>
         <w:ind w:left="-897" w:right="-993"/>
         <w:rPr>
-          <w:rFonts w:hint="cs"/>
           <w:rtl/>
           <w:lang w:val="en-US"/>
         </w:rPr>
@@ -1577,6 +1576,183 @@
           <w:lang w:val="en-US"/>
         </w:rPr>
         <w:t xml:space="preserve"> | awk {'print $1 / 1024 / 1024 / 1024'}</w:t>
+      </w:r>
+    </w:p>
+    <w:p>
+      <w:pPr>
+        <w:tabs>
+          <w:tab w:val="right" w:pos="4206"/>
+        </w:tabs>
+        <w:bidi/>
+        <w:ind w:left="-897" w:right="-993"/>
+        <w:rPr>
+          <w:rFonts w:hint="cs"/>
+          <w:rtl/>
+          <w:lang w:val="en-US"/>
+        </w:rPr>
+      </w:pPr>
+      <w:r>
+        <w:rPr>
+          <w:rFonts w:hint="cs"/>
+          <w:rtl/>
+          <w:lang w:val="en-US"/>
+        </w:rPr>
+        <w:t xml:space="preserve">הצגת כל ה </w:t>
+      </w:r>
+      <w:r>
+        <w:rPr>
+          <w:lang w:val="en-US"/>
+        </w:rPr>
+        <w:t>image</w:t>
+      </w:r>
+      <w:r>
+        <w:rPr>
+          <w:rFonts w:hint="cs"/>
+          <w:rtl/>
+          <w:lang w:val="en-US"/>
+        </w:rPr>
+        <w:t xml:space="preserve">-ים שבשימוש בכל </w:t>
+      </w:r>
+      <w:proofErr w:type="spellStart"/>
+      <w:r>
+        <w:rPr>
+          <w:rFonts w:hint="cs"/>
+          <w:rtl/>
+          <w:lang w:val="en-US"/>
+        </w:rPr>
+        <w:t>הקלאסטרים</w:t>
+      </w:r>
+      <w:proofErr w:type="spellEnd"/>
+      <w:r>
+        <w:rPr>
+          <w:rFonts w:hint="cs"/>
+          <w:rtl/>
+          <w:lang w:val="en-US"/>
+        </w:rPr>
+        <w:t xml:space="preserve"> המחוברים</w:t>
+      </w:r>
+    </w:p>
+    <w:p>
+      <w:pPr>
+        <w:tabs>
+          <w:tab w:val="right" w:pos="4206"/>
+        </w:tabs>
+        <w:ind w:left="-896" w:right="-992"/>
+        <w:rPr>
+          <w:lang w:val="en-US"/>
+        </w:rPr>
+      </w:pPr>
+      <w:proofErr w:type="spellStart"/>
+      <w:r>
+        <w:rPr>
+          <w:lang w:val="en-US"/>
+        </w:rPr>
+        <w:t>kubectl</w:t>
+      </w:r>
+      <w:proofErr w:type="spellEnd"/>
+      <w:r>
+        <w:rPr>
+          <w:lang w:val="en-US"/>
+        </w:rPr>
+        <w:t xml:space="preserve"> config get-contexts --no-headers | awk '{print $2}' | </w:t>
+      </w:r>
+      <w:proofErr w:type="spellStart"/>
+      <w:r>
+        <w:rPr>
+          <w:lang w:val="en-US"/>
+        </w:rPr>
+        <w:t>xargs</w:t>
+      </w:r>
+      <w:proofErr w:type="spellEnd"/>
+      <w:r>
+        <w:rPr>
+          <w:lang w:val="en-US"/>
+        </w:rPr>
+        <w:t xml:space="preserve"> -I {} </w:t>
+      </w:r>
+      <w:proofErr w:type="spellStart"/>
+      <w:r>
+        <w:rPr>
+          <w:lang w:val="en-US"/>
+        </w:rPr>
+        <w:t>sh</w:t>
+      </w:r>
+      <w:proofErr w:type="spellEnd"/>
+      <w:r>
+        <w:rPr>
+          <w:lang w:val="en-US"/>
+        </w:rPr>
+        <w:t xml:space="preserve"> -c '</w:t>
+      </w:r>
+      <w:proofErr w:type="spellStart"/>
+      <w:r>
+        <w:rPr>
+          <w:lang w:val="en-US"/>
+        </w:rPr>
+        <w:t>kubectl</w:t>
+      </w:r>
+      <w:proofErr w:type="spellEnd"/>
+      <w:r>
+        <w:rPr>
+          <w:lang w:val="en-US"/>
+        </w:rPr>
+        <w:t xml:space="preserve"> config use-context {}; </w:t>
+      </w:r>
+      <w:proofErr w:type="spellStart"/>
+      <w:r>
+        <w:rPr>
+          <w:lang w:val="en-US"/>
+        </w:rPr>
+        <w:t>kubectl</w:t>
+      </w:r>
+      <w:proofErr w:type="spellEnd"/>
+      <w:r>
+        <w:rPr>
+          <w:lang w:val="en-US"/>
+        </w:rPr>
+        <w:t xml:space="preserve"> get pods --namespace default -o </w:t>
+      </w:r>
+      <w:proofErr w:type="spellStart"/>
+      <w:r>
+        <w:rPr>
+          <w:lang w:val="en-US"/>
+        </w:rPr>
+        <w:t>jsonpath</w:t>
+      </w:r>
+      <w:proofErr w:type="spellEnd"/>
+      <w:r>
+        <w:rPr>
+          <w:lang w:val="en-US"/>
+        </w:rPr>
+        <w:t>="{.items[*].spec['\''</w:t>
+      </w:r>
+      <w:proofErr w:type="spellStart"/>
+      <w:r>
+        <w:rPr>
+          <w:lang w:val="en-US"/>
+        </w:rPr>
+        <w:t>initContainers</w:t>
+      </w:r>
+      <w:proofErr w:type="spellEnd"/>
+      <w:r>
+        <w:rPr>
+          <w:lang w:val="en-US"/>
+        </w:rPr>
+        <w:t xml:space="preserve">'\'', '\''containers'\''][*].image}" | tr -s "[:space:]" "\n" | sort | </w:t>
+      </w:r>
+      <w:proofErr w:type="spellStart"/>
+      <w:r>
+        <w:rPr>
+          <w:lang w:val="en-US"/>
+        </w:rPr>
+        <w:t>uniq</w:t>
+      </w:r>
+      <w:proofErr w:type="spellEnd"/>
+      <w:r>
+        <w:rPr>
+          <w:lang w:val="en-US"/>
+        </w:rPr>
+        <w:t xml:space="preserve"> -c'</w:t>
       </w:r>
     </w:p>
     <w:p>
@@ -1910,21 +2086,7 @@
         <w:rPr>
           <w:lang w:val="en-US"/>
         </w:rPr>
-        <w:t>Path_To</w:t>
-      </w:r>
-      <w:proofErr w:type="gramStart"/>
-      <w:r>
-        <w:rPr>
-          <w:lang w:val="en-US"/>
-        </w:rPr>
-        <w:t>_”id_rsa.pub</w:t>
-      </w:r>
-      <w:proofErr w:type="gramEnd"/>
-      <w:r>
-        <w:rPr>
-          <w:lang w:val="en-US"/>
-        </w:rPr>
-        <w:t>”_file</w:t>
+        <w:t>Path_To_”id_rsa.pub”_file</w:t>
       </w:r>
       <w:proofErr w:type="spellEnd"/>
       <w:r>
@@ -2951,21 +3113,7 @@
         <w:rPr>
           <w:lang w:val="en-US"/>
         </w:rPr>
-        <w:t>PATH="$</w:t>
-      </w:r>
-      <w:proofErr w:type="gramStart"/>
-      <w:r>
-        <w:rPr>
-          <w:lang w:val="en-US"/>
-        </w:rPr>
-        <w:t>PATH:~</w:t>
-      </w:r>
-      <w:proofErr w:type="gramEnd"/>
-      <w:r>
-        <w:rPr>
-          <w:lang w:val="en-US"/>
-        </w:rPr>
-        <w:t>/.dotnet/tools"</w:t>
+        <w:t>PATH="$PATH:~/.dotnet/tools"</w:t>
       </w:r>
     </w:p>
     <w:p>
@@ -3287,21 +3435,7 @@
         <w:rPr>
           <w:lang w:val="en-US"/>
         </w:rPr>
-        <w:t xml:space="preserve"> config use-context &lt;</w:t>
-      </w:r>
-      <w:proofErr w:type="spellStart"/>
-      <w:r>
-        <w:rPr>
-          <w:lang w:val="en-US"/>
-        </w:rPr>
-        <w:t>Cluster_Context_Name</w:t>
-      </w:r>
-      <w:proofErr w:type="spellEnd"/>
-      <w:r>
-        <w:rPr>
-          <w:lang w:val="en-US"/>
-        </w:rPr>
-        <w:t>&gt;</w:t>
+        <w:t xml:space="preserve"> config use-context &lt;Cluster_Context_Name&gt;</w:t>
       </w:r>
     </w:p>
     <w:p>
@@ -3337,21 +3471,7 @@
         <w:rPr>
           <w:lang w:val="en-US"/>
         </w:rPr>
-        <w:t xml:space="preserve"> get secrets -o jsonpath="</w:t>
-      </w:r>
-      <w:proofErr w:type="gramStart"/>
-      <w:r>
-        <w:rPr>
-          <w:lang w:val="en-US"/>
-        </w:rPr>
-        <w:t>{.items</w:t>
-      </w:r>
-      <w:proofErr w:type="gramEnd"/>
-      <w:r>
-        <w:rPr>
-          <w:lang w:val="en-US"/>
-        </w:rPr>
-        <w:t>[?(@.metadata.annotations['kubernetes\.io/service-account\.name']=='default')].data.token}"|base64 --decode)</w:t>
+        <w:t xml:space="preserve"> get secrets -o jsonpath="{.items[?(@.metadata.annotations['kubernetes\.io/service-account\.name']=='default')].data.token}"|base64 --decode)</w:t>
       </w:r>
     </w:p>
     <w:p>
@@ -3395,7 +3515,21 @@
         <w:rPr>
           <w:lang w:val="en-US"/>
         </w:rPr>
-        <w:t>export CLUSTER_NAME="</w:t>
+        <w:t xml:space="preserve">export </w:t>
+      </w:r>
+      <w:proofErr w:type="spellStart"/>
+      <w:r>
+        <w:rPr>
+          <w:lang w:val="en-US"/>
+        </w:rPr>
+        <w:t>CLUSTER_NAME</w:t>
+      </w:r>
+      <w:proofErr w:type="spellEnd"/>
+      <w:r>
+        <w:rPr>
+          <w:lang w:val="en-US"/>
+        </w:rPr>
+        <w:t>="</w:t>
       </w:r>
       <w:r>
         <w:rPr>
@@ -3475,11 +3609,19 @@
           <w:lang w:val="en-US"/>
         </w:rPr>
       </w:pPr>
-      <w:r>
-        <w:rPr>
-          <w:lang w:val="en-US"/>
-        </w:rPr>
-        <w:t>APISERVER=$(</w:t>
+      <w:proofErr w:type="spellStart"/>
+      <w:r>
+        <w:rPr>
+          <w:lang w:val="en-US"/>
+        </w:rPr>
+        <w:t>APISERVER</w:t>
+      </w:r>
+      <w:proofErr w:type="spellEnd"/>
+      <w:r>
+        <w:rPr>
+          <w:lang w:val="en-US"/>
+        </w:rPr>
+        <w:t>=$(</w:t>
       </w:r>
       <w:proofErr w:type="spellStart"/>
       <w:r>
@@ -3493,21 +3635,7 @@
         <w:rPr>
           <w:lang w:val="en-US"/>
         </w:rPr>
-        <w:t xml:space="preserve"> config view -o jsonpath="</w:t>
-      </w:r>
-      <w:proofErr w:type="gramStart"/>
-      <w:r>
-        <w:rPr>
-          <w:lang w:val="en-US"/>
-        </w:rPr>
-        <w:t>{.clusters</w:t>
-      </w:r>
-      <w:proofErr w:type="gramEnd"/>
-      <w:r>
-        <w:rPr>
-          <w:lang w:val="en-US"/>
-        </w:rPr>
-        <w:t>[?(@.name==\"$CLUSTER_NAME\")].cluster.server}")</w:t>
+        <w:t xml:space="preserve"> config view -o jsonpath="{.clusters[?(@.name==\"$CLUSTER_NAME\")].cluster.server}")</w:t>
       </w:r>
     </w:p>
     <w:p>
@@ -3551,21 +3679,7 @@
         <w:rPr>
           <w:lang w:val="en-US"/>
         </w:rPr>
-        <w:t>curl -X GET $APISERVER/api/v1/namespaces/dev/pods?fieldSelector="</w:t>
-      </w:r>
-      <w:proofErr w:type="gramStart"/>
-      <w:r>
-        <w:rPr>
-          <w:lang w:val="en-US"/>
-        </w:rPr>
-        <w:t>status.phase</w:t>
-      </w:r>
-      <w:proofErr w:type="gramEnd"/>
-      <w:r>
-        <w:rPr>
-          <w:lang w:val="en-US"/>
-        </w:rPr>
-        <w:t>%21%3DRunnin&amp;labelSelector=app%3Dui" --header "Authorization: Bearer $TOKEN" --insecure</w:t>
+        <w:t>curl -X GET $APISERVER/api/v1/namespaces/dev/pods?fieldSelector="status.phase%21%3DRunnin&amp;labelSelector=app%3Dui" --header "Authorization: Bearer $TOKEN" --insecure</w:t>
       </w:r>
     </w:p>
     <w:p>
@@ -3595,7 +3709,25 @@
           <w:bCs/>
           <w:lang w:val="en-US"/>
         </w:rPr>
-        <w:t>$APISERVER/</w:t>
+        <w:t>$</w:t>
+      </w:r>
+      <w:proofErr w:type="spellStart"/>
+      <w:r>
+        <w:rPr>
+          <w:b/>
+          <w:bCs/>
+          <w:lang w:val="en-US"/>
+        </w:rPr>
+        <w:t>APISERVER</w:t>
+      </w:r>
+      <w:proofErr w:type="spellEnd"/>
+      <w:r>
+        <w:rPr>
+          <w:b/>
+          <w:bCs/>
+          <w:lang w:val="en-US"/>
+        </w:rPr>
+        <w:t>/</w:t>
       </w:r>
       <w:proofErr w:type="spellStart"/>
       <w:r>
@@ -3692,23 +3824,13 @@
         </w:rPr>
         <w:t>"</w:t>
       </w:r>
-      <w:proofErr w:type="gramStart"/>
       <w:r>
         <w:rPr>
           <w:b/>
           <w:bCs/>
           <w:lang w:val="en-US"/>
         </w:rPr>
-        <w:t>status.phase</w:t>
-      </w:r>
-      <w:proofErr w:type="gramEnd"/>
-      <w:r>
-        <w:rPr>
-          <w:b/>
-          <w:bCs/>
-          <w:lang w:val="en-US"/>
-        </w:rPr>
-        <w:t>%21%3DRunnin</w:t>
+        <w:t>status.phase%21%3DRunnin</w:t>
       </w:r>
       <w:r>
         <w:rPr>
@@ -3870,7 +3992,7 @@
 </file>
 
 <file path=word/numbering.xml><?xml version="1.0" encoding="utf-8"?>
-<w:numbering xmlns:wpc="http://schemas.microsoft.com/office/word/2010/wordprocessingCanvas" xmlns:cx="http://schemas.microsoft.com/office/drawing/2014/chartex" xmlns:cx1="http://schemas.microsoft.com/office/drawing/2015/9/8/chartex" xmlns:cx2="http://schemas.microsoft.com/office/drawing/2015/10/21/chartex" xmlns:cx3="http://schemas.microsoft.com/office/drawing/2016/5/9/chartex" xmlns:cx4="http://schemas.microsoft.com/office/drawing/2016/5/10/chartex" xmlns:cx5="http://schemas.microsoft.com/office/drawing/2016/5/11/chartex" xmlns:cx6="http://schemas.microsoft.com/office/drawing/2016/5/12/chartex" xmlns:cx7="http://schemas.microsoft.com/office/drawing/2016/5/13/chartex" xmlns:cx8="http://schemas.microsoft.com/office/drawing/2016/5/14/chartex" xmlns:mc="http://schemas.openxmlformats.org/markup-compatibility/2006" xmlns:aink="http://schemas.microsoft.com/office/drawing/2016/ink" xmlns:am3d="http://schemas.microsoft.com/office/drawing/2017/model3d" xmlns:o="urn:schemas-microsoft-com:office:office" xmlns:oel="http://schemas.microsoft.com/office/2019/extlst" xmlns:r="http://schemas.openxmlformats.org/officeDocument/2006/relationships" xmlns:m="http://schemas.openxmlformats.org/officeDocument/2006/math" xmlns:v="urn:schemas-microsoft-com:vml" xmlns:wp14="http://schemas.microsoft.com/office/word/2010/wordprocessingDrawing" xmlns:wp="http://schemas.openxmlformats.org/drawingml/2006/wordprocessingDrawing" xmlns:w10="urn:schemas-microsoft-com:office:word" xmlns:w="http://schemas.openxmlformats.org/wordprocessingml/2006/main" xmlns:w14="http://schemas.microsoft.com/office/word/2010/wordml" xmlns:w15="http://schemas.microsoft.com/office/word/2012/wordml" xmlns:w16cex="http://schemas.microsoft.com/office/word/2018/wordml/cex" xmlns:w16cid="http://schemas.microsoft.com/office/word/2016/wordml/cid" xmlns:w16="http://schemas.microsoft.com/office/word/2018/wordml" xmlns:w16du="http://schemas.microsoft.com/office/word/2023/wordml/word16du" xmlns:w16sdtdh="http://schemas.microsoft.com/office/word/2020/wordml/sdtdatahash" xmlns:w16se="http://schemas.microsoft.com/office/word/2015/wordml/symex" xmlns:wpg="http://schemas.microsoft.com/office/word/2010/wordprocessingGroup" xmlns:wpi="http://schemas.microsoft.com/office/word/2010/wordprocessingInk" xmlns:wne="http://schemas.microsoft.com/office/word/2006/wordml" xmlns:wps="http://schemas.microsoft.com/office/word/2010/wordprocessingShape" mc:Ignorable="w14 w15 w16se w16cid w16 w16cex w16sdtdh w16du wp14">
+<w:numbering xmlns:wpc="http://schemas.microsoft.com/office/word/2010/wordprocessingCanvas" xmlns:cx="http://schemas.microsoft.com/office/drawing/2014/chartex" xmlns:cx1="http://schemas.microsoft.com/office/drawing/2015/9/8/chartex" xmlns:cx2="http://schemas.microsoft.com/office/drawing/2015/10/21/chartex" xmlns:cx3="http://schemas.microsoft.com/office/drawing/2016/5/9/chartex" xmlns:cx4="http://schemas.microsoft.com/office/drawing/2016/5/10/chartex" xmlns:cx5="http://schemas.microsoft.com/office/drawing/2016/5/11/chartex" xmlns:cx6="http://schemas.microsoft.com/office/drawing/2016/5/12/chartex" xmlns:cx7="http://schemas.microsoft.com/office/drawing/2016/5/13/chartex" xmlns:cx8="http://schemas.microsoft.com/office/drawing/2016/5/14/chartex" xmlns:mc="http://schemas.openxmlformats.org/markup-compatibility/2006" xmlns:aink="http://schemas.microsoft.com/office/drawing/2016/ink" xmlns:am3d="http://schemas.microsoft.com/office/drawing/2017/model3d" xmlns:o="urn:schemas-microsoft-com:office:office" xmlns:oel="http://schemas.microsoft.com/office/2019/extlst" xmlns:r="http://schemas.openxmlformats.org/officeDocument/2006/relationships" xmlns:m="http://schemas.openxmlformats.org/officeDocument/2006/math" xmlns:v="urn:schemas-microsoft-com:vml" xmlns:wp14="http://schemas.microsoft.com/office/word/2010/wordprocessingDrawing" xmlns:wp="http://schemas.openxmlformats.org/drawingml/2006/wordprocessingDrawing" xmlns:w10="urn:schemas-microsoft-com:office:word" xmlns:w="http://schemas.openxmlformats.org/wordprocessingml/2006/main" xmlns:w14="http://schemas.microsoft.com/office/word/2010/wordml" xmlns:w15="http://schemas.microsoft.com/office/word/2012/wordml" xmlns:w16cex="http://schemas.microsoft.com/office/word/2018/wordml/cex" xmlns:w16cid="http://schemas.microsoft.com/office/word/2016/wordml/cid" xmlns:w16="http://schemas.microsoft.com/office/word/2018/wordml" xmlns:w16du="http://schemas.microsoft.com/office/word/2023/wordml/word16du" xmlns:w16sdtdh="http://schemas.microsoft.com/office/word/2020/wordml/sdtdatahash" xmlns:w16sdtfl="http://schemas.microsoft.com/office/word/2024/wordml/sdtformatlock" xmlns:w16se="http://schemas.microsoft.com/office/word/2015/wordml/symex" xmlns:wpg="http://schemas.microsoft.com/office/word/2010/wordprocessingGroup" xmlns:wpi="http://schemas.microsoft.com/office/word/2010/wordprocessingInk" xmlns:wne="http://schemas.microsoft.com/office/word/2006/wordml" xmlns:wps="http://schemas.microsoft.com/office/word/2010/wordprocessingShape" mc:Ignorable="w14 w15 w16se w16cid w16 w16cex w16sdtdh w16sdtfl w16du wp14">
   <w:abstractNum w:abstractNumId="0" w15:restartNumberingAfterBreak="0">
     <w:nsid w:val="49D8253D"/>
     <w:multiLevelType w:val="hybridMultilevel"/>
@@ -4290,7 +4412,7 @@
 </file>
 
 <file path=word/styles.xml><?xml version="1.0" encoding="utf-8"?>
-<w:styles xmlns:mc="http://schemas.openxmlformats.org/markup-compatibility/2006" xmlns:r="http://schemas.openxmlformats.org/officeDocument/2006/relationships" xmlns:w="http://schemas.openxmlformats.org/wordprocessingml/2006/main" xmlns:w14="http://schemas.microsoft.com/office/word/2010/wordml" xmlns:w15="http://schemas.microsoft.com/office/word/2012/wordml" xmlns:w16cex="http://schemas.microsoft.com/office/word/2018/wordml/cex" xmlns:w16cid="http://schemas.microsoft.com/office/word/2016/wordml/cid" xmlns:w16="http://schemas.microsoft.com/office/word/2018/wordml" xmlns:w16du="http://schemas.microsoft.com/office/word/2023/wordml/word16du" xmlns:w16sdtdh="http://schemas.microsoft.com/office/word/2020/wordml/sdtdatahash" xmlns:w16se="http://schemas.microsoft.com/office/word/2015/wordml/symex" mc:Ignorable="w14 w15 w16se w16cid w16 w16cex w16sdtdh w16du">
+<w:styles xmlns:mc="http://schemas.openxmlformats.org/markup-compatibility/2006" xmlns:r="http://schemas.openxmlformats.org/officeDocument/2006/relationships" xmlns:w="http://schemas.openxmlformats.org/wordprocessingml/2006/main" xmlns:w14="http://schemas.microsoft.com/office/word/2010/wordml" xmlns:w15="http://schemas.microsoft.com/office/word/2012/wordml" xmlns:w16cex="http://schemas.microsoft.com/office/word/2018/wordml/cex" xmlns:w16cid="http://schemas.microsoft.com/office/word/2016/wordml/cid" xmlns:w16="http://schemas.microsoft.com/office/word/2018/wordml" xmlns:w16du="http://schemas.microsoft.com/office/word/2023/wordml/word16du" xmlns:w16sdtdh="http://schemas.microsoft.com/office/word/2020/wordml/sdtdatahash" xmlns:w16sdtfl="http://schemas.microsoft.com/office/word/2024/wordml/sdtformatlock" xmlns:w16se="http://schemas.microsoft.com/office/word/2015/wordml/symex" mc:Ignorable="w14 w15 w16se w16cid w16 w16cex w16sdtdh w16sdtfl w16du">
   <w:docDefaults>
     <w:rPrDefault>
       <w:rPr>

</xml_diff>